<commit_message>
cambios leves y cambio en la imagen final de la memoria
</commit_message>
<xml_diff>
--- a/Memoria/Actividad_2-DOM.docx
+++ b/Memoria/Actividad_2-DOM.docx
@@ -1,6 +1,6 @@
 
 <file path=word/document.xml><?xml version="1.0" encoding="utf-8"?>
-<w:document xmlns:wpc="http://schemas.microsoft.com/office/word/2010/wordprocessingCanvas" xmlns:cx="http://schemas.microsoft.com/office/drawing/2014/chartex" xmlns:mc="http://schemas.openxmlformats.org/markup-compatibility/2006" xmlns:o="urn:schemas-microsoft-com:office:office" xmlns:r="http://schemas.openxmlformats.org/officeDocument/2006/relationships" xmlns:m="http://schemas.openxmlformats.org/officeDocument/2006/math" xmlns:v="urn:schemas-microsoft-com:vml" xmlns:wp14="http://schemas.microsoft.com/office/word/2010/wordprocessingDrawing" xmlns:wp="http://schemas.openxmlformats.org/drawingml/2006/wordprocessingDrawing" xmlns:w10="urn:schemas-microsoft-com:office:word" xmlns:w="http://schemas.openxmlformats.org/wordprocessingml/2006/main" xmlns:w14="http://schemas.microsoft.com/office/word/2010/wordml" xmlns:w15="http://schemas.microsoft.com/office/word/2012/wordml" xmlns:w16se="http://schemas.microsoft.com/office/word/2015/wordml/symex" xmlns:wpg="http://schemas.microsoft.com/office/word/2010/wordprocessingGroup" xmlns:wpi="http://schemas.microsoft.com/office/word/2010/wordprocessingInk" xmlns:wne="http://schemas.microsoft.com/office/word/2006/wordml" xmlns:wps="http://schemas.microsoft.com/office/word/2010/wordprocessingShape" mc:Ignorable="w14 w15 w16se wp14">
+<w:document xmlns:wpc="http://schemas.microsoft.com/office/word/2010/wordprocessingCanvas" xmlns:mc="http://schemas.openxmlformats.org/markup-compatibility/2006" xmlns:o="urn:schemas-microsoft-com:office:office" xmlns:r="http://schemas.openxmlformats.org/officeDocument/2006/relationships" xmlns:m="http://schemas.openxmlformats.org/officeDocument/2006/math" xmlns:v="urn:schemas-microsoft-com:vml" xmlns:wp14="http://schemas.microsoft.com/office/word/2010/wordprocessingDrawing" xmlns:wp="http://schemas.openxmlformats.org/drawingml/2006/wordprocessingDrawing" xmlns:w10="urn:schemas-microsoft-com:office:word" xmlns:w="http://schemas.openxmlformats.org/wordprocessingml/2006/main" xmlns:w14="http://schemas.microsoft.com/office/word/2010/wordml" xmlns:wpg="http://schemas.microsoft.com/office/word/2010/wordprocessingGroup" xmlns:wpi="http://schemas.microsoft.com/office/word/2010/wordprocessingInk" xmlns:wne="http://schemas.microsoft.com/office/word/2006/wordml" xmlns:wps="http://schemas.microsoft.com/office/word/2010/wordprocessingShape" mc:Ignorable="w14 wp14">
   <w:body>
     <w:sdt>
       <w:sdtPr>
@@ -193,7 +193,7 @@
                         </pic:cNvPicPr>
                       </pic:nvPicPr>
                       <pic:blipFill>
-                        <a:blip r:embed="rId8"/>
+                        <a:blip r:embed="rId9"/>
                         <a:stretch>
                           <a:fillRect/>
                         </a:stretch>
@@ -889,43 +889,7 @@
                       </w14:gradFill>
                     </w14:textFill>
                   </w:rPr>
-                  <w:t xml:space="preserve">             </w:t>
-                </w:r>
-                <w:r>
-                  <w:rPr>
-                    <w:rFonts w:eastAsiaTheme="minorEastAsia"/>
-                    <w:sz w:val="24"/>
-                    <w:szCs w:val="24"/>
-                    <w:lang w:eastAsia="es-ES"/>
-                    <w14:reflection w14:blurRad="6350" w14:stA="53000" w14:stPos="0" w14:endA="300" w14:endPos="35500" w14:dist="0" w14:dir="5400000" w14:fadeDir="5400000" w14:sx="100000" w14:sy="-90000" w14:kx="0" w14:ky="0" w14:algn="bl"/>
-                    <w14:textOutline w14:w="0" w14:cap="flat" w14:cmpd="sng" w14:algn="ctr">
-                      <w14:noFill/>
-                      <w14:prstDash w14:val="solid"/>
-                      <w14:round/>
-                    </w14:textOutline>
-                    <w14:textFill>
-                      <w14:gradFill>
-                        <w14:gsLst>
-                          <w14:gs w14:pos="0">
-                            <w14:schemeClr w14:val="accent5">
-                              <w14:lumMod w14:val="50000"/>
-                            </w14:schemeClr>
-                          </w14:gs>
-                          <w14:gs w14:pos="50000">
-                            <w14:schemeClr w14:val="accent5"/>
-                          </w14:gs>
-                          <w14:gs w14:pos="100000">
-                            <w14:schemeClr w14:val="accent5">
-                              <w14:lumMod w14:val="60000"/>
-                              <w14:lumOff w14:val="40000"/>
-                            </w14:schemeClr>
-                          </w14:gs>
-                        </w14:gsLst>
-                        <w14:lin w14:ang="5400000" w14:scaled="0"/>
-                      </w14:gradFill>
-                    </w14:textFill>
-                  </w:rPr>
-                  <w:t xml:space="preserve">    </w:t>
+                  <w:t xml:space="preserve">                 </w:t>
                 </w:r>
                 <w:r>
                   <w:rPr>
@@ -1097,7 +1061,7 @@
                     </w14:textFill>
                   </w:rPr>
                 </w:pPr>
-                <w:hyperlink r:id="rId9" w:history="1">
+                <w:hyperlink r:id="rId10" w:history="1">
                   <w:r>
                     <w:rPr>
                       <w:rStyle w:val="Hipervnculo"/>
@@ -1266,7 +1230,6 @@
               <w:lang w:eastAsia="es-ES"/>
             </w:rPr>
           </w:pPr>
-          <w:proofErr w:type="gramStart"/>
           <w:r>
             <w:rPr>
               <w:rFonts w:ascii="Helvetica" w:eastAsia="Times New Roman" w:hAnsi="Helvetica" w:cs="Helvetica"/>
@@ -1275,18 +1238,7 @@
               <w:szCs w:val="24"/>
               <w:lang w:eastAsia="es-ES"/>
             </w:rPr>
-            <w:t>Dos radio</w:t>
-          </w:r>
-          <w:proofErr w:type="gramEnd"/>
-          <w:r>
-            <w:rPr>
-              <w:rFonts w:ascii="Helvetica" w:eastAsia="Times New Roman" w:hAnsi="Helvetica" w:cs="Helvetica"/>
-              <w:color w:val="032258"/>
-              <w:sz w:val="24"/>
-              <w:szCs w:val="24"/>
-              <w:lang w:eastAsia="es-ES"/>
-            </w:rPr>
-            <w:t xml:space="preserve"> </w:t>
+            <w:t xml:space="preserve">Dos radio </w:t>
           </w:r>
           <w:proofErr w:type="spellStart"/>
           <w:r>
@@ -1713,7 +1665,7 @@
                         <pic:cNvPicPr/>
                       </pic:nvPicPr>
                       <pic:blipFill>
-                        <a:blip r:embed="rId10">
+                        <a:blip r:embed="rId11">
                           <a:extLst>
                             <a:ext uri="{28A0092B-C50C-407E-A947-70E740481C1C}">
                               <a14:useLocalDpi xmlns:a14="http://schemas.microsoft.com/office/drawing/2010/main" val="0"/>
@@ -1779,6 +1731,7 @@
               <w:sz w:val="28"/>
               <w:szCs w:val="28"/>
             </w:rPr>
+            <w:lastRenderedPageBreak/>
             <w:t xml:space="preserve">Tenemos dos carpetas llamadas CSS e </w:t>
           </w:r>
           <w:proofErr w:type="spellStart"/>
@@ -1882,7 +1835,21 @@
               <w:sz w:val="28"/>
               <w:szCs w:val="28"/>
             </w:rPr>
-            <w:t xml:space="preserve"> pero solamente mediante </w:t>
+            <w:t xml:space="preserve"> pero solamente m</w:t>
+          </w:r>
+          <w:r>
+            <w:rPr>
+              <w:sz w:val="28"/>
+              <w:szCs w:val="28"/>
+            </w:rPr>
+            <w:t>e</w:t>
+          </w:r>
+          <w:r>
+            <w:rPr>
+              <w:sz w:val="28"/>
+              <w:szCs w:val="28"/>
+            </w:rPr>
+            <w:t xml:space="preserve">diante </w:t>
           </w:r>
           <w:proofErr w:type="spellStart"/>
           <w:r>
@@ -1965,7 +1932,7 @@
                         <pic:cNvPicPr/>
                       </pic:nvPicPr>
                       <pic:blipFill>
-                        <a:blip r:embed="rId11">
+                        <a:blip r:embed="rId12">
                           <a:extLst>
                             <a:ext uri="{28A0092B-C50C-407E-A947-70E740481C1C}">
                               <a14:useLocalDpi xmlns:a14="http://schemas.microsoft.com/office/drawing/2010/main" val="0"/>
@@ -2094,7 +2061,21 @@
               <w:sz w:val="28"/>
               <w:szCs w:val="28"/>
             </w:rPr>
-            <w:t>gina web de funcionalidad tal como la habíamos pensado que queríamos estructurarla.</w:t>
+            <w:t>gina web de funcionalidad tal como la habíamos pensado que queríamos e</w:t>
+          </w:r>
+          <w:r>
+            <w:rPr>
+              <w:sz w:val="28"/>
+              <w:szCs w:val="28"/>
+            </w:rPr>
+            <w:t>s</w:t>
+          </w:r>
+          <w:r>
+            <w:rPr>
+              <w:sz w:val="28"/>
+              <w:szCs w:val="28"/>
+            </w:rPr>
+            <w:t>tructurarla.</w:t>
           </w:r>
         </w:p>
         <w:p>
@@ -2261,7 +2242,6 @@
               <w:noProof/>
               <w:lang w:eastAsia="es-ES"/>
             </w:rPr>
-            <w:lastRenderedPageBreak/>
             <w:drawing>
               <wp:inline distT="0" distB="0" distL="0" distR="0" wp14:anchorId="12C1A666" wp14:editId="7EB9AA8E">
                 <wp:extent cx="3982006" cy="1476581"/>
@@ -2278,7 +2258,7 @@
                         <pic:cNvPicPr/>
                       </pic:nvPicPr>
                       <pic:blipFill>
-                        <a:blip r:embed="rId12">
+                        <a:blip r:embed="rId13">
                           <a:extLst>
                             <a:ext uri="{28A0092B-C50C-407E-A947-70E740481C1C}">
                               <a14:useLocalDpi xmlns:a14="http://schemas.microsoft.com/office/drawing/2010/main" val="0"/>
@@ -2367,6 +2347,7 @@
         </w:rPr>
       </w:pPr>
       <w:proofErr w:type="spellStart"/>
+      <w:proofErr w:type="gramStart"/>
       <w:r>
         <w:rPr>
           <w:rFonts w:ascii="Consolas" w:eastAsia="Times New Roman" w:hAnsi="Consolas" w:cs="Times New Roman"/>
@@ -2380,6 +2361,7 @@
         <w:t>let</w:t>
       </w:r>
       <w:proofErr w:type="spellEnd"/>
+      <w:proofErr w:type="gramEnd"/>
       <w:r>
         <w:rPr>
           <w:rFonts w:ascii="Consolas" w:eastAsia="Times New Roman" w:hAnsi="Consolas" w:cs="Times New Roman"/>
@@ -2413,7 +2395,6 @@
         <w:t>=</w:t>
       </w:r>
       <w:proofErr w:type="spellStart"/>
-      <w:proofErr w:type="gramStart"/>
       <w:r>
         <w:rPr>
           <w:rFonts w:ascii="Consolas" w:eastAsia="Times New Roman" w:hAnsi="Consolas" w:cs="Times New Roman"/>
@@ -2445,7 +2426,6 @@
         <w:t>createElement</w:t>
       </w:r>
       <w:proofErr w:type="spellEnd"/>
-      <w:proofErr w:type="gramEnd"/>
       <w:r>
         <w:rPr>
           <w:rFonts w:ascii="Consolas" w:eastAsia="Times New Roman" w:hAnsi="Consolas" w:cs="Times New Roman"/>
@@ -2491,6 +2471,7 @@
         </w:rPr>
       </w:pPr>
       <w:proofErr w:type="spellStart"/>
+      <w:proofErr w:type="gramStart"/>
       <w:r>
         <w:rPr>
           <w:rFonts w:ascii="Consolas" w:eastAsia="Times New Roman" w:hAnsi="Consolas" w:cs="Times New Roman"/>
@@ -2504,6 +2485,7 @@
         <w:t>let</w:t>
       </w:r>
       <w:proofErr w:type="spellEnd"/>
+      <w:proofErr w:type="gramEnd"/>
       <w:r>
         <w:rPr>
           <w:rFonts w:ascii="Consolas" w:eastAsia="Times New Roman" w:hAnsi="Consolas" w:cs="Times New Roman"/>
@@ -2537,7 +2519,6 @@
         <w:t>=</w:t>
       </w:r>
       <w:proofErr w:type="spellStart"/>
-      <w:proofErr w:type="gramStart"/>
       <w:r>
         <w:rPr>
           <w:rFonts w:ascii="Consolas" w:eastAsia="Times New Roman" w:hAnsi="Consolas" w:cs="Times New Roman"/>
@@ -2569,7 +2550,6 @@
         <w:t>createElement</w:t>
       </w:r>
       <w:proofErr w:type="spellEnd"/>
-      <w:proofErr w:type="gramEnd"/>
       <w:r>
         <w:rPr>
           <w:rFonts w:ascii="Consolas" w:eastAsia="Times New Roman" w:hAnsi="Consolas" w:cs="Times New Roman"/>
@@ -2615,6 +2595,7 @@
         </w:rPr>
       </w:pPr>
       <w:proofErr w:type="spellStart"/>
+      <w:proofErr w:type="gramStart"/>
       <w:r>
         <w:rPr>
           <w:rFonts w:ascii="Consolas" w:eastAsia="Times New Roman" w:hAnsi="Consolas" w:cs="Times New Roman"/>
@@ -2628,6 +2609,7 @@
         <w:t>let</w:t>
       </w:r>
       <w:proofErr w:type="spellEnd"/>
+      <w:proofErr w:type="gramEnd"/>
       <w:r>
         <w:rPr>
           <w:rFonts w:ascii="Consolas" w:eastAsia="Times New Roman" w:hAnsi="Consolas" w:cs="Times New Roman"/>
@@ -2661,7 +2643,6 @@
         <w:t>=</w:t>
       </w:r>
       <w:proofErr w:type="spellStart"/>
-      <w:proofErr w:type="gramStart"/>
       <w:r>
         <w:rPr>
           <w:rFonts w:ascii="Consolas" w:eastAsia="Times New Roman" w:hAnsi="Consolas" w:cs="Times New Roman"/>
@@ -2693,7 +2674,6 @@
         <w:t>createElement</w:t>
       </w:r>
       <w:proofErr w:type="spellEnd"/>
-      <w:proofErr w:type="gramEnd"/>
       <w:r>
         <w:rPr>
           <w:rFonts w:ascii="Consolas" w:eastAsia="Times New Roman" w:hAnsi="Consolas" w:cs="Times New Roman"/>
@@ -2801,6 +2781,7 @@
         </w:rPr>
       </w:pPr>
       <w:proofErr w:type="spellStart"/>
+      <w:proofErr w:type="gramStart"/>
       <w:r>
         <w:rPr>
           <w:rFonts w:ascii="Consolas" w:eastAsia="Times New Roman" w:hAnsi="Consolas" w:cs="Times New Roman"/>
@@ -2814,6 +2795,7 @@
         <w:t>let</w:t>
       </w:r>
       <w:proofErr w:type="spellEnd"/>
+      <w:proofErr w:type="gramEnd"/>
       <w:r>
         <w:rPr>
           <w:rFonts w:ascii="Consolas" w:eastAsia="Times New Roman" w:hAnsi="Consolas" w:cs="Times New Roman"/>
@@ -2847,7 +2829,6 @@
         <w:t>=</w:t>
       </w:r>
       <w:proofErr w:type="spellStart"/>
-      <w:proofErr w:type="gramStart"/>
       <w:r>
         <w:rPr>
           <w:rFonts w:ascii="Consolas" w:eastAsia="Times New Roman" w:hAnsi="Consolas" w:cs="Times New Roman"/>
@@ -2879,7 +2860,6 @@
         <w:t>createElement</w:t>
       </w:r>
       <w:proofErr w:type="spellEnd"/>
-      <w:proofErr w:type="gramEnd"/>
       <w:r>
         <w:rPr>
           <w:rFonts w:ascii="Consolas" w:eastAsia="Times New Roman" w:hAnsi="Consolas" w:cs="Times New Roman"/>
@@ -2978,6 +2958,7 @@
         </w:rPr>
       </w:pPr>
       <w:proofErr w:type="spellStart"/>
+      <w:proofErr w:type="gramStart"/>
       <w:r>
         <w:rPr>
           <w:rFonts w:ascii="Consolas" w:eastAsia="Times New Roman" w:hAnsi="Consolas" w:cs="Times New Roman"/>
@@ -2991,6 +2972,7 @@
         <w:t>let</w:t>
       </w:r>
       <w:proofErr w:type="spellEnd"/>
+      <w:proofErr w:type="gramEnd"/>
       <w:r>
         <w:rPr>
           <w:rFonts w:ascii="Consolas" w:eastAsia="Times New Roman" w:hAnsi="Consolas" w:cs="Times New Roman"/>
@@ -3042,7 +3024,6 @@
         <w:t xml:space="preserve"> </w:t>
       </w:r>
       <w:proofErr w:type="spellStart"/>
-      <w:proofErr w:type="gramStart"/>
       <w:r>
         <w:rPr>
           <w:rFonts w:ascii="Consolas" w:eastAsia="Times New Roman" w:hAnsi="Consolas" w:cs="Times New Roman"/>
@@ -3074,7 +3055,6 @@
         <w:t>createElement</w:t>
       </w:r>
       <w:proofErr w:type="spellEnd"/>
-      <w:proofErr w:type="gramEnd"/>
       <w:r>
         <w:rPr>
           <w:rFonts w:ascii="Consolas" w:eastAsia="Times New Roman" w:hAnsi="Consolas" w:cs="Times New Roman"/>
@@ -3157,6 +3137,7 @@
         </w:rPr>
       </w:pPr>
       <w:proofErr w:type="spellStart"/>
+      <w:proofErr w:type="gramStart"/>
       <w:r>
         <w:rPr>
           <w:rFonts w:ascii="Consolas" w:eastAsia="Times New Roman" w:hAnsi="Consolas" w:cs="Times New Roman"/>
@@ -3170,6 +3151,7 @@
         <w:t>let</w:t>
       </w:r>
       <w:proofErr w:type="spellEnd"/>
+      <w:proofErr w:type="gramEnd"/>
       <w:r>
         <w:rPr>
           <w:rFonts w:ascii="Consolas" w:eastAsia="Times New Roman" w:hAnsi="Consolas" w:cs="Times New Roman"/>
@@ -3213,7 +3195,6 @@
         <w:t xml:space="preserve"> </w:t>
       </w:r>
       <w:proofErr w:type="spellStart"/>
-      <w:proofErr w:type="gramStart"/>
       <w:r>
         <w:rPr>
           <w:rFonts w:ascii="Consolas" w:eastAsia="Times New Roman" w:hAnsi="Consolas" w:cs="Times New Roman"/>
@@ -3245,7 +3226,6 @@
         <w:t>createElement</w:t>
       </w:r>
       <w:proofErr w:type="spellEnd"/>
-      <w:proofErr w:type="gramEnd"/>
       <w:r>
         <w:rPr>
           <w:rFonts w:ascii="Consolas" w:eastAsia="Times New Roman" w:hAnsi="Consolas" w:cs="Times New Roman"/>
@@ -3313,6 +3293,7 @@
         </w:rPr>
       </w:pPr>
       <w:proofErr w:type="spellStart"/>
+      <w:proofErr w:type="gramStart"/>
       <w:r>
         <w:rPr>
           <w:rFonts w:ascii="Consolas" w:eastAsia="Times New Roman" w:hAnsi="Consolas" w:cs="Times New Roman"/>
@@ -3326,6 +3307,7 @@
         <w:t>let</w:t>
       </w:r>
       <w:proofErr w:type="spellEnd"/>
+      <w:proofErr w:type="gramEnd"/>
       <w:r>
         <w:rPr>
           <w:rFonts w:ascii="Consolas" w:eastAsia="Times New Roman" w:hAnsi="Consolas" w:cs="Times New Roman"/>
@@ -3369,7 +3351,6 @@
         <w:t xml:space="preserve"> </w:t>
       </w:r>
       <w:proofErr w:type="spellStart"/>
-      <w:proofErr w:type="gramStart"/>
       <w:r>
         <w:rPr>
           <w:rFonts w:ascii="Consolas" w:eastAsia="Times New Roman" w:hAnsi="Consolas" w:cs="Times New Roman"/>
@@ -3401,7 +3382,6 @@
         <w:t>createElement</w:t>
       </w:r>
       <w:proofErr w:type="spellEnd"/>
-      <w:proofErr w:type="gramEnd"/>
       <w:r>
         <w:rPr>
           <w:rFonts w:ascii="Consolas" w:eastAsia="Times New Roman" w:hAnsi="Consolas" w:cs="Times New Roman"/>
@@ -3469,6 +3449,7 @@
         </w:rPr>
       </w:pPr>
       <w:proofErr w:type="spellStart"/>
+      <w:proofErr w:type="gramStart"/>
       <w:r>
         <w:rPr>
           <w:rFonts w:ascii="Consolas" w:eastAsia="Times New Roman" w:hAnsi="Consolas" w:cs="Times New Roman"/>
@@ -3482,6 +3463,7 @@
         <w:t>let</w:t>
       </w:r>
       <w:proofErr w:type="spellEnd"/>
+      <w:proofErr w:type="gramEnd"/>
       <w:r>
         <w:rPr>
           <w:rFonts w:ascii="Consolas" w:eastAsia="Times New Roman" w:hAnsi="Consolas" w:cs="Times New Roman"/>
@@ -3515,7 +3497,6 @@
         <w:t>=</w:t>
       </w:r>
       <w:proofErr w:type="spellStart"/>
-      <w:proofErr w:type="gramStart"/>
       <w:r>
         <w:rPr>
           <w:rFonts w:ascii="Consolas" w:eastAsia="Times New Roman" w:hAnsi="Consolas" w:cs="Times New Roman"/>
@@ -3547,7 +3528,6 @@
         <w:t>createElement</w:t>
       </w:r>
       <w:proofErr w:type="spellEnd"/>
-      <w:proofErr w:type="gramEnd"/>
       <w:r>
         <w:rPr>
           <w:rFonts w:ascii="Consolas" w:eastAsia="Times New Roman" w:hAnsi="Consolas" w:cs="Times New Roman"/>
@@ -3615,6 +3595,7 @@
         </w:rPr>
       </w:pPr>
       <w:proofErr w:type="spellStart"/>
+      <w:proofErr w:type="gramStart"/>
       <w:r>
         <w:rPr>
           <w:rFonts w:ascii="Consolas" w:eastAsia="Times New Roman" w:hAnsi="Consolas" w:cs="Times New Roman"/>
@@ -3628,6 +3609,7 @@
         <w:t>let</w:t>
       </w:r>
       <w:proofErr w:type="spellEnd"/>
+      <w:proofErr w:type="gramEnd"/>
       <w:r>
         <w:rPr>
           <w:rFonts w:ascii="Consolas" w:eastAsia="Times New Roman" w:hAnsi="Consolas" w:cs="Times New Roman"/>
@@ -3681,7 +3663,6 @@
         <w:t xml:space="preserve"> </w:t>
       </w:r>
       <w:proofErr w:type="spellStart"/>
-      <w:proofErr w:type="gramStart"/>
       <w:r>
         <w:rPr>
           <w:rFonts w:ascii="Consolas" w:eastAsia="Times New Roman" w:hAnsi="Consolas" w:cs="Times New Roman"/>
@@ -3713,7 +3694,6 @@
         <w:t>createElement</w:t>
       </w:r>
       <w:proofErr w:type="spellEnd"/>
-      <w:proofErr w:type="gramEnd"/>
       <w:r>
         <w:rPr>
           <w:rFonts w:ascii="Consolas" w:eastAsia="Times New Roman" w:hAnsi="Consolas" w:cs="Times New Roman"/>
@@ -3759,6 +3739,7 @@
         </w:rPr>
       </w:pPr>
       <w:proofErr w:type="spellStart"/>
+      <w:proofErr w:type="gramStart"/>
       <w:r>
         <w:rPr>
           <w:rFonts w:ascii="Consolas" w:eastAsia="Times New Roman" w:hAnsi="Consolas" w:cs="Times New Roman"/>
@@ -3772,6 +3753,7 @@
         <w:t>let</w:t>
       </w:r>
       <w:proofErr w:type="spellEnd"/>
+      <w:proofErr w:type="gramEnd"/>
       <w:r>
         <w:rPr>
           <w:rFonts w:ascii="Consolas" w:eastAsia="Times New Roman" w:hAnsi="Consolas" w:cs="Times New Roman"/>
@@ -3805,7 +3787,6 @@
         <w:t>=</w:t>
       </w:r>
       <w:proofErr w:type="spellStart"/>
-      <w:proofErr w:type="gramStart"/>
       <w:r>
         <w:rPr>
           <w:rFonts w:ascii="Consolas" w:eastAsia="Times New Roman" w:hAnsi="Consolas" w:cs="Times New Roman"/>
@@ -3837,7 +3818,6 @@
         <w:t>createElement</w:t>
       </w:r>
       <w:proofErr w:type="spellEnd"/>
-      <w:proofErr w:type="gramEnd"/>
       <w:r>
         <w:rPr>
           <w:rFonts w:ascii="Consolas" w:eastAsia="Times New Roman" w:hAnsi="Consolas" w:cs="Times New Roman"/>
@@ -3919,6 +3899,7 @@
         <w:t>let</w:t>
       </w:r>
       <w:proofErr w:type="spellEnd"/>
+      <w:proofErr w:type="gramEnd"/>
       <w:r>
         <w:rPr>
           <w:rFonts w:ascii="Consolas" w:eastAsia="Times New Roman" w:hAnsi="Consolas" w:cs="Times New Roman"/>
@@ -3937,18 +3918,7 @@
           <w:szCs w:val="21"/>
           <w:lang w:eastAsia="es-ES"/>
         </w:rPr>
-        <w:t>radio</w:t>
-      </w:r>
-      <w:proofErr w:type="gramEnd"/>
-      <w:r>
-        <w:rPr>
-          <w:rFonts w:ascii="Consolas" w:eastAsia="Times New Roman" w:hAnsi="Consolas" w:cs="Times New Roman"/>
-          <w:color w:val="F8F8F2"/>
-          <w:sz w:val="21"/>
-          <w:szCs w:val="21"/>
-          <w:lang w:eastAsia="es-ES"/>
-        </w:rPr>
-        <w:t>1</w:t>
+        <w:t>radio1</w:t>
       </w:r>
       <w:r>
         <w:rPr>
@@ -4215,6 +4185,7 @@
         </w:rPr>
       </w:pPr>
       <w:proofErr w:type="spellStart"/>
+      <w:proofErr w:type="gramStart"/>
       <w:r>
         <w:rPr>
           <w:rFonts w:ascii="Consolas" w:eastAsia="Times New Roman" w:hAnsi="Consolas" w:cs="Times New Roman"/>
@@ -4228,6 +4199,7 @@
         <w:t>let</w:t>
       </w:r>
       <w:proofErr w:type="spellEnd"/>
+      <w:proofErr w:type="gramEnd"/>
       <w:r>
         <w:rPr>
           <w:rFonts w:ascii="Consolas" w:eastAsia="Times New Roman" w:hAnsi="Consolas" w:cs="Times New Roman"/>
@@ -4269,7 +4241,6 @@
         <w:t xml:space="preserve"> </w:t>
       </w:r>
       <w:proofErr w:type="spellStart"/>
-      <w:proofErr w:type="gramStart"/>
       <w:r>
         <w:rPr>
           <w:rFonts w:ascii="Consolas" w:eastAsia="Times New Roman" w:hAnsi="Consolas" w:cs="Times New Roman"/>
@@ -4301,7 +4272,6 @@
         <w:t>createElement</w:t>
       </w:r>
       <w:proofErr w:type="spellEnd"/>
-      <w:proofErr w:type="gramEnd"/>
       <w:r>
         <w:rPr>
           <w:rFonts w:ascii="Consolas" w:eastAsia="Times New Roman" w:hAnsi="Consolas" w:cs="Times New Roman"/>
@@ -4537,6 +4507,7 @@
         </w:rPr>
       </w:pPr>
       <w:proofErr w:type="spellStart"/>
+      <w:proofErr w:type="gramStart"/>
       <w:r>
         <w:rPr>
           <w:rFonts w:ascii="Consolas" w:eastAsia="Times New Roman" w:hAnsi="Consolas" w:cs="Times New Roman"/>
@@ -4550,6 +4521,7 @@
         <w:t>let</w:t>
       </w:r>
       <w:proofErr w:type="spellEnd"/>
+      <w:proofErr w:type="gramEnd"/>
       <w:r>
         <w:rPr>
           <w:rFonts w:ascii="Consolas" w:eastAsia="Times New Roman" w:hAnsi="Consolas" w:cs="Times New Roman"/>
@@ -4583,7 +4555,6 @@
         <w:t>=</w:t>
       </w:r>
       <w:proofErr w:type="spellStart"/>
-      <w:proofErr w:type="gramStart"/>
       <w:r>
         <w:rPr>
           <w:rFonts w:ascii="Consolas" w:eastAsia="Times New Roman" w:hAnsi="Consolas" w:cs="Times New Roman"/>
@@ -4615,7 +4586,6 @@
         <w:t>createElement</w:t>
       </w:r>
       <w:proofErr w:type="spellEnd"/>
-      <w:proofErr w:type="gramEnd"/>
       <w:r>
         <w:rPr>
           <w:rFonts w:ascii="Consolas" w:eastAsia="Times New Roman" w:hAnsi="Consolas" w:cs="Times New Roman"/>
@@ -5011,6 +4981,7 @@
         </w:rPr>
       </w:pPr>
       <w:proofErr w:type="spellStart"/>
+      <w:proofErr w:type="gramStart"/>
       <w:r>
         <w:rPr>
           <w:rFonts w:ascii="Consolas" w:eastAsia="Times New Roman" w:hAnsi="Consolas" w:cs="Times New Roman"/>
@@ -5024,6 +4995,7 @@
         <w:t>let</w:t>
       </w:r>
       <w:proofErr w:type="spellEnd"/>
+      <w:proofErr w:type="gramEnd"/>
       <w:r>
         <w:rPr>
           <w:rFonts w:ascii="Consolas" w:eastAsia="Times New Roman" w:hAnsi="Consolas" w:cs="Times New Roman"/>
@@ -5057,7 +5029,6 @@
         <w:t>=</w:t>
       </w:r>
       <w:proofErr w:type="spellStart"/>
-      <w:proofErr w:type="gramStart"/>
       <w:r>
         <w:rPr>
           <w:rFonts w:ascii="Consolas" w:eastAsia="Times New Roman" w:hAnsi="Consolas" w:cs="Times New Roman"/>
@@ -5089,7 +5060,6 @@
         <w:t>createElement</w:t>
       </w:r>
       <w:proofErr w:type="spellEnd"/>
-      <w:proofErr w:type="gramEnd"/>
       <w:r>
         <w:rPr>
           <w:rFonts w:ascii="Consolas" w:eastAsia="Times New Roman" w:hAnsi="Consolas" w:cs="Times New Roman"/>
@@ -5157,6 +5127,7 @@
         </w:rPr>
       </w:pPr>
       <w:proofErr w:type="spellStart"/>
+      <w:proofErr w:type="gramStart"/>
       <w:r>
         <w:rPr>
           <w:rFonts w:ascii="Consolas" w:eastAsia="Times New Roman" w:hAnsi="Consolas" w:cs="Times New Roman"/>
@@ -5170,6 +5141,7 @@
         <w:t>let</w:t>
       </w:r>
       <w:proofErr w:type="spellEnd"/>
+      <w:proofErr w:type="gramEnd"/>
       <w:r>
         <w:rPr>
           <w:rFonts w:ascii="Consolas" w:eastAsia="Times New Roman" w:hAnsi="Consolas" w:cs="Times New Roman"/>
@@ -5213,7 +5185,6 @@
         <w:t>=</w:t>
       </w:r>
       <w:proofErr w:type="spellStart"/>
-      <w:proofErr w:type="gramStart"/>
       <w:r>
         <w:rPr>
           <w:rFonts w:ascii="Consolas" w:eastAsia="Times New Roman" w:hAnsi="Consolas" w:cs="Times New Roman"/>
@@ -5245,7 +5216,6 @@
         <w:t>createElement</w:t>
       </w:r>
       <w:proofErr w:type="spellEnd"/>
-      <w:proofErr w:type="gramEnd"/>
       <w:r>
         <w:rPr>
           <w:rFonts w:ascii="Consolas" w:eastAsia="Times New Roman" w:hAnsi="Consolas" w:cs="Times New Roman"/>
@@ -5301,7 +5271,6 @@
         <w:t xml:space="preserve">    </w:t>
       </w:r>
       <w:proofErr w:type="spellStart"/>
-      <w:proofErr w:type="gramStart"/>
       <w:r>
         <w:rPr>
           <w:rFonts w:ascii="Consolas" w:eastAsia="Times New Roman" w:hAnsi="Consolas" w:cs="Times New Roman"/>
@@ -5333,7 +5302,6 @@
         <w:t>type</w:t>
       </w:r>
       <w:proofErr w:type="spellEnd"/>
-      <w:proofErr w:type="gramEnd"/>
       <w:r>
         <w:rPr>
           <w:rFonts w:ascii="Consolas" w:eastAsia="Times New Roman" w:hAnsi="Consolas" w:cs="Times New Roman"/>
@@ -5401,6 +5369,7 @@
         </w:rPr>
       </w:pPr>
       <w:proofErr w:type="spellStart"/>
+      <w:proofErr w:type="gramStart"/>
       <w:r>
         <w:rPr>
           <w:rFonts w:ascii="Consolas" w:eastAsia="Times New Roman" w:hAnsi="Consolas" w:cs="Times New Roman"/>
@@ -5414,6 +5383,7 @@
         <w:t>let</w:t>
       </w:r>
       <w:proofErr w:type="spellEnd"/>
+      <w:proofErr w:type="gramEnd"/>
       <w:r>
         <w:rPr>
           <w:rFonts w:ascii="Consolas" w:eastAsia="Times New Roman" w:hAnsi="Consolas" w:cs="Times New Roman"/>
@@ -5447,7 +5417,6 @@
         <w:t>=</w:t>
       </w:r>
       <w:proofErr w:type="spellStart"/>
-      <w:proofErr w:type="gramStart"/>
       <w:r>
         <w:rPr>
           <w:rFonts w:ascii="Consolas" w:eastAsia="Times New Roman" w:hAnsi="Consolas" w:cs="Times New Roman"/>
@@ -5479,7 +5448,6 @@
         <w:t>createElement</w:t>
       </w:r>
       <w:proofErr w:type="spellEnd"/>
-      <w:proofErr w:type="gramEnd"/>
       <w:r>
         <w:rPr>
           <w:rFonts w:ascii="Consolas" w:eastAsia="Times New Roman" w:hAnsi="Consolas" w:cs="Times New Roman"/>
@@ -5546,7 +5514,6 @@
           <w:sz w:val="28"/>
           <w:szCs w:val="28"/>
         </w:rPr>
-        <w:lastRenderedPageBreak/>
         <w:t>Estos s</w:t>
       </w:r>
       <w:r>
@@ -5661,6 +5628,7 @@
           <w:szCs w:val="21"/>
           <w:lang w:eastAsia="es-ES"/>
         </w:rPr>
+        <w:lastRenderedPageBreak/>
         <w:t> </w:t>
       </w:r>
       <w:proofErr w:type="spellStart"/>
@@ -5696,18 +5664,18 @@
         <w:t>appendChild</w:t>
       </w:r>
       <w:proofErr w:type="spellEnd"/>
+      <w:r>
+        <w:rPr>
+          <w:rFonts w:ascii="Consolas" w:eastAsia="Times New Roman" w:hAnsi="Consolas" w:cs="Times New Roman"/>
+          <w:color w:val="DDDDDD"/>
+          <w:sz w:val="21"/>
+          <w:szCs w:val="21"/>
+          <w:lang w:eastAsia="es-ES"/>
+        </w:rPr>
+        <w:t>(</w:t>
+      </w:r>
+      <w:proofErr w:type="spellStart"/>
       <w:proofErr w:type="gramEnd"/>
-      <w:r>
-        <w:rPr>
-          <w:rFonts w:ascii="Consolas" w:eastAsia="Times New Roman" w:hAnsi="Consolas" w:cs="Times New Roman"/>
-          <w:color w:val="DDDDDD"/>
-          <w:sz w:val="21"/>
-          <w:szCs w:val="21"/>
-          <w:lang w:eastAsia="es-ES"/>
-        </w:rPr>
-        <w:t>(</w:t>
-      </w:r>
-      <w:proofErr w:type="spellStart"/>
       <w:r>
         <w:rPr>
           <w:rFonts w:ascii="Consolas" w:eastAsia="Times New Roman" w:hAnsi="Consolas" w:cs="Times New Roman"/>
@@ -5786,18 +5754,18 @@
         <w:t>appendChild</w:t>
       </w:r>
       <w:proofErr w:type="spellEnd"/>
+      <w:r>
+        <w:rPr>
+          <w:rFonts w:ascii="Consolas" w:eastAsia="Times New Roman" w:hAnsi="Consolas" w:cs="Times New Roman"/>
+          <w:color w:val="DDDDDD"/>
+          <w:sz w:val="21"/>
+          <w:szCs w:val="21"/>
+          <w:lang w:eastAsia="es-ES"/>
+        </w:rPr>
+        <w:t>(</w:t>
+      </w:r>
+      <w:proofErr w:type="spellStart"/>
       <w:proofErr w:type="gramEnd"/>
-      <w:r>
-        <w:rPr>
-          <w:rFonts w:ascii="Consolas" w:eastAsia="Times New Roman" w:hAnsi="Consolas" w:cs="Times New Roman"/>
-          <w:color w:val="DDDDDD"/>
-          <w:sz w:val="21"/>
-          <w:szCs w:val="21"/>
-          <w:lang w:eastAsia="es-ES"/>
-        </w:rPr>
-        <w:t>(</w:t>
-      </w:r>
-      <w:proofErr w:type="spellStart"/>
       <w:r>
         <w:rPr>
           <w:rFonts w:ascii="Consolas" w:eastAsia="Times New Roman" w:hAnsi="Consolas" w:cs="Times New Roman"/>
@@ -5886,17 +5854,17 @@
         <w:t>appendChild</w:t>
       </w:r>
       <w:proofErr w:type="spellEnd"/>
+      <w:r>
+        <w:rPr>
+          <w:rFonts w:ascii="Consolas" w:eastAsia="Times New Roman" w:hAnsi="Consolas" w:cs="Times New Roman"/>
+          <w:color w:val="DDDDDD"/>
+          <w:sz w:val="21"/>
+          <w:szCs w:val="21"/>
+          <w:lang w:eastAsia="es-ES"/>
+        </w:rPr>
+        <w:t>(</w:t>
+      </w:r>
       <w:proofErr w:type="gramEnd"/>
-      <w:r>
-        <w:rPr>
-          <w:rFonts w:ascii="Consolas" w:eastAsia="Times New Roman" w:hAnsi="Consolas" w:cs="Times New Roman"/>
-          <w:color w:val="DDDDDD"/>
-          <w:sz w:val="21"/>
-          <w:szCs w:val="21"/>
-          <w:lang w:eastAsia="es-ES"/>
-        </w:rPr>
-        <w:t>(</w:t>
-      </w:r>
       <w:r>
         <w:rPr>
           <w:rFonts w:ascii="Consolas" w:eastAsia="Times New Roman" w:hAnsi="Consolas" w:cs="Times New Roman"/>
@@ -5973,17 +5941,17 @@
         <w:t>appendChild</w:t>
       </w:r>
       <w:proofErr w:type="spellEnd"/>
+      <w:r>
+        <w:rPr>
+          <w:rFonts w:ascii="Consolas" w:eastAsia="Times New Roman" w:hAnsi="Consolas" w:cs="Times New Roman"/>
+          <w:color w:val="DDDDDD"/>
+          <w:sz w:val="21"/>
+          <w:szCs w:val="21"/>
+          <w:lang w:eastAsia="es-ES"/>
+        </w:rPr>
+        <w:t>(</w:t>
+      </w:r>
       <w:proofErr w:type="gramEnd"/>
-      <w:r>
-        <w:rPr>
-          <w:rFonts w:ascii="Consolas" w:eastAsia="Times New Roman" w:hAnsi="Consolas" w:cs="Times New Roman"/>
-          <w:color w:val="DDDDDD"/>
-          <w:sz w:val="21"/>
-          <w:szCs w:val="21"/>
-          <w:lang w:eastAsia="es-ES"/>
-        </w:rPr>
-        <w:t>(</w:t>
-      </w:r>
       <w:r>
         <w:rPr>
           <w:rFonts w:ascii="Consolas" w:eastAsia="Times New Roman" w:hAnsi="Consolas" w:cs="Times New Roman"/>
@@ -6060,18 +6028,18 @@
         <w:t>appendChild</w:t>
       </w:r>
       <w:proofErr w:type="spellEnd"/>
+      <w:r>
+        <w:rPr>
+          <w:rFonts w:ascii="Consolas" w:eastAsia="Times New Roman" w:hAnsi="Consolas" w:cs="Times New Roman"/>
+          <w:color w:val="DDDDDD"/>
+          <w:sz w:val="21"/>
+          <w:szCs w:val="21"/>
+          <w:lang w:eastAsia="es-ES"/>
+        </w:rPr>
+        <w:t>(</w:t>
+      </w:r>
+      <w:proofErr w:type="spellStart"/>
       <w:proofErr w:type="gramEnd"/>
-      <w:r>
-        <w:rPr>
-          <w:rFonts w:ascii="Consolas" w:eastAsia="Times New Roman" w:hAnsi="Consolas" w:cs="Times New Roman"/>
-          <w:color w:val="DDDDDD"/>
-          <w:sz w:val="21"/>
-          <w:szCs w:val="21"/>
-          <w:lang w:eastAsia="es-ES"/>
-        </w:rPr>
-        <w:t>(</w:t>
-      </w:r>
-      <w:proofErr w:type="spellStart"/>
       <w:r>
         <w:rPr>
           <w:rFonts w:ascii="Consolas" w:eastAsia="Times New Roman" w:hAnsi="Consolas" w:cs="Times New Roman"/>
@@ -6149,17 +6117,17 @@
         <w:t>appendChild</w:t>
       </w:r>
       <w:proofErr w:type="spellEnd"/>
+      <w:r>
+        <w:rPr>
+          <w:rFonts w:ascii="Consolas" w:eastAsia="Times New Roman" w:hAnsi="Consolas" w:cs="Times New Roman"/>
+          <w:color w:val="DDDDDD"/>
+          <w:sz w:val="21"/>
+          <w:szCs w:val="21"/>
+          <w:lang w:eastAsia="es-ES"/>
+        </w:rPr>
+        <w:t>(</w:t>
+      </w:r>
       <w:proofErr w:type="gramEnd"/>
-      <w:r>
-        <w:rPr>
-          <w:rFonts w:ascii="Consolas" w:eastAsia="Times New Roman" w:hAnsi="Consolas" w:cs="Times New Roman"/>
-          <w:color w:val="DDDDDD"/>
-          <w:sz w:val="21"/>
-          <w:szCs w:val="21"/>
-          <w:lang w:eastAsia="es-ES"/>
-        </w:rPr>
-        <w:t>(</w:t>
-      </w:r>
       <w:r>
         <w:rPr>
           <w:rFonts w:ascii="Consolas" w:eastAsia="Times New Roman" w:hAnsi="Consolas" w:cs="Times New Roman"/>
@@ -6253,6 +6221,7 @@
         <w:t> </w:t>
       </w:r>
       <w:proofErr w:type="spellStart"/>
+      <w:proofErr w:type="gramStart"/>
       <w:r>
         <w:rPr>
           <w:rFonts w:ascii="Consolas" w:eastAsia="Times New Roman" w:hAnsi="Consolas" w:cs="Times New Roman"/>
@@ -6266,6 +6235,7 @@
         <w:t>let</w:t>
       </w:r>
       <w:proofErr w:type="spellEnd"/>
+      <w:proofErr w:type="gramEnd"/>
       <w:r>
         <w:rPr>
           <w:rFonts w:ascii="Consolas" w:eastAsia="Times New Roman" w:hAnsi="Consolas" w:cs="Times New Roman"/>
@@ -6297,7 +6267,6 @@
         <w:t>=</w:t>
       </w:r>
       <w:proofErr w:type="spellStart"/>
-      <w:proofErr w:type="gramStart"/>
       <w:r>
         <w:rPr>
           <w:rFonts w:ascii="Consolas" w:eastAsia="Times New Roman" w:hAnsi="Consolas" w:cs="Times New Roman"/>
@@ -6329,7 +6298,6 @@
         <w:t>querySelector</w:t>
       </w:r>
       <w:proofErr w:type="spellEnd"/>
-      <w:proofErr w:type="gramEnd"/>
       <w:r>
         <w:rPr>
           <w:rFonts w:ascii="Consolas" w:eastAsia="Times New Roman" w:hAnsi="Consolas" w:cs="Times New Roman"/>
@@ -6436,18 +6404,18 @@
         <w:t>appendChild</w:t>
       </w:r>
       <w:proofErr w:type="spellEnd"/>
+      <w:r>
+        <w:rPr>
+          <w:rFonts w:ascii="Consolas" w:eastAsia="Times New Roman" w:hAnsi="Consolas" w:cs="Times New Roman"/>
+          <w:color w:val="DDDDDD"/>
+          <w:sz w:val="21"/>
+          <w:szCs w:val="21"/>
+          <w:lang w:eastAsia="es-ES"/>
+        </w:rPr>
+        <w:t>(</w:t>
+      </w:r>
+      <w:proofErr w:type="spellStart"/>
       <w:proofErr w:type="gramEnd"/>
-      <w:r>
-        <w:rPr>
-          <w:rFonts w:ascii="Consolas" w:eastAsia="Times New Roman" w:hAnsi="Consolas" w:cs="Times New Roman"/>
-          <w:color w:val="DDDDDD"/>
-          <w:sz w:val="21"/>
-          <w:szCs w:val="21"/>
-          <w:lang w:eastAsia="es-ES"/>
-        </w:rPr>
-        <w:t>(</w:t>
-      </w:r>
-      <w:proofErr w:type="spellStart"/>
       <w:r>
         <w:rPr>
           <w:rFonts w:ascii="Consolas" w:eastAsia="Times New Roman" w:hAnsi="Consolas" w:cs="Times New Roman"/>
@@ -6570,7 +6538,7 @@
                     <pic:cNvPicPr/>
                   </pic:nvPicPr>
                   <pic:blipFill>
-                    <a:blip r:embed="rId13">
+                    <a:blip r:embed="rId14">
                       <a:extLst>
                         <a:ext uri="{28A0092B-C50C-407E-A947-70E740481C1C}">
                           <a14:useLocalDpi xmlns:a14="http://schemas.microsoft.com/office/drawing/2010/main" val="0"/>
@@ -6638,7 +6606,6 @@
           <w:szCs w:val="36"/>
           <w:u w:val="single"/>
         </w:rPr>
-        <w:lastRenderedPageBreak/>
         <w:t>BLOQUE FORMULARIO</w:t>
       </w:r>
     </w:p>
@@ -6649,6 +6616,7 @@
           <w:noProof/>
           <w:lang w:eastAsia="es-ES"/>
         </w:rPr>
+        <w:lastRenderedPageBreak/>
         <w:drawing>
           <wp:inline distT="0" distB="0" distL="0" distR="0" wp14:anchorId="3FC4585E" wp14:editId="2ADC5CE8">
             <wp:extent cx="6645910" cy="5396230"/>
@@ -6665,7 +6633,7 @@
                     <pic:cNvPicPr/>
                   </pic:nvPicPr>
                   <pic:blipFill>
-                    <a:blip r:embed="rId14">
+                    <a:blip r:embed="rId15">
                       <a:extLst>
                         <a:ext uri="{28A0092B-C50C-407E-A947-70E740481C1C}">
                           <a14:useLocalDpi xmlns:a14="http://schemas.microsoft.com/office/drawing/2010/main" val="0"/>
@@ -6745,7 +6713,7 @@
                     <pic:cNvPicPr/>
                   </pic:nvPicPr>
                   <pic:blipFill rotWithShape="1">
-                    <a:blip r:embed="rId15">
+                    <a:blip r:embed="rId16">
                       <a:extLst>
                         <a:ext uri="{28A0092B-C50C-407E-A947-70E740481C1C}">
                           <a14:useLocalDpi xmlns:a14="http://schemas.microsoft.com/office/drawing/2010/main" val="0"/>
@@ -6808,8 +6776,6 @@
         </w:rPr>
         <w:t>darle estilo a la pá</w:t>
       </w:r>
-      <w:bookmarkStart w:id="0" w:name="_GoBack"/>
-      <w:bookmarkEnd w:id="0"/>
       <w:r>
         <w:rPr>
           <w:sz w:val="28"/>
@@ -6843,6 +6809,7 @@
           <w:noProof/>
           <w:lang w:eastAsia="es-ES"/>
         </w:rPr>
+        <w:lastRenderedPageBreak/>
         <w:drawing>
           <wp:inline distT="0" distB="0" distL="0" distR="0" wp14:anchorId="105E6F96" wp14:editId="6540B45A">
             <wp:extent cx="6645910" cy="3201035"/>
@@ -6859,7 +6826,7 @@
                     <pic:cNvPicPr/>
                   </pic:nvPicPr>
                   <pic:blipFill>
-                    <a:blip r:embed="rId16">
+                    <a:blip r:embed="rId17">
                       <a:extLst>
                         <a:ext uri="{28A0092B-C50C-407E-A947-70E740481C1C}">
                           <a14:useLocalDpi xmlns:a14="http://schemas.microsoft.com/office/drawing/2010/main" val="0"/>
@@ -6891,10 +6858,10 @@
           <w:lang w:eastAsia="es-ES"/>
         </w:rPr>
         <w:drawing>
-          <wp:inline distT="0" distB="0" distL="0" distR="0" wp14:anchorId="42743B9A" wp14:editId="5D21D35E">
-            <wp:extent cx="6645910" cy="2066925"/>
-            <wp:effectExtent l="0" t="0" r="2540" b="9525"/>
-            <wp:docPr id="12" name="Imagen 12"/>
+          <wp:inline distT="0" distB="0" distL="0" distR="0" wp14:anchorId="15AE4DC9" wp14:editId="67101E08">
+            <wp:extent cx="6638925" cy="2419350"/>
+            <wp:effectExtent l="0" t="0" r="9525" b="0"/>
+            <wp:docPr id="2" name="Imagen 2"/>
             <wp:cNvGraphicFramePr>
               <a:graphicFrameLocks xmlns:a="http://schemas.openxmlformats.org/drawingml/2006/main" noChangeAspect="1"/>
             </wp:cNvGraphicFramePr>
@@ -6902,36 +6869,36 @@
               <a:graphicData uri="http://schemas.openxmlformats.org/drawingml/2006/picture">
                 <pic:pic xmlns:pic="http://schemas.openxmlformats.org/drawingml/2006/picture">
                   <pic:nvPicPr>
-                    <pic:cNvPr id="12" name="web parte 2.png"/>
-                    <pic:cNvPicPr/>
+                    <pic:cNvPr id="0" name="Picture 1"/>
+                    <pic:cNvPicPr>
+                      <a:picLocks noChangeAspect="1" noChangeArrowheads="1"/>
+                    </pic:cNvPicPr>
                   </pic:nvPicPr>
-                  <pic:blipFill rotWithShape="1">
-                    <a:blip r:embed="rId17">
+                  <pic:blipFill>
+                    <a:blip r:embed="rId18">
                       <a:extLst>
                         <a:ext uri="{28A0092B-C50C-407E-A947-70E740481C1C}">
                           <a14:useLocalDpi xmlns:a14="http://schemas.microsoft.com/office/drawing/2010/main" val="0"/>
                         </a:ext>
                       </a:extLst>
                     </a:blip>
-                    <a:srcRect t="4824"/>
-                    <a:stretch/>
+                    <a:srcRect/>
+                    <a:stretch>
+                      <a:fillRect/>
+                    </a:stretch>
                   </pic:blipFill>
                   <pic:spPr bwMode="auto">
                     <a:xfrm>
                       <a:off x="0" y="0"/>
-                      <a:ext cx="6645910" cy="2066925"/>
+                      <a:ext cx="6638925" cy="2419350"/>
                     </a:xfrm>
                     <a:prstGeom prst="rect">
                       <a:avLst/>
                     </a:prstGeom>
+                    <a:noFill/>
                     <a:ln>
                       <a:noFill/>
                     </a:ln>
-                    <a:extLst>
-                      <a:ext uri="{53640926-AAD7-44D8-BBD7-CCE9431645EC}">
-                        <a14:shadowObscured xmlns:a14="http://schemas.microsoft.com/office/drawing/2010/main"/>
-                      </a:ext>
-                    </a:extLst>
                   </pic:spPr>
                 </pic:pic>
               </a:graphicData>
@@ -6939,6 +6906,8 @@
           </wp:inline>
         </w:drawing>
       </w:r>
+      <w:bookmarkStart w:id="0" w:name="_GoBack"/>
+      <w:bookmarkEnd w:id="0"/>
     </w:p>
     <w:p/>
     <w:p/>
@@ -6958,10 +6927,10 @@
       </w:r>
     </w:p>
     <w:sectPr>
-      <w:headerReference w:type="default" r:id="rId18"/>
-      <w:footerReference w:type="default" r:id="rId19"/>
-      <w:headerReference w:type="first" r:id="rId20"/>
-      <w:footerReference w:type="first" r:id="rId21"/>
+      <w:headerReference w:type="default" r:id="rId19"/>
+      <w:footerReference w:type="default" r:id="rId20"/>
+      <w:headerReference w:type="first" r:id="rId21"/>
+      <w:footerReference w:type="first" r:id="rId22"/>
       <w:pgSz w:w="11906" w:h="16838"/>
       <w:pgMar w:top="765" w:right="720" w:bottom="720" w:left="720" w:header="708" w:footer="0" w:gutter="0"/>
       <w:pgNumType w:start="0"/>
@@ -6975,7 +6944,7 @@
 </file>
 
 <file path=word/endnotes.xml><?xml version="1.0" encoding="utf-8"?>
-<w:endnotes xmlns:wpc="http://schemas.microsoft.com/office/word/2010/wordprocessingCanvas" xmlns:cx="http://schemas.microsoft.com/office/drawing/2014/chartex" xmlns:mc="http://schemas.openxmlformats.org/markup-compatibility/2006" xmlns:o="urn:schemas-microsoft-com:office:office" xmlns:r="http://schemas.openxmlformats.org/officeDocument/2006/relationships" xmlns:m="http://schemas.openxmlformats.org/officeDocument/2006/math" xmlns:v="urn:schemas-microsoft-com:vml" xmlns:wp14="http://schemas.microsoft.com/office/word/2010/wordprocessingDrawing" xmlns:wp="http://schemas.openxmlformats.org/drawingml/2006/wordprocessingDrawing" xmlns:w10="urn:schemas-microsoft-com:office:word" xmlns:w="http://schemas.openxmlformats.org/wordprocessingml/2006/main" xmlns:w14="http://schemas.microsoft.com/office/word/2010/wordml" xmlns:w15="http://schemas.microsoft.com/office/word/2012/wordml" xmlns:w16se="http://schemas.microsoft.com/office/word/2015/wordml/symex" xmlns:wpg="http://schemas.microsoft.com/office/word/2010/wordprocessingGroup" xmlns:wpi="http://schemas.microsoft.com/office/word/2010/wordprocessingInk" xmlns:wne="http://schemas.microsoft.com/office/word/2006/wordml" xmlns:wps="http://schemas.microsoft.com/office/word/2010/wordprocessingShape" mc:Ignorable="w14 w15 w16se wp14">
+<w:endnotes xmlns:wpc="http://schemas.microsoft.com/office/word/2010/wordprocessingCanvas" xmlns:mc="http://schemas.openxmlformats.org/markup-compatibility/2006" xmlns:o="urn:schemas-microsoft-com:office:office" xmlns:r="http://schemas.openxmlformats.org/officeDocument/2006/relationships" xmlns:m="http://schemas.openxmlformats.org/officeDocument/2006/math" xmlns:v="urn:schemas-microsoft-com:vml" xmlns:wp14="http://schemas.microsoft.com/office/word/2010/wordprocessingDrawing" xmlns:wp="http://schemas.openxmlformats.org/drawingml/2006/wordprocessingDrawing" xmlns:w10="urn:schemas-microsoft-com:office:word" xmlns:w="http://schemas.openxmlformats.org/wordprocessingml/2006/main" xmlns:w14="http://schemas.microsoft.com/office/word/2010/wordml" xmlns:wpg="http://schemas.microsoft.com/office/word/2010/wordprocessingGroup" xmlns:wpi="http://schemas.microsoft.com/office/word/2010/wordprocessingInk" xmlns:wne="http://schemas.microsoft.com/office/word/2006/wordml" xmlns:wps="http://schemas.microsoft.com/office/word/2010/wordprocessingShape" mc:Ignorable="w14 wp14">
   <w:endnote w:type="separator" w:id="-1">
     <w:p>
       <w:pPr>
@@ -7000,7 +6969,7 @@
 </file>
 
 <file path=word/footer1.xml><?xml version="1.0" encoding="utf-8"?>
-<w:ftr xmlns:wpc="http://schemas.microsoft.com/office/word/2010/wordprocessingCanvas" xmlns:cx="http://schemas.microsoft.com/office/drawing/2014/chartex" xmlns:mc="http://schemas.openxmlformats.org/markup-compatibility/2006" xmlns:o="urn:schemas-microsoft-com:office:office" xmlns:r="http://schemas.openxmlformats.org/officeDocument/2006/relationships" xmlns:m="http://schemas.openxmlformats.org/officeDocument/2006/math" xmlns:v="urn:schemas-microsoft-com:vml" xmlns:wp14="http://schemas.microsoft.com/office/word/2010/wordprocessingDrawing" xmlns:wp="http://schemas.openxmlformats.org/drawingml/2006/wordprocessingDrawing" xmlns:w10="urn:schemas-microsoft-com:office:word" xmlns:w="http://schemas.openxmlformats.org/wordprocessingml/2006/main" xmlns:w14="http://schemas.microsoft.com/office/word/2010/wordml" xmlns:w15="http://schemas.microsoft.com/office/word/2012/wordml" xmlns:w16se="http://schemas.microsoft.com/office/word/2015/wordml/symex" xmlns:wpg="http://schemas.microsoft.com/office/word/2010/wordprocessingGroup" xmlns:wpi="http://schemas.microsoft.com/office/word/2010/wordprocessingInk" xmlns:wne="http://schemas.microsoft.com/office/word/2006/wordml" xmlns:wps="http://schemas.microsoft.com/office/word/2010/wordprocessingShape" mc:Ignorable="w14 w15 w16se wp14">
+<w:ftr xmlns:wpc="http://schemas.microsoft.com/office/word/2010/wordprocessingCanvas" xmlns:mc="http://schemas.openxmlformats.org/markup-compatibility/2006" xmlns:o="urn:schemas-microsoft-com:office:office" xmlns:r="http://schemas.openxmlformats.org/officeDocument/2006/relationships" xmlns:m="http://schemas.openxmlformats.org/officeDocument/2006/math" xmlns:v="urn:schemas-microsoft-com:vml" xmlns:wp14="http://schemas.microsoft.com/office/word/2010/wordprocessingDrawing" xmlns:wp="http://schemas.openxmlformats.org/drawingml/2006/wordprocessingDrawing" xmlns:w10="urn:schemas-microsoft-com:office:word" xmlns:w="http://schemas.openxmlformats.org/wordprocessingml/2006/main" xmlns:w14="http://schemas.microsoft.com/office/word/2010/wordml" xmlns:wpg="http://schemas.microsoft.com/office/word/2010/wordprocessingGroup" xmlns:wpi="http://schemas.microsoft.com/office/word/2010/wordprocessingInk" xmlns:wne="http://schemas.microsoft.com/office/word/2006/wordml" xmlns:wps="http://schemas.microsoft.com/office/word/2010/wordprocessingShape" mc:Ignorable="w14 wp14">
   <w:tbl>
     <w:tblPr>
       <w:tblW w:w="10455" w:type="dxa"/>
@@ -7061,7 +7030,7 @@
 </file>
 
 <file path=word/footer2.xml><?xml version="1.0" encoding="utf-8"?>
-<w:ftr xmlns:wpc="http://schemas.microsoft.com/office/word/2010/wordprocessingCanvas" xmlns:cx="http://schemas.microsoft.com/office/drawing/2014/chartex" xmlns:mc="http://schemas.openxmlformats.org/markup-compatibility/2006" xmlns:o="urn:schemas-microsoft-com:office:office" xmlns:r="http://schemas.openxmlformats.org/officeDocument/2006/relationships" xmlns:m="http://schemas.openxmlformats.org/officeDocument/2006/math" xmlns:v="urn:schemas-microsoft-com:vml" xmlns:wp14="http://schemas.microsoft.com/office/word/2010/wordprocessingDrawing" xmlns:wp="http://schemas.openxmlformats.org/drawingml/2006/wordprocessingDrawing" xmlns:w10="urn:schemas-microsoft-com:office:word" xmlns:w="http://schemas.openxmlformats.org/wordprocessingml/2006/main" xmlns:w14="http://schemas.microsoft.com/office/word/2010/wordml" xmlns:w15="http://schemas.microsoft.com/office/word/2012/wordml" xmlns:w16se="http://schemas.microsoft.com/office/word/2015/wordml/symex" xmlns:wpg="http://schemas.microsoft.com/office/word/2010/wordprocessingGroup" xmlns:wpi="http://schemas.microsoft.com/office/word/2010/wordprocessingInk" xmlns:wne="http://schemas.microsoft.com/office/word/2006/wordml" xmlns:wps="http://schemas.microsoft.com/office/word/2010/wordprocessingShape" mc:Ignorable="w14 w15 w16se wp14">
+<w:ftr xmlns:wpc="http://schemas.microsoft.com/office/word/2010/wordprocessingCanvas" xmlns:mc="http://schemas.openxmlformats.org/markup-compatibility/2006" xmlns:o="urn:schemas-microsoft-com:office:office" xmlns:r="http://schemas.openxmlformats.org/officeDocument/2006/relationships" xmlns:m="http://schemas.openxmlformats.org/officeDocument/2006/math" xmlns:v="urn:schemas-microsoft-com:vml" xmlns:wp14="http://schemas.microsoft.com/office/word/2010/wordprocessingDrawing" xmlns:wp="http://schemas.openxmlformats.org/drawingml/2006/wordprocessingDrawing" xmlns:w10="urn:schemas-microsoft-com:office:word" xmlns:w="http://schemas.openxmlformats.org/wordprocessingml/2006/main" xmlns:w14="http://schemas.microsoft.com/office/word/2010/wordml" xmlns:wpg="http://schemas.microsoft.com/office/word/2010/wordprocessingGroup" xmlns:wpi="http://schemas.microsoft.com/office/word/2010/wordprocessingInk" xmlns:wne="http://schemas.microsoft.com/office/word/2006/wordml" xmlns:wps="http://schemas.microsoft.com/office/word/2010/wordprocessingShape" mc:Ignorable="w14 wp14">
   <w:tbl>
     <w:tblPr>
       <w:tblW w:w="0" w:type="auto"/>
@@ -7119,7 +7088,7 @@
 </file>
 
 <file path=word/footnotes.xml><?xml version="1.0" encoding="utf-8"?>
-<w:footnotes xmlns:wpc="http://schemas.microsoft.com/office/word/2010/wordprocessingCanvas" xmlns:cx="http://schemas.microsoft.com/office/drawing/2014/chartex" xmlns:mc="http://schemas.openxmlformats.org/markup-compatibility/2006" xmlns:o="urn:schemas-microsoft-com:office:office" xmlns:r="http://schemas.openxmlformats.org/officeDocument/2006/relationships" xmlns:m="http://schemas.openxmlformats.org/officeDocument/2006/math" xmlns:v="urn:schemas-microsoft-com:vml" xmlns:wp14="http://schemas.microsoft.com/office/word/2010/wordprocessingDrawing" xmlns:wp="http://schemas.openxmlformats.org/drawingml/2006/wordprocessingDrawing" xmlns:w10="urn:schemas-microsoft-com:office:word" xmlns:w="http://schemas.openxmlformats.org/wordprocessingml/2006/main" xmlns:w14="http://schemas.microsoft.com/office/word/2010/wordml" xmlns:w15="http://schemas.microsoft.com/office/word/2012/wordml" xmlns:w16se="http://schemas.microsoft.com/office/word/2015/wordml/symex" xmlns:wpg="http://schemas.microsoft.com/office/word/2010/wordprocessingGroup" xmlns:wpi="http://schemas.microsoft.com/office/word/2010/wordprocessingInk" xmlns:wne="http://schemas.microsoft.com/office/word/2006/wordml" xmlns:wps="http://schemas.microsoft.com/office/word/2010/wordprocessingShape" mc:Ignorable="w14 w15 w16se wp14">
+<w:footnotes xmlns:wpc="http://schemas.microsoft.com/office/word/2010/wordprocessingCanvas" xmlns:mc="http://schemas.openxmlformats.org/markup-compatibility/2006" xmlns:o="urn:schemas-microsoft-com:office:office" xmlns:r="http://schemas.openxmlformats.org/officeDocument/2006/relationships" xmlns:m="http://schemas.openxmlformats.org/officeDocument/2006/math" xmlns:v="urn:schemas-microsoft-com:vml" xmlns:wp14="http://schemas.microsoft.com/office/word/2010/wordprocessingDrawing" xmlns:wp="http://schemas.openxmlformats.org/drawingml/2006/wordprocessingDrawing" xmlns:w10="urn:schemas-microsoft-com:office:word" xmlns:w="http://schemas.openxmlformats.org/wordprocessingml/2006/main" xmlns:w14="http://schemas.microsoft.com/office/word/2010/wordml" xmlns:wpg="http://schemas.microsoft.com/office/word/2010/wordprocessingGroup" xmlns:wpi="http://schemas.microsoft.com/office/word/2010/wordprocessingInk" xmlns:wne="http://schemas.microsoft.com/office/word/2006/wordml" xmlns:wps="http://schemas.microsoft.com/office/word/2010/wordprocessingShape" mc:Ignorable="w14 wp14">
   <w:footnote w:type="separator" w:id="-1">
     <w:p>
       <w:pPr>
@@ -7144,7 +7113,7 @@
 </file>
 
 <file path=word/header1.xml><?xml version="1.0" encoding="utf-8"?>
-<w:hdr xmlns:wpc="http://schemas.microsoft.com/office/word/2010/wordprocessingCanvas" xmlns:cx="http://schemas.microsoft.com/office/drawing/2014/chartex" xmlns:mc="http://schemas.openxmlformats.org/markup-compatibility/2006" xmlns:o="urn:schemas-microsoft-com:office:office" xmlns:r="http://schemas.openxmlformats.org/officeDocument/2006/relationships" xmlns:m="http://schemas.openxmlformats.org/officeDocument/2006/math" xmlns:v="urn:schemas-microsoft-com:vml" xmlns:wp14="http://schemas.microsoft.com/office/word/2010/wordprocessingDrawing" xmlns:wp="http://schemas.openxmlformats.org/drawingml/2006/wordprocessingDrawing" xmlns:w10="urn:schemas-microsoft-com:office:word" xmlns:w="http://schemas.openxmlformats.org/wordprocessingml/2006/main" xmlns:w14="http://schemas.microsoft.com/office/word/2010/wordml" xmlns:w15="http://schemas.microsoft.com/office/word/2012/wordml" xmlns:w16se="http://schemas.microsoft.com/office/word/2015/wordml/symex" xmlns:wpg="http://schemas.microsoft.com/office/word/2010/wordprocessingGroup" xmlns:wpi="http://schemas.microsoft.com/office/word/2010/wordprocessingInk" xmlns:wne="http://schemas.microsoft.com/office/word/2006/wordml" xmlns:wps="http://schemas.microsoft.com/office/word/2010/wordprocessingShape" mc:Ignorable="w14 w15 w16se wp14">
+<w:hdr xmlns:wpc="http://schemas.microsoft.com/office/word/2010/wordprocessingCanvas" xmlns:mc="http://schemas.openxmlformats.org/markup-compatibility/2006" xmlns:o="urn:schemas-microsoft-com:office:office" xmlns:r="http://schemas.openxmlformats.org/officeDocument/2006/relationships" xmlns:m="http://schemas.openxmlformats.org/officeDocument/2006/math" xmlns:v="urn:schemas-microsoft-com:vml" xmlns:wp14="http://schemas.microsoft.com/office/word/2010/wordprocessingDrawing" xmlns:wp="http://schemas.openxmlformats.org/drawingml/2006/wordprocessingDrawing" xmlns:w10="urn:schemas-microsoft-com:office:word" xmlns:w="http://schemas.openxmlformats.org/wordprocessingml/2006/main" xmlns:w14="http://schemas.microsoft.com/office/word/2010/wordml" xmlns:wpg="http://schemas.microsoft.com/office/word/2010/wordprocessingGroup" xmlns:wpi="http://schemas.microsoft.com/office/word/2010/wordprocessingInk" xmlns:wne="http://schemas.microsoft.com/office/word/2006/wordml" xmlns:wps="http://schemas.microsoft.com/office/word/2010/wordprocessingShape" mc:Ignorable="w14 wp14">
   <w:p>
     <w:pPr>
       <w:pStyle w:val="Encabezado"/>
@@ -7265,7 +7234,7 @@
             </wp:anchor>
           </w:drawing>
         </mc:Choice>
-        <mc:Fallback>
+        <mc:Fallback xmlns:w16se="http://schemas.microsoft.com/office/word/2015/wordml/symex" xmlns:w15="http://schemas.microsoft.com/office/word/2012/wordml" xmlns:cx="http://schemas.microsoft.com/office/drawing/2014/chartex">
           <w:pict>
             <v:rect w14:anchorId="0EE585DE" id="Rectángulo 197" o:spid="_x0000_s1026" style="position:absolute;margin-left:472.1pt;margin-top:37.5pt;width:523.3pt;height:22.55pt;z-index:-503316428;visibility:visible;mso-wrap-style:square;mso-width-percent:1000;mso-wrap-distance-left:9.35pt;mso-wrap-distance-top:0;mso-wrap-distance-right:9.3pt;mso-wrap-distance-bottom:0;mso-position-horizontal:right;mso-position-horizontal-relative:margin;mso-position-vertical:absolute;mso-position-vertical-relative:page;mso-width-percent:1000;mso-width-relative:margin;v-text-anchor:middle" o:gfxdata="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" o:allowincell="f" o:allowoverlap="f" fillcolor="#5b9bd5 [3204]" stroked="f" strokeweight="1pt">
               <v:textbox>
@@ -7326,7 +7295,7 @@
 </file>
 
 <file path=word/header2.xml><?xml version="1.0" encoding="utf-8"?>
-<w:hdr xmlns:wpc="http://schemas.microsoft.com/office/word/2010/wordprocessingCanvas" xmlns:cx="http://schemas.microsoft.com/office/drawing/2014/chartex" xmlns:mc="http://schemas.openxmlformats.org/markup-compatibility/2006" xmlns:o="urn:schemas-microsoft-com:office:office" xmlns:r="http://schemas.openxmlformats.org/officeDocument/2006/relationships" xmlns:m="http://schemas.openxmlformats.org/officeDocument/2006/math" xmlns:v="urn:schemas-microsoft-com:vml" xmlns:wp14="http://schemas.microsoft.com/office/word/2010/wordprocessingDrawing" xmlns:wp="http://schemas.openxmlformats.org/drawingml/2006/wordprocessingDrawing" xmlns:w10="urn:schemas-microsoft-com:office:word" xmlns:w="http://schemas.openxmlformats.org/wordprocessingml/2006/main" xmlns:w14="http://schemas.microsoft.com/office/word/2010/wordml" xmlns:w15="http://schemas.microsoft.com/office/word/2012/wordml" xmlns:w16se="http://schemas.microsoft.com/office/word/2015/wordml/symex" xmlns:wpg="http://schemas.microsoft.com/office/word/2010/wordprocessingGroup" xmlns:wpi="http://schemas.microsoft.com/office/word/2010/wordprocessingInk" xmlns:wne="http://schemas.microsoft.com/office/word/2006/wordml" xmlns:wps="http://schemas.microsoft.com/office/word/2010/wordprocessingShape" mc:Ignorable="w14 w15 w16se wp14">
+<w:hdr xmlns:wpc="http://schemas.microsoft.com/office/word/2010/wordprocessingCanvas" xmlns:mc="http://schemas.openxmlformats.org/markup-compatibility/2006" xmlns:o="urn:schemas-microsoft-com:office:office" xmlns:r="http://schemas.openxmlformats.org/officeDocument/2006/relationships" xmlns:m="http://schemas.openxmlformats.org/officeDocument/2006/math" xmlns:v="urn:schemas-microsoft-com:vml" xmlns:wp14="http://schemas.microsoft.com/office/word/2010/wordprocessingDrawing" xmlns:wp="http://schemas.openxmlformats.org/drawingml/2006/wordprocessingDrawing" xmlns:w10="urn:schemas-microsoft-com:office:word" xmlns:w="http://schemas.openxmlformats.org/wordprocessingml/2006/main" xmlns:w14="http://schemas.microsoft.com/office/word/2010/wordml" xmlns:wpg="http://schemas.microsoft.com/office/word/2010/wordprocessingGroup" xmlns:wpi="http://schemas.microsoft.com/office/word/2010/wordprocessingInk" xmlns:wne="http://schemas.microsoft.com/office/word/2006/wordml" xmlns:wps="http://schemas.microsoft.com/office/word/2010/wordprocessingShape" mc:Ignorable="w14 wp14">
   <w:tbl>
     <w:tblPr>
       <w:tblW w:w="0" w:type="auto"/>
@@ -7384,8 +7353,8 @@
 </file>
 
 <file path=word/numbering.xml><?xml version="1.0" encoding="utf-8"?>
-<w:numbering xmlns:wpc="http://schemas.microsoft.com/office/word/2010/wordprocessingCanvas" xmlns:cx="http://schemas.microsoft.com/office/drawing/2014/chartex" xmlns:mc="http://schemas.openxmlformats.org/markup-compatibility/2006" xmlns:o="urn:schemas-microsoft-com:office:office" xmlns:r="http://schemas.openxmlformats.org/officeDocument/2006/relationships" xmlns:m="http://schemas.openxmlformats.org/officeDocument/2006/math" xmlns:v="urn:schemas-microsoft-com:vml" xmlns:wp14="http://schemas.microsoft.com/office/word/2010/wordprocessingDrawing" xmlns:wp="http://schemas.openxmlformats.org/drawingml/2006/wordprocessingDrawing" xmlns:w10="urn:schemas-microsoft-com:office:word" xmlns:w="http://schemas.openxmlformats.org/wordprocessingml/2006/main" xmlns:w14="http://schemas.microsoft.com/office/word/2010/wordml" xmlns:w15="http://schemas.microsoft.com/office/word/2012/wordml" xmlns:w16se="http://schemas.microsoft.com/office/word/2015/wordml/symex" xmlns:wpg="http://schemas.microsoft.com/office/word/2010/wordprocessingGroup" xmlns:wpi="http://schemas.microsoft.com/office/word/2010/wordprocessingInk" xmlns:wne="http://schemas.microsoft.com/office/word/2006/wordml" xmlns:wps="http://schemas.microsoft.com/office/word/2010/wordprocessingShape" mc:Ignorable="w14 w15 w16se wp14">
-  <w:abstractNum w:abstractNumId="0" w15:restartNumberingAfterBreak="0">
+<w:numbering xmlns:wpc="http://schemas.microsoft.com/office/word/2010/wordprocessingCanvas" xmlns:mc="http://schemas.openxmlformats.org/markup-compatibility/2006" xmlns:o="urn:schemas-microsoft-com:office:office" xmlns:r="http://schemas.openxmlformats.org/officeDocument/2006/relationships" xmlns:m="http://schemas.openxmlformats.org/officeDocument/2006/math" xmlns:v="urn:schemas-microsoft-com:vml" xmlns:wp14="http://schemas.microsoft.com/office/word/2010/wordprocessingDrawing" xmlns:wp="http://schemas.openxmlformats.org/drawingml/2006/wordprocessingDrawing" xmlns:w10="urn:schemas-microsoft-com:office:word" xmlns:w="http://schemas.openxmlformats.org/wordprocessingml/2006/main" xmlns:w14="http://schemas.microsoft.com/office/word/2010/wordml" xmlns:wpg="http://schemas.microsoft.com/office/word/2010/wordprocessingGroup" xmlns:wpi="http://schemas.microsoft.com/office/word/2010/wordprocessingInk" xmlns:wne="http://schemas.microsoft.com/office/word/2006/wordml" xmlns:wps="http://schemas.microsoft.com/office/word/2010/wordprocessingShape" mc:Ignorable="w14 wp14">
+  <w:abstractNum w:abstractNumId="0">
     <w:nsid w:val="FFFFFFFE"/>
     <w:multiLevelType w:val="singleLevel"/>
     <w:tmpl w:val="ABE4CB28"/>
@@ -7395,7 +7364,7 @@
       <w:lvlJc w:val="left"/>
     </w:lvl>
   </w:abstractNum>
-  <w:abstractNum w:abstractNumId="1" w15:restartNumberingAfterBreak="0">
+  <w:abstractNum w:abstractNumId="1">
     <w:nsid w:val="05CB5DE0"/>
     <w:multiLevelType w:val="multilevel"/>
     <w:tmpl w:val="6C742E48"/>
@@ -7508,7 +7477,7 @@
       </w:pPr>
     </w:lvl>
   </w:abstractNum>
-  <w:abstractNum w:abstractNumId="2" w15:restartNumberingAfterBreak="0">
+  <w:abstractNum w:abstractNumId="2">
     <w:nsid w:val="0A010A23"/>
     <w:multiLevelType w:val="multilevel"/>
     <w:tmpl w:val="6C742E48"/>
@@ -7621,7 +7590,7 @@
       </w:pPr>
     </w:lvl>
   </w:abstractNum>
-  <w:abstractNum w:abstractNumId="3" w15:restartNumberingAfterBreak="0">
+  <w:abstractNum w:abstractNumId="3">
     <w:nsid w:val="0CB06605"/>
     <w:multiLevelType w:val="multilevel"/>
     <w:tmpl w:val="48FC7238"/>
@@ -7734,7 +7703,7 @@
       </w:pPr>
     </w:lvl>
   </w:abstractNum>
-  <w:abstractNum w:abstractNumId="4" w15:restartNumberingAfterBreak="0">
+  <w:abstractNum w:abstractNumId="4">
     <w:nsid w:val="12987377"/>
     <w:multiLevelType w:val="multilevel"/>
     <w:tmpl w:val="DACE905A"/>
@@ -7856,7 +7825,7 @@
       </w:pPr>
     </w:lvl>
   </w:abstractNum>
-  <w:abstractNum w:abstractNumId="5" w15:restartNumberingAfterBreak="0">
+  <w:abstractNum w:abstractNumId="5">
     <w:nsid w:val="157B3D96"/>
     <w:multiLevelType w:val="hybridMultilevel"/>
     <w:tmpl w:val="CD6AF0E8"/>
@@ -7969,7 +7938,7 @@
       </w:rPr>
     </w:lvl>
   </w:abstractNum>
-  <w:abstractNum w:abstractNumId="6" w15:restartNumberingAfterBreak="0">
+  <w:abstractNum w:abstractNumId="6">
     <w:nsid w:val="16161205"/>
     <w:multiLevelType w:val="multilevel"/>
     <w:tmpl w:val="01405102"/>
@@ -8109,7 +8078,7 @@
       </w:rPr>
     </w:lvl>
   </w:abstractNum>
-  <w:abstractNum w:abstractNumId="7" w15:restartNumberingAfterBreak="0">
+  <w:abstractNum w:abstractNumId="7">
     <w:nsid w:val="1DB15861"/>
     <w:multiLevelType w:val="multilevel"/>
     <w:tmpl w:val="BB1CC340"/>
@@ -8222,7 +8191,7 @@
       </w:pPr>
     </w:lvl>
   </w:abstractNum>
-  <w:abstractNum w:abstractNumId="8" w15:restartNumberingAfterBreak="0">
+  <w:abstractNum w:abstractNumId="8">
     <w:nsid w:val="2D222FB5"/>
     <w:multiLevelType w:val="hybridMultilevel"/>
     <w:tmpl w:val="D1BCCA1A"/>
@@ -8308,7 +8277,7 @@
       </w:pPr>
     </w:lvl>
   </w:abstractNum>
-  <w:abstractNum w:abstractNumId="9" w15:restartNumberingAfterBreak="0">
+  <w:abstractNum w:abstractNumId="9">
     <w:nsid w:val="323B454B"/>
     <w:multiLevelType w:val="hybridMultilevel"/>
     <w:tmpl w:val="6E48463A"/>
@@ -8394,7 +8363,7 @@
       </w:pPr>
     </w:lvl>
   </w:abstractNum>
-  <w:abstractNum w:abstractNumId="10" w15:restartNumberingAfterBreak="0">
+  <w:abstractNum w:abstractNumId="10">
     <w:nsid w:val="32F4795E"/>
     <w:multiLevelType w:val="hybridMultilevel"/>
     <w:tmpl w:val="CFC69C9A"/>
@@ -8507,7 +8476,7 @@
       </w:rPr>
     </w:lvl>
   </w:abstractNum>
-  <w:abstractNum w:abstractNumId="11" w15:restartNumberingAfterBreak="0">
+  <w:abstractNum w:abstractNumId="11">
     <w:nsid w:val="33364E26"/>
     <w:multiLevelType w:val="hybridMultilevel"/>
     <w:tmpl w:val="AAFC0D70"/>
@@ -8620,7 +8589,7 @@
       </w:rPr>
     </w:lvl>
   </w:abstractNum>
-  <w:abstractNum w:abstractNumId="12" w15:restartNumberingAfterBreak="0">
+  <w:abstractNum w:abstractNumId="12">
     <w:nsid w:val="37AD2840"/>
     <w:multiLevelType w:val="multilevel"/>
     <w:tmpl w:val="B8C62284"/>
@@ -8769,7 +8738,7 @@
       </w:rPr>
     </w:lvl>
   </w:abstractNum>
-  <w:abstractNum w:abstractNumId="13" w15:restartNumberingAfterBreak="0">
+  <w:abstractNum w:abstractNumId="13">
     <w:nsid w:val="38DC1C68"/>
     <w:multiLevelType w:val="hybridMultilevel"/>
     <w:tmpl w:val="0BA2AF98"/>
@@ -8882,7 +8851,7 @@
       </w:rPr>
     </w:lvl>
   </w:abstractNum>
-  <w:abstractNum w:abstractNumId="14" w15:restartNumberingAfterBreak="0">
+  <w:abstractNum w:abstractNumId="14">
     <w:nsid w:val="3AE34EB5"/>
     <w:multiLevelType w:val="multilevel"/>
     <w:tmpl w:val="6E460B5C"/>
@@ -8995,7 +8964,7 @@
       </w:pPr>
     </w:lvl>
   </w:abstractNum>
-  <w:abstractNum w:abstractNumId="15" w15:restartNumberingAfterBreak="0">
+  <w:abstractNum w:abstractNumId="15">
     <w:nsid w:val="3E5C1BBD"/>
     <w:multiLevelType w:val="hybridMultilevel"/>
     <w:tmpl w:val="C7A6BC6C"/>
@@ -9084,7 +9053,7 @@
       </w:pPr>
     </w:lvl>
   </w:abstractNum>
-  <w:abstractNum w:abstractNumId="16" w15:restartNumberingAfterBreak="0">
+  <w:abstractNum w:abstractNumId="16">
     <w:nsid w:val="482D1771"/>
     <w:multiLevelType w:val="hybridMultilevel"/>
     <w:tmpl w:val="160E85F2"/>
@@ -9197,7 +9166,7 @@
       </w:rPr>
     </w:lvl>
   </w:abstractNum>
-  <w:abstractNum w:abstractNumId="17" w15:restartNumberingAfterBreak="0">
+  <w:abstractNum w:abstractNumId="17">
     <w:nsid w:val="48AB071A"/>
     <w:multiLevelType w:val="hybridMultilevel"/>
     <w:tmpl w:val="27845196"/>
@@ -9310,7 +9279,7 @@
       </w:rPr>
     </w:lvl>
   </w:abstractNum>
-  <w:abstractNum w:abstractNumId="18" w15:restartNumberingAfterBreak="0">
+  <w:abstractNum w:abstractNumId="18">
     <w:nsid w:val="498A7C84"/>
     <w:multiLevelType w:val="multilevel"/>
     <w:tmpl w:val="61544CFE"/>
@@ -9459,7 +9428,7 @@
       </w:rPr>
     </w:lvl>
   </w:abstractNum>
-  <w:abstractNum w:abstractNumId="19" w15:restartNumberingAfterBreak="0">
+  <w:abstractNum w:abstractNumId="19">
     <w:nsid w:val="4B39023B"/>
     <w:multiLevelType w:val="multilevel"/>
     <w:tmpl w:val="6F9ACA9C"/>
@@ -9599,7 +9568,7 @@
       </w:rPr>
     </w:lvl>
   </w:abstractNum>
-  <w:abstractNum w:abstractNumId="20" w15:restartNumberingAfterBreak="0">
+  <w:abstractNum w:abstractNumId="20">
     <w:nsid w:val="4F803217"/>
     <w:multiLevelType w:val="hybridMultilevel"/>
     <w:tmpl w:val="F8B279DC"/>
@@ -9712,7 +9681,7 @@
       </w:rPr>
     </w:lvl>
   </w:abstractNum>
-  <w:abstractNum w:abstractNumId="21" w15:restartNumberingAfterBreak="0">
+  <w:abstractNum w:abstractNumId="21">
     <w:nsid w:val="50785FA7"/>
     <w:multiLevelType w:val="multilevel"/>
     <w:tmpl w:val="8514E3FE"/>
@@ -9825,7 +9794,7 @@
       </w:pPr>
     </w:lvl>
   </w:abstractNum>
-  <w:abstractNum w:abstractNumId="22" w15:restartNumberingAfterBreak="0">
+  <w:abstractNum w:abstractNumId="22">
     <w:nsid w:val="572B56BC"/>
     <w:multiLevelType w:val="hybridMultilevel"/>
     <w:tmpl w:val="B0D2E914"/>
@@ -9914,7 +9883,7 @@
       </w:pPr>
     </w:lvl>
   </w:abstractNum>
-  <w:abstractNum w:abstractNumId="23" w15:restartNumberingAfterBreak="0">
+  <w:abstractNum w:abstractNumId="23">
     <w:nsid w:val="57B9120C"/>
     <w:multiLevelType w:val="hybridMultilevel"/>
     <w:tmpl w:val="84EA6B0A"/>
@@ -10003,7 +9972,7 @@
       </w:pPr>
     </w:lvl>
   </w:abstractNum>
-  <w:abstractNum w:abstractNumId="24" w15:restartNumberingAfterBreak="0">
+  <w:abstractNum w:abstractNumId="24">
     <w:nsid w:val="58533715"/>
     <w:multiLevelType w:val="hybridMultilevel"/>
     <w:tmpl w:val="08BC5A52"/>
@@ -10092,7 +10061,7 @@
       </w:pPr>
     </w:lvl>
   </w:abstractNum>
-  <w:abstractNum w:abstractNumId="25" w15:restartNumberingAfterBreak="0">
+  <w:abstractNum w:abstractNumId="25">
     <w:nsid w:val="5B1B545B"/>
     <w:multiLevelType w:val="multilevel"/>
     <w:tmpl w:val="BB1CC340"/>
@@ -10205,7 +10174,7 @@
       </w:pPr>
     </w:lvl>
   </w:abstractNum>
-  <w:abstractNum w:abstractNumId="26" w15:restartNumberingAfterBreak="0">
+  <w:abstractNum w:abstractNumId="26">
     <w:nsid w:val="5E551B75"/>
     <w:multiLevelType w:val="multilevel"/>
     <w:tmpl w:val="8514E3FE"/>
@@ -10318,7 +10287,7 @@
       </w:pPr>
     </w:lvl>
   </w:abstractNum>
-  <w:abstractNum w:abstractNumId="27" w15:restartNumberingAfterBreak="0">
+  <w:abstractNum w:abstractNumId="27">
     <w:nsid w:val="60B13868"/>
     <w:multiLevelType w:val="hybridMultilevel"/>
     <w:tmpl w:val="80F813AE"/>
@@ -10430,7 +10399,7 @@
       </w:rPr>
     </w:lvl>
   </w:abstractNum>
-  <w:abstractNum w:abstractNumId="28" w15:restartNumberingAfterBreak="0">
+  <w:abstractNum w:abstractNumId="28">
     <w:nsid w:val="65BD4E8F"/>
     <w:multiLevelType w:val="hybridMultilevel"/>
     <w:tmpl w:val="195E9ECA"/>
@@ -10519,7 +10488,7 @@
       </w:pPr>
     </w:lvl>
   </w:abstractNum>
-  <w:abstractNum w:abstractNumId="29" w15:restartNumberingAfterBreak="0">
+  <w:abstractNum w:abstractNumId="29">
     <w:nsid w:val="65E30E79"/>
     <w:multiLevelType w:val="hybridMultilevel"/>
     <w:tmpl w:val="926EF610"/>
@@ -10608,7 +10577,7 @@
       </w:pPr>
     </w:lvl>
   </w:abstractNum>
-  <w:abstractNum w:abstractNumId="30" w15:restartNumberingAfterBreak="0">
+  <w:abstractNum w:abstractNumId="30">
     <w:nsid w:val="66AD375B"/>
     <w:multiLevelType w:val="multilevel"/>
     <w:tmpl w:val="C3F2B0DC"/>
@@ -10745,7 +10714,7 @@
       </w:rPr>
     </w:lvl>
   </w:abstractNum>
-  <w:abstractNum w:abstractNumId="31" w15:restartNumberingAfterBreak="0">
+  <w:abstractNum w:abstractNumId="31">
     <w:nsid w:val="68A2654F"/>
     <w:multiLevelType w:val="multilevel"/>
     <w:tmpl w:val="8514E3FE"/>
@@ -10858,7 +10827,7 @@
       </w:pPr>
     </w:lvl>
   </w:abstractNum>
-  <w:abstractNum w:abstractNumId="32" w15:restartNumberingAfterBreak="0">
+  <w:abstractNum w:abstractNumId="32">
     <w:nsid w:val="69CB5097"/>
     <w:multiLevelType w:val="hybridMultilevel"/>
     <w:tmpl w:val="F402A48E"/>
@@ -10971,7 +10940,7 @@
       </w:rPr>
     </w:lvl>
   </w:abstractNum>
-  <w:abstractNum w:abstractNumId="33" w15:restartNumberingAfterBreak="0">
+  <w:abstractNum w:abstractNumId="33">
     <w:nsid w:val="6A440CAF"/>
     <w:multiLevelType w:val="multilevel"/>
     <w:tmpl w:val="861EB938"/>
@@ -11057,7 +11026,7 @@
       </w:pPr>
     </w:lvl>
   </w:abstractNum>
-  <w:abstractNum w:abstractNumId="34" w15:restartNumberingAfterBreak="0">
+  <w:abstractNum w:abstractNumId="34">
     <w:nsid w:val="6CA70C30"/>
     <w:multiLevelType w:val="multilevel"/>
     <w:tmpl w:val="5D92FE04"/>
@@ -11170,7 +11139,7 @@
       </w:pPr>
     </w:lvl>
   </w:abstractNum>
-  <w:abstractNum w:abstractNumId="35" w15:restartNumberingAfterBreak="0">
+  <w:abstractNum w:abstractNumId="35">
     <w:nsid w:val="70216C22"/>
     <w:multiLevelType w:val="hybridMultilevel"/>
     <w:tmpl w:val="841A54EA"/>
@@ -11259,7 +11228,7 @@
       </w:pPr>
     </w:lvl>
   </w:abstractNum>
-  <w:abstractNum w:abstractNumId="36" w15:restartNumberingAfterBreak="0">
+  <w:abstractNum w:abstractNumId="36">
     <w:nsid w:val="706A6BBA"/>
     <w:multiLevelType w:val="hybridMultilevel"/>
     <w:tmpl w:val="F7144FFA"/>
@@ -11372,7 +11341,7 @@
       </w:rPr>
     </w:lvl>
   </w:abstractNum>
-  <w:abstractNum w:abstractNumId="37" w15:restartNumberingAfterBreak="0">
+  <w:abstractNum w:abstractNumId="37">
     <w:nsid w:val="70CF7362"/>
     <w:multiLevelType w:val="multilevel"/>
     <w:tmpl w:val="8514E3FE"/>
@@ -11485,7 +11454,7 @@
       </w:pPr>
     </w:lvl>
   </w:abstractNum>
-  <w:abstractNum w:abstractNumId="38" w15:restartNumberingAfterBreak="0">
+  <w:abstractNum w:abstractNumId="38">
     <w:nsid w:val="71796DFE"/>
     <w:multiLevelType w:val="hybridMultilevel"/>
     <w:tmpl w:val="07582FBA"/>
@@ -11733,7 +11702,7 @@
 </file>
 
 <file path=word/styles.xml><?xml version="1.0" encoding="utf-8"?>
-<w:styles xmlns:mc="http://schemas.openxmlformats.org/markup-compatibility/2006" xmlns:r="http://schemas.openxmlformats.org/officeDocument/2006/relationships" xmlns:w="http://schemas.openxmlformats.org/wordprocessingml/2006/main" xmlns:w14="http://schemas.microsoft.com/office/word/2010/wordml" xmlns:w15="http://schemas.microsoft.com/office/word/2012/wordml" xmlns:w16se="http://schemas.microsoft.com/office/word/2015/wordml/symex" mc:Ignorable="w14 w15 w16se">
+<w:styles xmlns:mc="http://schemas.openxmlformats.org/markup-compatibility/2006" xmlns:r="http://schemas.openxmlformats.org/officeDocument/2006/relationships" xmlns:w="http://schemas.openxmlformats.org/wordprocessingml/2006/main" xmlns:w14="http://schemas.microsoft.com/office/word/2010/wordml" mc:Ignorable="w14">
   <w:docDefaults>
     <w:rPrDefault>
       <w:rPr>
@@ -11749,378 +11718,144 @@
       </w:pPr>
     </w:pPrDefault>
   </w:docDefaults>
-  <w:latentStyles w:defLockedState="0" w:defUIPriority="99" w:defSemiHidden="0" w:defUnhideWhenUsed="0" w:defQFormat="0" w:count="371">
-    <w:lsdException w:name="Normal" w:uiPriority="0" w:qFormat="1"/>
-    <w:lsdException w:name="heading 1" w:uiPriority="9" w:qFormat="1"/>
-    <w:lsdException w:name="heading 2" w:semiHidden="1" w:uiPriority="9" w:unhideWhenUsed="1" w:qFormat="1"/>
-    <w:lsdException w:name="heading 3" w:semiHidden="1" w:uiPriority="9" w:unhideWhenUsed="1" w:qFormat="1"/>
-    <w:lsdException w:name="heading 4" w:semiHidden="1" w:uiPriority="9" w:unhideWhenUsed="1" w:qFormat="1"/>
-    <w:lsdException w:name="heading 5" w:semiHidden="1" w:uiPriority="9" w:unhideWhenUsed="1" w:qFormat="1"/>
-    <w:lsdException w:name="heading 6" w:semiHidden="1" w:uiPriority="9" w:unhideWhenUsed="1" w:qFormat="1"/>
-    <w:lsdException w:name="heading 7" w:semiHidden="1" w:uiPriority="9" w:unhideWhenUsed="1" w:qFormat="1"/>
-    <w:lsdException w:name="heading 8" w:semiHidden="1" w:uiPriority="9" w:unhideWhenUsed="1" w:qFormat="1"/>
-    <w:lsdException w:name="heading 9" w:semiHidden="1" w:uiPriority="9" w:unhideWhenUsed="1" w:qFormat="1"/>
-    <w:lsdException w:name="index 1" w:semiHidden="1" w:unhideWhenUsed="1"/>
-    <w:lsdException w:name="index 2" w:semiHidden="1" w:unhideWhenUsed="1"/>
-    <w:lsdException w:name="index 3" w:semiHidden="1" w:unhideWhenUsed="1"/>
-    <w:lsdException w:name="index 4" w:semiHidden="1" w:unhideWhenUsed="1"/>
-    <w:lsdException w:name="index 5" w:semiHidden="1" w:unhideWhenUsed="1"/>
-    <w:lsdException w:name="index 6" w:semiHidden="1" w:unhideWhenUsed="1"/>
-    <w:lsdException w:name="index 7" w:semiHidden="1" w:unhideWhenUsed="1"/>
-    <w:lsdException w:name="index 8" w:semiHidden="1" w:unhideWhenUsed="1"/>
-    <w:lsdException w:name="index 9" w:semiHidden="1" w:unhideWhenUsed="1"/>
-    <w:lsdException w:name="toc 1" w:semiHidden="1" w:uiPriority="39" w:unhideWhenUsed="1"/>
-    <w:lsdException w:name="toc 2" w:semiHidden="1" w:uiPriority="39" w:unhideWhenUsed="1"/>
-    <w:lsdException w:name="toc 3" w:semiHidden="1" w:uiPriority="39" w:unhideWhenUsed="1"/>
-    <w:lsdException w:name="toc 4" w:semiHidden="1" w:uiPriority="39" w:unhideWhenUsed="1"/>
-    <w:lsdException w:name="toc 5" w:semiHidden="1" w:uiPriority="39" w:unhideWhenUsed="1"/>
-    <w:lsdException w:name="toc 6" w:semiHidden="1" w:uiPriority="39" w:unhideWhenUsed="1"/>
-    <w:lsdException w:name="toc 7" w:semiHidden="1" w:uiPriority="39" w:unhideWhenUsed="1"/>
-    <w:lsdException w:name="toc 8" w:semiHidden="1" w:uiPriority="39" w:unhideWhenUsed="1"/>
-    <w:lsdException w:name="toc 9" w:semiHidden="1" w:uiPriority="39" w:unhideWhenUsed="1"/>
-    <w:lsdException w:name="Normal Indent" w:semiHidden="1" w:unhideWhenUsed="1"/>
-    <w:lsdException w:name="footnote text" w:semiHidden="1" w:unhideWhenUsed="1"/>
-    <w:lsdException w:name="annotation text" w:semiHidden="1" w:unhideWhenUsed="1"/>
-    <w:lsdException w:name="header" w:semiHidden="1" w:unhideWhenUsed="1"/>
-    <w:lsdException w:name="footer" w:semiHidden="1" w:unhideWhenUsed="1"/>
-    <w:lsdException w:name="index heading" w:semiHidden="1" w:unhideWhenUsed="1"/>
-    <w:lsdException w:name="caption" w:semiHidden="1" w:uiPriority="35" w:unhideWhenUsed="1" w:qFormat="1"/>
-    <w:lsdException w:name="table of figures" w:semiHidden="1" w:unhideWhenUsed="1"/>
-    <w:lsdException w:name="envelope address" w:semiHidden="1" w:unhideWhenUsed="1"/>
-    <w:lsdException w:name="envelope return" w:semiHidden="1" w:unhideWhenUsed="1"/>
-    <w:lsdException w:name="footnote reference" w:semiHidden="1" w:unhideWhenUsed="1"/>
-    <w:lsdException w:name="annotation reference" w:semiHidden="1" w:unhideWhenUsed="1"/>
-    <w:lsdException w:name="line number" w:semiHidden="1" w:unhideWhenUsed="1"/>
-    <w:lsdException w:name="page number" w:semiHidden="1" w:unhideWhenUsed="1"/>
-    <w:lsdException w:name="endnote reference" w:semiHidden="1" w:unhideWhenUsed="1"/>
-    <w:lsdException w:name="endnote text" w:semiHidden="1" w:unhideWhenUsed="1"/>
-    <w:lsdException w:name="table of authorities" w:semiHidden="1" w:unhideWhenUsed="1"/>
-    <w:lsdException w:name="macro" w:semiHidden="1" w:unhideWhenUsed="1"/>
-    <w:lsdException w:name="toa heading" w:semiHidden="1" w:unhideWhenUsed="1"/>
-    <w:lsdException w:name="List" w:semiHidden="1" w:unhideWhenUsed="1"/>
-    <w:lsdException w:name="List Bullet" w:semiHidden="1" w:unhideWhenUsed="1"/>
-    <w:lsdException w:name="List Number" w:semiHidden="1" w:unhideWhenUsed="1"/>
-    <w:lsdException w:name="List 2" w:semiHidden="1" w:unhideWhenUsed="1"/>
-    <w:lsdException w:name="List 3" w:semiHidden="1" w:unhideWhenUsed="1"/>
-    <w:lsdException w:name="List 4" w:semiHidden="1" w:unhideWhenUsed="1"/>
-    <w:lsdException w:name="List 5" w:semiHidden="1" w:unhideWhenUsed="1"/>
-    <w:lsdException w:name="List Bullet 2" w:semiHidden="1" w:unhideWhenUsed="1"/>
-    <w:lsdException w:name="List Bullet 3" w:semiHidden="1" w:unhideWhenUsed="1"/>
-    <w:lsdException w:name="List Bullet 4" w:semiHidden="1" w:unhideWhenUsed="1"/>
-    <w:lsdException w:name="List Bullet 5" w:semiHidden="1" w:unhideWhenUsed="1"/>
-    <w:lsdException w:name="List Number 2" w:semiHidden="1" w:unhideWhenUsed="1"/>
-    <w:lsdException w:name="List Number 3" w:semiHidden="1" w:unhideWhenUsed="1"/>
-    <w:lsdException w:name="List Number 4" w:semiHidden="1" w:unhideWhenUsed="1"/>
-    <w:lsdException w:name="List Number 5" w:semiHidden="1" w:unhideWhenUsed="1"/>
-    <w:lsdException w:name="Title" w:uiPriority="10" w:qFormat="1"/>
-    <w:lsdException w:name="Closing" w:semiHidden="1" w:unhideWhenUsed="1"/>
-    <w:lsdException w:name="Signature" w:semiHidden="1" w:unhideWhenUsed="1"/>
-    <w:lsdException w:name="Default Paragraph Font" w:semiHidden="1" w:uiPriority="1" w:unhideWhenUsed="1"/>
-    <w:lsdException w:name="Body Text" w:semiHidden="1" w:unhideWhenUsed="1"/>
-    <w:lsdException w:name="Body Text Indent" w:semiHidden="1" w:unhideWhenUsed="1"/>
-    <w:lsdException w:name="List Continue" w:semiHidden="1" w:unhideWhenUsed="1"/>
-    <w:lsdException w:name="List Continue 2" w:semiHidden="1" w:unhideWhenUsed="1"/>
-    <w:lsdException w:name="List Continue 3" w:semiHidden="1" w:unhideWhenUsed="1"/>
-    <w:lsdException w:name="List Continue 4" w:semiHidden="1" w:unhideWhenUsed="1"/>
-    <w:lsdException w:name="List Continue 5" w:semiHidden="1" w:unhideWhenUsed="1"/>
-    <w:lsdException w:name="Message Header" w:semiHidden="1" w:unhideWhenUsed="1"/>
-    <w:lsdException w:name="Subtitle" w:uiPriority="11" w:qFormat="1"/>
-    <w:lsdException w:name="Salutation" w:semiHidden="1" w:unhideWhenUsed="1"/>
-    <w:lsdException w:name="Date" w:semiHidden="1" w:unhideWhenUsed="1"/>
-    <w:lsdException w:name="Body Text First Indent" w:semiHidden="1" w:unhideWhenUsed="1"/>
-    <w:lsdException w:name="Body Text First Indent 2" w:semiHidden="1" w:unhideWhenUsed="1"/>
-    <w:lsdException w:name="Note Heading" w:semiHidden="1" w:unhideWhenUsed="1"/>
-    <w:lsdException w:name="Body Text 2" w:semiHidden="1" w:unhideWhenUsed="1"/>
-    <w:lsdException w:name="Body Text 3" w:semiHidden="1" w:unhideWhenUsed="1"/>
-    <w:lsdException w:name="Body Text Indent 2" w:semiHidden="1" w:unhideWhenUsed="1"/>
-    <w:lsdException w:name="Body Text Indent 3" w:semiHidden="1" w:unhideWhenUsed="1"/>
-    <w:lsdException w:name="Block Text" w:semiHidden="1" w:unhideWhenUsed="1"/>
-    <w:lsdException w:name="Hyperlink" w:semiHidden="1" w:unhideWhenUsed="1"/>
-    <w:lsdException w:name="FollowedHyperlink" w:semiHidden="1" w:unhideWhenUsed="1"/>
-    <w:lsdException w:name="Strong" w:uiPriority="22" w:qFormat="1"/>
-    <w:lsdException w:name="Emphasis" w:uiPriority="20" w:qFormat="1"/>
-    <w:lsdException w:name="Document Map" w:semiHidden="1" w:unhideWhenUsed="1"/>
-    <w:lsdException w:name="Plain Text" w:semiHidden="1" w:unhideWhenUsed="1"/>
-    <w:lsdException w:name="E-mail Signature" w:semiHidden="1" w:unhideWhenUsed="1"/>
-    <w:lsdException w:name="HTML Top of Form" w:semiHidden="1" w:unhideWhenUsed="1"/>
-    <w:lsdException w:name="HTML Bottom of Form" w:semiHidden="1" w:unhideWhenUsed="1"/>
-    <w:lsdException w:name="Normal (Web)" w:semiHidden="1" w:unhideWhenUsed="1"/>
-    <w:lsdException w:name="HTML Acronym" w:semiHidden="1" w:unhideWhenUsed="1"/>
-    <w:lsdException w:name="HTML Address" w:semiHidden="1" w:unhideWhenUsed="1"/>
-    <w:lsdException w:name="HTML Cite" w:semiHidden="1" w:unhideWhenUsed="1"/>
-    <w:lsdException w:name="HTML Code" w:semiHidden="1" w:unhideWhenUsed="1"/>
-    <w:lsdException w:name="HTML Definition" w:semiHidden="1" w:unhideWhenUsed="1"/>
-    <w:lsdException w:name="HTML Keyboard" w:semiHidden="1" w:unhideWhenUsed="1"/>
-    <w:lsdException w:name="HTML Preformatted" w:semiHidden="1" w:unhideWhenUsed="1"/>
-    <w:lsdException w:name="HTML Sample" w:semiHidden="1" w:unhideWhenUsed="1"/>
-    <w:lsdException w:name="HTML Typewriter" w:semiHidden="1" w:unhideWhenUsed="1"/>
-    <w:lsdException w:name="HTML Variable" w:semiHidden="1" w:unhideWhenUsed="1"/>
-    <w:lsdException w:name="Normal Table" w:semiHidden="1" w:unhideWhenUsed="1"/>
-    <w:lsdException w:name="annotation subject" w:semiHidden="1" w:unhideWhenUsed="1"/>
-    <w:lsdException w:name="No List" w:semiHidden="1" w:unhideWhenUsed="1"/>
-    <w:lsdException w:name="Outline List 1" w:semiHidden="1" w:unhideWhenUsed="1"/>
-    <w:lsdException w:name="Outline List 2" w:semiHidden="1" w:unhideWhenUsed="1"/>
-    <w:lsdException w:name="Outline List 3" w:semiHidden="1" w:unhideWhenUsed="1"/>
-    <w:lsdException w:name="Table Simple 1" w:semiHidden="1" w:unhideWhenUsed="1"/>
-    <w:lsdException w:name="Table Simple 2" w:semiHidden="1" w:unhideWhenUsed="1"/>
-    <w:lsdException w:name="Table Simple 3" w:semiHidden="1" w:unhideWhenUsed="1"/>
-    <w:lsdException w:name="Table Classic 1" w:semiHidden="1" w:unhideWhenUsed="1"/>
-    <w:lsdException w:name="Table Classic 2" w:semiHidden="1" w:unhideWhenUsed="1"/>
-    <w:lsdException w:name="Table Classic 3" w:semiHidden="1" w:unhideWhenUsed="1"/>
-    <w:lsdException w:name="Table Classic 4" w:semiHidden="1" w:unhideWhenUsed="1"/>
-    <w:lsdException w:name="Table Colorful 1" w:semiHidden="1" w:unhideWhenUsed="1"/>
-    <w:lsdException w:name="Table Colorful 2" w:semiHidden="1" w:unhideWhenUsed="1"/>
-    <w:lsdException w:name="Table Colorful 3" w:semiHidden="1" w:unhideWhenUsed="1"/>
-    <w:lsdException w:name="Table Columns 1" w:semiHidden="1" w:unhideWhenUsed="1"/>
-    <w:lsdException w:name="Table Columns 2" w:semiHidden="1" w:unhideWhenUsed="1"/>
-    <w:lsdException w:name="Table Columns 3" w:semiHidden="1" w:unhideWhenUsed="1"/>
-    <w:lsdException w:name="Table Columns 4" w:semiHidden="1" w:unhideWhenUsed="1"/>
-    <w:lsdException w:name="Table Columns 5" w:semiHidden="1" w:unhideWhenUsed="1"/>
-    <w:lsdException w:name="Table Grid 1" w:semiHidden="1" w:unhideWhenUsed="1"/>
-    <w:lsdException w:name="Table Grid 2" w:semiHidden="1" w:unhideWhenUsed="1"/>
-    <w:lsdException w:name="Table Grid 3" w:semiHidden="1" w:unhideWhenUsed="1"/>
-    <w:lsdException w:name="Table Grid 4" w:semiHidden="1" w:unhideWhenUsed="1"/>
-    <w:lsdException w:name="Table Grid 5" w:semiHidden="1" w:unhideWhenUsed="1"/>
-    <w:lsdException w:name="Table Grid 6" w:semiHidden="1" w:unhideWhenUsed="1"/>
-    <w:lsdException w:name="Table Grid 7" w:semiHidden="1" w:unhideWhenUsed="1"/>
-    <w:lsdException w:name="Table Grid 8" w:semiHidden="1" w:unhideWhenUsed="1"/>
-    <w:lsdException w:name="Table List 1" w:semiHidden="1" w:unhideWhenUsed="1"/>
-    <w:lsdException w:name="Table List 2" w:semiHidden="1" w:unhideWhenUsed="1"/>
-    <w:lsdException w:name="Table List 3" w:semiHidden="1" w:unhideWhenUsed="1"/>
-    <w:lsdException w:name="Table List 4" w:semiHidden="1" w:unhideWhenUsed="1"/>
-    <w:lsdException w:name="Table List 5" w:semiHidden="1" w:unhideWhenUsed="1"/>
-    <w:lsdException w:name="Table List 6" w:semiHidden="1" w:unhideWhenUsed="1"/>
-    <w:lsdException w:name="Table List 7" w:semiHidden="1" w:unhideWhenUsed="1"/>
-    <w:lsdException w:name="Table List 8" w:semiHidden="1" w:unhideWhenUsed="1"/>
-    <w:lsdException w:name="Table 3D effects 1" w:semiHidden="1" w:unhideWhenUsed="1"/>
-    <w:lsdException w:name="Table 3D effects 2" w:semiHidden="1" w:unhideWhenUsed="1"/>
-    <w:lsdException w:name="Table 3D effects 3" w:semiHidden="1" w:unhideWhenUsed="1"/>
-    <w:lsdException w:name="Table Contemporary" w:semiHidden="1" w:unhideWhenUsed="1"/>
-    <w:lsdException w:name="Table Elegant" w:semiHidden="1" w:unhideWhenUsed="1"/>
-    <w:lsdException w:name="Table Professional" w:semiHidden="1" w:unhideWhenUsed="1"/>
-    <w:lsdException w:name="Table Subtle 1" w:semiHidden="1" w:unhideWhenUsed="1"/>
-    <w:lsdException w:name="Table Subtle 2" w:semiHidden="1" w:unhideWhenUsed="1"/>
-    <w:lsdException w:name="Table Web 1" w:semiHidden="1" w:unhideWhenUsed="1"/>
-    <w:lsdException w:name="Table Web 2" w:semiHidden="1" w:unhideWhenUsed="1"/>
-    <w:lsdException w:name="Table Web 3" w:semiHidden="1" w:unhideWhenUsed="1"/>
-    <w:lsdException w:name="Balloon Text" w:semiHidden="1" w:unhideWhenUsed="1"/>
-    <w:lsdException w:name="Table Grid" w:uiPriority="39"/>
-    <w:lsdException w:name="Table Theme" w:semiHidden="1" w:unhideWhenUsed="1"/>
-    <w:lsdException w:name="Placeholder Text" w:semiHidden="1"/>
-    <w:lsdException w:name="No Spacing" w:uiPriority="1" w:qFormat="1"/>
-    <w:lsdException w:name="Light Shading" w:uiPriority="60"/>
-    <w:lsdException w:name="Light List" w:uiPriority="61"/>
-    <w:lsdException w:name="Light Grid" w:uiPriority="62"/>
-    <w:lsdException w:name="Medium Shading 1" w:uiPriority="63"/>
-    <w:lsdException w:name="Medium Shading 2" w:uiPriority="64"/>
-    <w:lsdException w:name="Medium List 1" w:uiPriority="65"/>
-    <w:lsdException w:name="Medium List 2" w:uiPriority="66"/>
-    <w:lsdException w:name="Medium Grid 1" w:uiPriority="67"/>
-    <w:lsdException w:name="Medium Grid 2" w:uiPriority="68"/>
-    <w:lsdException w:name="Medium Grid 3" w:uiPriority="69"/>
-    <w:lsdException w:name="Dark List" w:uiPriority="70"/>
-    <w:lsdException w:name="Colorful Shading" w:uiPriority="71"/>
-    <w:lsdException w:name="Colorful List" w:uiPriority="72"/>
-    <w:lsdException w:name="Colorful Grid" w:uiPriority="73"/>
-    <w:lsdException w:name="Light Shading Accent 1" w:uiPriority="60"/>
-    <w:lsdException w:name="Light List Accent 1" w:uiPriority="61"/>
-    <w:lsdException w:name="Light Grid Accent 1" w:uiPriority="62"/>
-    <w:lsdException w:name="Medium Shading 1 Accent 1" w:uiPriority="63"/>
-    <w:lsdException w:name="Medium Shading 2 Accent 1" w:uiPriority="64"/>
-    <w:lsdException w:name="Medium List 1 Accent 1" w:uiPriority="65"/>
-    <w:lsdException w:name="Revision" w:semiHidden="1"/>
-    <w:lsdException w:name="List Paragraph" w:uiPriority="34" w:qFormat="1"/>
-    <w:lsdException w:name="Quote" w:uiPriority="29" w:qFormat="1"/>
-    <w:lsdException w:name="Intense Quote" w:uiPriority="30" w:qFormat="1"/>
-    <w:lsdException w:name="Medium List 2 Accent 1" w:uiPriority="66"/>
-    <w:lsdException w:name="Medium Grid 1 Accent 1" w:uiPriority="67"/>
-    <w:lsdException w:name="Medium Grid 2 Accent 1" w:uiPriority="68"/>
-    <w:lsdException w:name="Medium Grid 3 Accent 1" w:uiPriority="69"/>
-    <w:lsdException w:name="Dark List Accent 1" w:uiPriority="70"/>
-    <w:lsdException w:name="Colorful Shading Accent 1" w:uiPriority="71"/>
-    <w:lsdException w:name="Colorful List Accent 1" w:uiPriority="72"/>
-    <w:lsdException w:name="Colorful Grid Accent 1" w:uiPriority="73"/>
-    <w:lsdException w:name="Light Shading Accent 2" w:uiPriority="60"/>
-    <w:lsdException w:name="Light List Accent 2" w:uiPriority="61"/>
-    <w:lsdException w:name="Light Grid Accent 2" w:uiPriority="62"/>
-    <w:lsdException w:name="Medium Shading 1 Accent 2" w:uiPriority="63"/>
-    <w:lsdException w:name="Medium Shading 2 Accent 2" w:uiPriority="64"/>
-    <w:lsdException w:name="Medium List 1 Accent 2" w:uiPriority="65"/>
-    <w:lsdException w:name="Medium List 2 Accent 2" w:uiPriority="66"/>
-    <w:lsdException w:name="Medium Grid 1 Accent 2" w:uiPriority="67"/>
-    <w:lsdException w:name="Medium Grid 2 Accent 2" w:uiPriority="68"/>
-    <w:lsdException w:name="Medium Grid 3 Accent 2" w:uiPriority="69"/>
-    <w:lsdException w:name="Dark List Accent 2" w:uiPriority="70"/>
-    <w:lsdException w:name="Colorful Shading Accent 2" w:uiPriority="71"/>
-    <w:lsdException w:name="Colorful List Accent 2" w:uiPriority="72"/>
-    <w:lsdException w:name="Colorful Grid Accent 2" w:uiPriority="73"/>
-    <w:lsdException w:name="Light Shading Accent 3" w:uiPriority="60"/>
-    <w:lsdException w:name="Light List Accent 3" w:uiPriority="61"/>
-    <w:lsdException w:name="Light Grid Accent 3" w:uiPriority="62"/>
-    <w:lsdException w:name="Medium Shading 1 Accent 3" w:uiPriority="63"/>
-    <w:lsdException w:name="Medium Shading 2 Accent 3" w:uiPriority="64"/>
-    <w:lsdException w:name="Medium List 1 Accent 3" w:uiPriority="65"/>
-    <w:lsdException w:name="Medium List 2 Accent 3" w:uiPriority="66"/>
-    <w:lsdException w:name="Medium Grid 1 Accent 3" w:uiPriority="67"/>
-    <w:lsdException w:name="Medium Grid 2 Accent 3" w:uiPriority="68"/>
-    <w:lsdException w:name="Medium Grid 3 Accent 3" w:uiPriority="69"/>
-    <w:lsdException w:name="Dark List Accent 3" w:uiPriority="70"/>
-    <w:lsdException w:name="Colorful Shading Accent 3" w:uiPriority="71"/>
-    <w:lsdException w:name="Colorful List Accent 3" w:uiPriority="72"/>
-    <w:lsdException w:name="Colorful Grid Accent 3" w:uiPriority="73"/>
-    <w:lsdException w:name="Light Shading Accent 4" w:uiPriority="60"/>
-    <w:lsdException w:name="Light List Accent 4" w:uiPriority="61"/>
-    <w:lsdException w:name="Light Grid Accent 4" w:uiPriority="62"/>
-    <w:lsdException w:name="Medium Shading 1 Accent 4" w:uiPriority="63"/>
-    <w:lsdException w:name="Medium Shading 2 Accent 4" w:uiPriority="64"/>
-    <w:lsdException w:name="Medium List 1 Accent 4" w:uiPriority="65"/>
-    <w:lsdException w:name="Medium List 2 Accent 4" w:uiPriority="66"/>
-    <w:lsdException w:name="Medium Grid 1 Accent 4" w:uiPriority="67"/>
-    <w:lsdException w:name="Medium Grid 2 Accent 4" w:uiPriority="68"/>
-    <w:lsdException w:name="Medium Grid 3 Accent 4" w:uiPriority="69"/>
-    <w:lsdException w:name="Dark List Accent 4" w:uiPriority="70"/>
-    <w:lsdException w:name="Colorful Shading Accent 4" w:uiPriority="71"/>
-    <w:lsdException w:name="Colorful List Accent 4" w:uiPriority="72"/>
-    <w:lsdException w:name="Colorful Grid Accent 4" w:uiPriority="73"/>
-    <w:lsdException w:name="Light Shading Accent 5" w:uiPriority="60"/>
-    <w:lsdException w:name="Light List Accent 5" w:uiPriority="61"/>
-    <w:lsdException w:name="Light Grid Accent 5" w:uiPriority="62"/>
-    <w:lsdException w:name="Medium Shading 1 Accent 5" w:uiPriority="63"/>
-    <w:lsdException w:name="Medium Shading 2 Accent 5" w:uiPriority="64"/>
-    <w:lsdException w:name="Medium List 1 Accent 5" w:uiPriority="65"/>
-    <w:lsdException w:name="Medium List 2 Accent 5" w:uiPriority="66"/>
-    <w:lsdException w:name="Medium Grid 1 Accent 5" w:uiPriority="67"/>
-    <w:lsdException w:name="Medium Grid 2 Accent 5" w:uiPriority="68"/>
-    <w:lsdException w:name="Medium Grid 3 Accent 5" w:uiPriority="69"/>
-    <w:lsdException w:name="Dark List Accent 5" w:uiPriority="70"/>
-    <w:lsdException w:name="Colorful Shading Accent 5" w:uiPriority="71"/>
-    <w:lsdException w:name="Colorful List Accent 5" w:uiPriority="72"/>
-    <w:lsdException w:name="Colorful Grid Accent 5" w:uiPriority="73"/>
-    <w:lsdException w:name="Light Shading Accent 6" w:uiPriority="60"/>
-    <w:lsdException w:name="Light List Accent 6" w:uiPriority="61"/>
-    <w:lsdException w:name="Light Grid Accent 6" w:uiPriority="62"/>
-    <w:lsdException w:name="Medium Shading 1 Accent 6" w:uiPriority="63"/>
-    <w:lsdException w:name="Medium Shading 2 Accent 6" w:uiPriority="64"/>
-    <w:lsdException w:name="Medium List 1 Accent 6" w:uiPriority="65"/>
-    <w:lsdException w:name="Medium List 2 Accent 6" w:uiPriority="66"/>
-    <w:lsdException w:name="Medium Grid 1 Accent 6" w:uiPriority="67"/>
-    <w:lsdException w:name="Medium Grid 2 Accent 6" w:uiPriority="68"/>
-    <w:lsdException w:name="Medium Grid 3 Accent 6" w:uiPriority="69"/>
-    <w:lsdException w:name="Dark List Accent 6" w:uiPriority="70"/>
-    <w:lsdException w:name="Colorful Shading Accent 6" w:uiPriority="71"/>
-    <w:lsdException w:name="Colorful List Accent 6" w:uiPriority="72"/>
-    <w:lsdException w:name="Colorful Grid Accent 6" w:uiPriority="73"/>
-    <w:lsdException w:name="Subtle Emphasis" w:uiPriority="19" w:qFormat="1"/>
-    <w:lsdException w:name="Intense Emphasis" w:uiPriority="21" w:qFormat="1"/>
-    <w:lsdException w:name="Subtle Reference" w:uiPriority="31" w:qFormat="1"/>
-    <w:lsdException w:name="Intense Reference" w:uiPriority="32" w:qFormat="1"/>
-    <w:lsdException w:name="Book Title" w:uiPriority="33" w:qFormat="1"/>
-    <w:lsdException w:name="Bibliography" w:semiHidden="1" w:uiPriority="37" w:unhideWhenUsed="1"/>
-    <w:lsdException w:name="TOC Heading" w:semiHidden="1" w:uiPriority="39" w:unhideWhenUsed="1" w:qFormat="1"/>
-    <w:lsdException w:name="Plain Table 1" w:uiPriority="41"/>
-    <w:lsdException w:name="Plain Table 2" w:uiPriority="42"/>
-    <w:lsdException w:name="Plain Table 3" w:uiPriority="43"/>
-    <w:lsdException w:name="Plain Table 4" w:uiPriority="44"/>
-    <w:lsdException w:name="Plain Table 5" w:uiPriority="45"/>
-    <w:lsdException w:name="Grid Table Light" w:uiPriority="40"/>
-    <w:lsdException w:name="Grid Table 1 Light" w:uiPriority="46"/>
-    <w:lsdException w:name="Grid Table 2" w:uiPriority="47"/>
-    <w:lsdException w:name="Grid Table 3" w:uiPriority="48"/>
-    <w:lsdException w:name="Grid Table 4" w:uiPriority="49"/>
-    <w:lsdException w:name="Grid Table 5 Dark" w:uiPriority="50"/>
-    <w:lsdException w:name="Grid Table 6 Colorful" w:uiPriority="51"/>
-    <w:lsdException w:name="Grid Table 7 Colorful" w:uiPriority="52"/>
-    <w:lsdException w:name="Grid Table 1 Light Accent 1" w:uiPriority="46"/>
-    <w:lsdException w:name="Grid Table 2 Accent 1" w:uiPriority="47"/>
-    <w:lsdException w:name="Grid Table 3 Accent 1" w:uiPriority="48"/>
-    <w:lsdException w:name="Grid Table 4 Accent 1" w:uiPriority="49"/>
-    <w:lsdException w:name="Grid Table 5 Dark Accent 1" w:uiPriority="50"/>
-    <w:lsdException w:name="Grid Table 6 Colorful Accent 1" w:uiPriority="51"/>
-    <w:lsdException w:name="Grid Table 7 Colorful Accent 1" w:uiPriority="52"/>
-    <w:lsdException w:name="Grid Table 1 Light Accent 2" w:uiPriority="46"/>
-    <w:lsdException w:name="Grid Table 2 Accent 2" w:uiPriority="47"/>
-    <w:lsdException w:name="Grid Table 3 Accent 2" w:uiPriority="48"/>
-    <w:lsdException w:name="Grid Table 4 Accent 2" w:uiPriority="49"/>
-    <w:lsdException w:name="Grid Table 5 Dark Accent 2" w:uiPriority="50"/>
-    <w:lsdException w:name="Grid Table 6 Colorful Accent 2" w:uiPriority="51"/>
-    <w:lsdException w:name="Grid Table 7 Colorful Accent 2" w:uiPriority="52"/>
-    <w:lsdException w:name="Grid Table 1 Light Accent 3" w:uiPriority="46"/>
-    <w:lsdException w:name="Grid Table 2 Accent 3" w:uiPriority="47"/>
-    <w:lsdException w:name="Grid Table 3 Accent 3" w:uiPriority="48"/>
-    <w:lsdException w:name="Grid Table 4 Accent 3" w:uiPriority="49"/>
-    <w:lsdException w:name="Grid Table 5 Dark Accent 3" w:uiPriority="50"/>
-    <w:lsdException w:name="Grid Table 6 Colorful Accent 3" w:uiPriority="51"/>
-    <w:lsdException w:name="Grid Table 7 Colorful Accent 3" w:uiPriority="52"/>
-    <w:lsdException w:name="Grid Table 1 Light Accent 4" w:uiPriority="46"/>
-    <w:lsdException w:name="Grid Table 2 Accent 4" w:uiPriority="47"/>
-    <w:lsdException w:name="Grid Table 3 Accent 4" w:uiPriority="48"/>
-    <w:lsdException w:name="Grid Table 4 Accent 4" w:uiPriority="49"/>
-    <w:lsdException w:name="Grid Table 5 Dark Accent 4" w:uiPriority="50"/>
-    <w:lsdException w:name="Grid Table 6 Colorful Accent 4" w:uiPriority="51"/>
-    <w:lsdException w:name="Grid Table 7 Colorful Accent 4" w:uiPriority="52"/>
-    <w:lsdException w:name="Grid Table 1 Light Accent 5" w:uiPriority="46"/>
-    <w:lsdException w:name="Grid Table 2 Accent 5" w:uiPriority="47"/>
-    <w:lsdException w:name="Grid Table 3 Accent 5" w:uiPriority="48"/>
-    <w:lsdException w:name="Grid Table 4 Accent 5" w:uiPriority="49"/>
-    <w:lsdException w:name="Grid Table 5 Dark Accent 5" w:uiPriority="50"/>
-    <w:lsdException w:name="Grid Table 6 Colorful Accent 5" w:uiPriority="51"/>
-    <w:lsdException w:name="Grid Table 7 Colorful Accent 5" w:uiPriority="52"/>
-    <w:lsdException w:name="Grid Table 1 Light Accent 6" w:uiPriority="46"/>
-    <w:lsdException w:name="Grid Table 2 Accent 6" w:uiPriority="47"/>
-    <w:lsdException w:name="Grid Table 3 Accent 6" w:uiPriority="48"/>
-    <w:lsdException w:name="Grid Table 4 Accent 6" w:uiPriority="49"/>
-    <w:lsdException w:name="Grid Table 5 Dark Accent 6" w:uiPriority="50"/>
-    <w:lsdException w:name="Grid Table 6 Colorful Accent 6" w:uiPriority="51"/>
-    <w:lsdException w:name="Grid Table 7 Colorful Accent 6" w:uiPriority="52"/>
-    <w:lsdException w:name="List Table 1 Light" w:uiPriority="46"/>
-    <w:lsdException w:name="List Table 2" w:uiPriority="47"/>
-    <w:lsdException w:name="List Table 3" w:uiPriority="48"/>
-    <w:lsdException w:name="List Table 4" w:uiPriority="49"/>
-    <w:lsdException w:name="List Table 5 Dark" w:uiPriority="50"/>
-    <w:lsdException w:name="List Table 6 Colorful" w:uiPriority="51"/>
-    <w:lsdException w:name="List Table 7 Colorful" w:uiPriority="52"/>
-    <w:lsdException w:name="List Table 1 Light Accent 1" w:uiPriority="46"/>
-    <w:lsdException w:name="List Table 2 Accent 1" w:uiPriority="47"/>
-    <w:lsdException w:name="List Table 3 Accent 1" w:uiPriority="48"/>
-    <w:lsdException w:name="List Table 4 Accent 1" w:uiPriority="49"/>
-    <w:lsdException w:name="List Table 5 Dark Accent 1" w:uiPriority="50"/>
-    <w:lsdException w:name="List Table 6 Colorful Accent 1" w:uiPriority="51"/>
-    <w:lsdException w:name="List Table 7 Colorful Accent 1" w:uiPriority="52"/>
-    <w:lsdException w:name="List Table 1 Light Accent 2" w:uiPriority="46"/>
-    <w:lsdException w:name="List Table 2 Accent 2" w:uiPriority="47"/>
-    <w:lsdException w:name="List Table 3 Accent 2" w:uiPriority="48"/>
-    <w:lsdException w:name="List Table 4 Accent 2" w:uiPriority="49"/>
-    <w:lsdException w:name="List Table 5 Dark Accent 2" w:uiPriority="50"/>
-    <w:lsdException w:name="List Table 6 Colorful Accent 2" w:uiPriority="51"/>
-    <w:lsdException w:name="List Table 7 Colorful Accent 2" w:uiPriority="52"/>
-    <w:lsdException w:name="List Table 1 Light Accent 3" w:uiPriority="46"/>
-    <w:lsdException w:name="List Table 2 Accent 3" w:uiPriority="47"/>
-    <w:lsdException w:name="List Table 3 Accent 3" w:uiPriority="48"/>
-    <w:lsdException w:name="List Table 4 Accent 3" w:uiPriority="49"/>
-    <w:lsdException w:name="List Table 5 Dark Accent 3" w:uiPriority="50"/>
-    <w:lsdException w:name="List Table 6 Colorful Accent 3" w:uiPriority="51"/>
-    <w:lsdException w:name="List Table 7 Colorful Accent 3" w:uiPriority="52"/>
-    <w:lsdException w:name="List Table 1 Light Accent 4" w:uiPriority="46"/>
-    <w:lsdException w:name="List Table 2 Accent 4" w:uiPriority="47"/>
-    <w:lsdException w:name="List Table 3 Accent 4" w:uiPriority="48"/>
-    <w:lsdException w:name="List Table 4 Accent 4" w:uiPriority="49"/>
-    <w:lsdException w:name="List Table 5 Dark Accent 4" w:uiPriority="50"/>
-    <w:lsdException w:name="List Table 6 Colorful Accent 4" w:uiPriority="51"/>
-    <w:lsdException w:name="List Table 7 Colorful Accent 4" w:uiPriority="52"/>
-    <w:lsdException w:name="List Table 1 Light Accent 5" w:uiPriority="46"/>
-    <w:lsdException w:name="List Table 2 Accent 5" w:uiPriority="47"/>
-    <w:lsdException w:name="List Table 3 Accent 5" w:uiPriority="48"/>
-    <w:lsdException w:name="List Table 4 Accent 5" w:uiPriority="49"/>
-    <w:lsdException w:name="List Table 5 Dark Accent 5" w:uiPriority="50"/>
-    <w:lsdException w:name="List Table 6 Colorful Accent 5" w:uiPriority="51"/>
-    <w:lsdException w:name="List Table 7 Colorful Accent 5" w:uiPriority="52"/>
-    <w:lsdException w:name="List Table 1 Light Accent 6" w:uiPriority="46"/>
-    <w:lsdException w:name="List Table 2 Accent 6" w:uiPriority="47"/>
-    <w:lsdException w:name="List Table 3 Accent 6" w:uiPriority="48"/>
-    <w:lsdException w:name="List Table 4 Accent 6" w:uiPriority="49"/>
-    <w:lsdException w:name="List Table 5 Dark Accent 6" w:uiPriority="50"/>
-    <w:lsdException w:name="List Table 6 Colorful Accent 6" w:uiPriority="51"/>
-    <w:lsdException w:name="List Table 7 Colorful Accent 6" w:uiPriority="52"/>
+  <w:latentStyles w:defLockedState="0" w:defUIPriority="99" w:defSemiHidden="1" w:defUnhideWhenUsed="1" w:defQFormat="0" w:count="267">
+    <w:lsdException w:name="Normal" w:semiHidden="0" w:uiPriority="0" w:unhideWhenUsed="0" w:qFormat="1"/>
+    <w:lsdException w:name="heading 1" w:semiHidden="0" w:uiPriority="9" w:unhideWhenUsed="0" w:qFormat="1"/>
+    <w:lsdException w:name="heading 2" w:uiPriority="9" w:qFormat="1"/>
+    <w:lsdException w:name="heading 3" w:uiPriority="9" w:qFormat="1"/>
+    <w:lsdException w:name="heading 4" w:uiPriority="9" w:qFormat="1"/>
+    <w:lsdException w:name="heading 5" w:uiPriority="9" w:qFormat="1"/>
+    <w:lsdException w:name="heading 6" w:uiPriority="9" w:qFormat="1"/>
+    <w:lsdException w:name="heading 7" w:uiPriority="9" w:qFormat="1"/>
+    <w:lsdException w:name="heading 8" w:uiPriority="9" w:qFormat="1"/>
+    <w:lsdException w:name="heading 9" w:uiPriority="9" w:qFormat="1"/>
+    <w:lsdException w:name="toc 1" w:uiPriority="39"/>
+    <w:lsdException w:name="toc 2" w:uiPriority="39"/>
+    <w:lsdException w:name="toc 3" w:uiPriority="39"/>
+    <w:lsdException w:name="toc 4" w:uiPriority="39"/>
+    <w:lsdException w:name="toc 5" w:uiPriority="39"/>
+    <w:lsdException w:name="toc 6" w:uiPriority="39"/>
+    <w:lsdException w:name="toc 7" w:uiPriority="39"/>
+    <w:lsdException w:name="toc 8" w:uiPriority="39"/>
+    <w:lsdException w:name="toc 9" w:uiPriority="39"/>
+    <w:lsdException w:name="caption" w:uiPriority="35" w:qFormat="1"/>
+    <w:lsdException w:name="Title" w:semiHidden="0" w:uiPriority="10" w:unhideWhenUsed="0" w:qFormat="1"/>
+    <w:lsdException w:name="Default Paragraph Font" w:uiPriority="1"/>
+    <w:lsdException w:name="Subtitle" w:semiHidden="0" w:uiPriority="11" w:unhideWhenUsed="0" w:qFormat="1"/>
+    <w:lsdException w:name="Strong" w:semiHidden="0" w:uiPriority="22" w:unhideWhenUsed="0" w:qFormat="1"/>
+    <w:lsdException w:name="Emphasis" w:semiHidden="0" w:uiPriority="20" w:unhideWhenUsed="0" w:qFormat="1"/>
+    <w:lsdException w:name="Table Grid" w:semiHidden="0" w:uiPriority="39" w:unhideWhenUsed="0"/>
+    <w:lsdException w:name="Placeholder Text" w:unhideWhenUsed="0"/>
+    <w:lsdException w:name="No Spacing" w:semiHidden="0" w:uiPriority="1" w:unhideWhenUsed="0" w:qFormat="1"/>
+    <w:lsdException w:name="Light Shading" w:semiHidden="0" w:uiPriority="60" w:unhideWhenUsed="0"/>
+    <w:lsdException w:name="Light List" w:semiHidden="0" w:uiPriority="61" w:unhideWhenUsed="0"/>
+    <w:lsdException w:name="Light Grid" w:semiHidden="0" w:uiPriority="62" w:unhideWhenUsed="0"/>
+    <w:lsdException w:name="Medium Shading 1" w:semiHidden="0" w:uiPriority="63" w:unhideWhenUsed="0"/>
+    <w:lsdException w:name="Medium Shading 2" w:semiHidden="0" w:uiPriority="64" w:unhideWhenUsed="0"/>
+    <w:lsdException w:name="Medium List 1" w:semiHidden="0" w:uiPriority="65" w:unhideWhenUsed="0"/>
+    <w:lsdException w:name="Medium List 2" w:semiHidden="0" w:uiPriority="66" w:unhideWhenUsed="0"/>
+    <w:lsdException w:name="Medium Grid 1" w:semiHidden="0" w:uiPriority="67" w:unhideWhenUsed="0"/>
+    <w:lsdException w:name="Medium Grid 2" w:semiHidden="0" w:uiPriority="68" w:unhideWhenUsed="0"/>
+    <w:lsdException w:name="Medium Grid 3" w:semiHidden="0" w:uiPriority="69" w:unhideWhenUsed="0"/>
+    <w:lsdException w:name="Dark List" w:semiHidden="0" w:uiPriority="70" w:unhideWhenUsed="0"/>
+    <w:lsdException w:name="Colorful Shading" w:semiHidden="0" w:uiPriority="71" w:unhideWhenUsed="0"/>
+    <w:lsdException w:name="Colorful List" w:semiHidden="0" w:uiPriority="72" w:unhideWhenUsed="0"/>
+    <w:lsdException w:name="Colorful Grid" w:semiHidden="0" w:uiPriority="73" w:unhideWhenUsed="0"/>
+    <w:lsdException w:name="Light Shading Accent 1" w:semiHidden="0" w:uiPriority="60" w:unhideWhenUsed="0"/>
+    <w:lsdException w:name="Light List Accent 1" w:semiHidden="0" w:uiPriority="61" w:unhideWhenUsed="0"/>
+    <w:lsdException w:name="Light Grid Accent 1" w:semiHidden="0" w:uiPriority="62" w:unhideWhenUsed="0"/>
+    <w:lsdException w:name="Medium Shading 1 Accent 1" w:semiHidden="0" w:uiPriority="63" w:unhideWhenUsed="0"/>
+    <w:lsdException w:name="Medium Shading 2 Accent 1" w:semiHidden="0" w:uiPriority="64" w:unhideWhenUsed="0"/>
+    <w:lsdException w:name="Medium List 1 Accent 1" w:semiHidden="0" w:uiPriority="65" w:unhideWhenUsed="0"/>
+    <w:lsdException w:name="Revision" w:unhideWhenUsed="0"/>
+    <w:lsdException w:name="List Paragraph" w:semiHidden="0" w:uiPriority="34" w:unhideWhenUsed="0" w:qFormat="1"/>
+    <w:lsdException w:name="Quote" w:semiHidden="0" w:uiPriority="29" w:unhideWhenUsed="0" w:qFormat="1"/>
+    <w:lsdException w:name="Intense Quote" w:semiHidden="0" w:uiPriority="30" w:unhideWhenUsed="0" w:qFormat="1"/>
+    <w:lsdException w:name="Medium List 2 Accent 1" w:semiHidden="0" w:uiPriority="66" w:unhideWhenUsed="0"/>
+    <w:lsdException w:name="Medium Grid 1 Accent 1" w:semiHidden="0" w:uiPriority="67" w:unhideWhenUsed="0"/>
+    <w:lsdException w:name="Medium Grid 2 Accent 1" w:semiHidden="0" w:uiPriority="68" w:unhideWhenUsed="0"/>
+    <w:lsdException w:name="Medium Grid 3 Accent 1" w:semiHidden="0" w:uiPriority="69" w:unhideWhenUsed="0"/>
+    <w:lsdException w:name="Dark List Accent 1" w:semiHidden="0" w:uiPriority="70" w:unhideWhenUsed="0"/>
+    <w:lsdException w:name="Colorful Shading Accent 1" w:semiHidden="0" w:uiPriority="71" w:unhideWhenUsed="0"/>
+    <w:lsdException w:name="Colorful List Accent 1" w:semiHidden="0" w:uiPriority="72" w:unhideWhenUsed="0"/>
+    <w:lsdException w:name="Colorful Grid Accent 1" w:semiHidden="0" w:uiPriority="73" w:unhideWhenUsed="0"/>
+    <w:lsdException w:name="Light Shading Accent 2" w:semiHidden="0" w:uiPriority="60" w:unhideWhenUsed="0"/>
+    <w:lsdException w:name="Light List Accent 2" w:semiHidden="0" w:uiPriority="61" w:unhideWhenUsed="0"/>
+    <w:lsdException w:name="Light Grid Accent 2" w:semiHidden="0" w:uiPriority="62" w:unhideWhenUsed="0"/>
+    <w:lsdException w:name="Medium Shading 1 Accent 2" w:semiHidden="0" w:uiPriority="63" w:unhideWhenUsed="0"/>
+    <w:lsdException w:name="Medium Shading 2 Accent 2" w:semiHidden="0" w:uiPriority="64" w:unhideWhenUsed="0"/>
+    <w:lsdException w:name="Medium List 1 Accent 2" w:semiHidden="0" w:uiPriority="65" w:unhideWhenUsed="0"/>
+    <w:lsdException w:name="Medium List 2 Accent 2" w:semiHidden="0" w:uiPriority="66" w:unhideWhenUsed="0"/>
+    <w:lsdException w:name="Medium Grid 1 Accent 2" w:semiHidden="0" w:uiPriority="67" w:unhideWhenUsed="0"/>
+    <w:lsdException w:name="Medium Grid 2 Accent 2" w:semiHidden="0" w:uiPriority="68" w:unhideWhenUsed="0"/>
+    <w:lsdException w:name="Medium Grid 3 Accent 2" w:semiHidden="0" w:uiPriority="69" w:unhideWhenUsed="0"/>
+    <w:lsdException w:name="Dark List Accent 2" w:semiHidden="0" w:uiPriority="70" w:unhideWhenUsed="0"/>
+    <w:lsdException w:name="Colorful Shading Accent 2" w:semiHidden="0" w:uiPriority="71" w:unhideWhenUsed="0"/>
+    <w:lsdException w:name="Colorful List Accent 2" w:semiHidden="0" w:uiPriority="72" w:unhideWhenUsed="0"/>
+    <w:lsdException w:name="Colorful Grid Accent 2" w:semiHidden="0" w:uiPriority="73" w:unhideWhenUsed="0"/>
+    <w:lsdException w:name="Light Shading Accent 3" w:semiHidden="0" w:uiPriority="60" w:unhideWhenUsed="0"/>
+    <w:lsdException w:name="Light List Accent 3" w:semiHidden="0" w:uiPriority="61" w:unhideWhenUsed="0"/>
+    <w:lsdException w:name="Light Grid Accent 3" w:semiHidden="0" w:uiPriority="62" w:unhideWhenUsed="0"/>
+    <w:lsdException w:name="Medium Shading 1 Accent 3" w:semiHidden="0" w:uiPriority="63" w:unhideWhenUsed="0"/>
+    <w:lsdException w:name="Medium Shading 2 Accent 3" w:semiHidden="0" w:uiPriority="64" w:unhideWhenUsed="0"/>
+    <w:lsdException w:name="Medium List 1 Accent 3" w:semiHidden="0" w:uiPriority="65" w:unhideWhenUsed="0"/>
+    <w:lsdException w:name="Medium List 2 Accent 3" w:semiHidden="0" w:uiPriority="66" w:unhideWhenUsed="0"/>
+    <w:lsdException w:name="Medium Grid 1 Accent 3" w:semiHidden="0" w:uiPriority="67" w:unhideWhenUsed="0"/>
+    <w:lsdException w:name="Medium Grid 2 Accent 3" w:semiHidden="0" w:uiPriority="68" w:unhideWhenUsed="0"/>
+    <w:lsdException w:name="Medium Grid 3 Accent 3" w:semiHidden="0" w:uiPriority="69" w:unhideWhenUsed="0"/>
+    <w:lsdException w:name="Dark List Accent 3" w:semiHidden="0" w:uiPriority="70" w:unhideWhenUsed="0"/>
+    <w:lsdException w:name="Colorful Shading Accent 3" w:semiHidden="0" w:uiPriority="71" w:unhideWhenUsed="0"/>
+    <w:lsdException w:name="Colorful List Accent 3" w:semiHidden="0" w:uiPriority="72" w:unhideWhenUsed="0"/>
+    <w:lsdException w:name="Colorful Grid Accent 3" w:semiHidden="0" w:uiPriority="73" w:unhideWhenUsed="0"/>
+    <w:lsdException w:name="Light Shading Accent 4" w:semiHidden="0" w:uiPriority="60" w:unhideWhenUsed="0"/>
+    <w:lsdException w:name="Light List Accent 4" w:semiHidden="0" w:uiPriority="61" w:unhideWhenUsed="0"/>
+    <w:lsdException w:name="Light Grid Accent 4" w:semiHidden="0" w:uiPriority="62" w:unhideWhenUsed="0"/>
+    <w:lsdException w:name="Medium Shading 1 Accent 4" w:semiHidden="0" w:uiPriority="63" w:unhideWhenUsed="0"/>
+    <w:lsdException w:name="Medium Shading 2 Accent 4" w:semiHidden="0" w:uiPriority="64" w:unhideWhenUsed="0"/>
+    <w:lsdException w:name="Medium List 1 Accent 4" w:semiHidden="0" w:uiPriority="65" w:unhideWhenUsed="0"/>
+    <w:lsdException w:name="Medium List 2 Accent 4" w:semiHidden="0" w:uiPriority="66" w:unhideWhenUsed="0"/>
+    <w:lsdException w:name="Medium Grid 1 Accent 4" w:semiHidden="0" w:uiPriority="67" w:unhideWhenUsed="0"/>
+    <w:lsdException w:name="Medium Grid 2 Accent 4" w:semiHidden="0" w:uiPriority="68" w:unhideWhenUsed="0"/>
+    <w:lsdException w:name="Medium Grid 3 Accent 4" w:semiHidden="0" w:uiPriority="69" w:unhideWhenUsed="0"/>
+    <w:lsdException w:name="Dark List Accent 4" w:semiHidden="0" w:uiPriority="70" w:unhideWhenUsed="0"/>
+    <w:lsdException w:name="Colorful Shading Accent 4" w:semiHidden="0" w:uiPriority="71" w:unhideWhenUsed="0"/>
+    <w:lsdException w:name="Colorful List Accent 4" w:semiHidden="0" w:uiPriority="72" w:unhideWhenUsed="0"/>
+    <w:lsdException w:name="Colorful Grid Accent 4" w:semiHidden="0" w:uiPriority="73" w:unhideWhenUsed="0"/>
+    <w:lsdException w:name="Light Shading Accent 5" w:semiHidden="0" w:uiPriority="60" w:unhideWhenUsed="0"/>
+    <w:lsdException w:name="Light List Accent 5" w:semiHidden="0" w:uiPriority="61" w:unhideWhenUsed="0"/>
+    <w:lsdException w:name="Light Grid Accent 5" w:semiHidden="0" w:uiPriority="62" w:unhideWhenUsed="0"/>
+    <w:lsdException w:name="Medium Shading 1 Accent 5" w:semiHidden="0" w:uiPriority="63" w:unhideWhenUsed="0"/>
+    <w:lsdException w:name="Medium Shading 2 Accent 5" w:semiHidden="0" w:uiPriority="64" w:unhideWhenUsed="0"/>
+    <w:lsdException w:name="Medium List 1 Accent 5" w:semiHidden="0" w:uiPriority="65" w:unhideWhenUsed="0"/>
+    <w:lsdException w:name="Medium List 2 Accent 5" w:semiHidden="0" w:uiPriority="66" w:unhideWhenUsed="0"/>
+    <w:lsdException w:name="Medium Grid 1 Accent 5" w:semiHidden="0" w:uiPriority="67" w:unhideWhenUsed="0"/>
+    <w:lsdException w:name="Medium Grid 2 Accent 5" w:semiHidden="0" w:uiPriority="68" w:unhideWhenUsed="0"/>
+    <w:lsdException w:name="Medium Grid 3 Accent 5" w:semiHidden="0" w:uiPriority="69" w:unhideWhenUsed="0"/>
+    <w:lsdException w:name="Dark List Accent 5" w:semiHidden="0" w:uiPriority="70" w:unhideWhenUsed="0"/>
+    <w:lsdException w:name="Colorful Shading Accent 5" w:semiHidden="0" w:uiPriority="71" w:unhideWhenUsed="0"/>
+    <w:lsdException w:name="Colorful List Accent 5" w:semiHidden="0" w:uiPriority="72" w:unhideWhenUsed="0"/>
+    <w:lsdException w:name="Colorful Grid Accent 5" w:semiHidden="0" w:uiPriority="73" w:unhideWhenUsed="0"/>
+    <w:lsdException w:name="Light Shading Accent 6" w:semiHidden="0" w:uiPriority="60" w:unhideWhenUsed="0"/>
+    <w:lsdException w:name="Light List Accent 6" w:semiHidden="0" w:uiPriority="61" w:unhideWhenUsed="0"/>
+    <w:lsdException w:name="Light Grid Accent 6" w:semiHidden="0" w:uiPriority="62" w:unhideWhenUsed="0"/>
+    <w:lsdException w:name="Medium Shading 1 Accent 6" w:semiHidden="0" w:uiPriority="63" w:unhideWhenUsed="0"/>
+    <w:lsdException w:name="Medium Shading 2 Accent 6" w:semiHidden="0" w:uiPriority="64" w:unhideWhenUsed="0"/>
+    <w:lsdException w:name="Medium List 1 Accent 6" w:semiHidden="0" w:uiPriority="65" w:unhideWhenUsed="0"/>
+    <w:lsdException w:name="Medium List 2 Accent 6" w:semiHidden="0" w:uiPriority="66" w:unhideWhenUsed="0"/>
+    <w:lsdException w:name="Medium Grid 1 Accent 6" w:semiHidden="0" w:uiPriority="67" w:unhideWhenUsed="0"/>
+    <w:lsdException w:name="Medium Grid 2 Accent 6" w:semiHidden="0" w:uiPriority="68" w:unhideWhenUsed="0"/>
+    <w:lsdException w:name="Medium Grid 3 Accent 6" w:semiHidden="0" w:uiPriority="69" w:unhideWhenUsed="0"/>
+    <w:lsdException w:name="Dark List Accent 6" w:semiHidden="0" w:uiPriority="70" w:unhideWhenUsed="0"/>
+    <w:lsdException w:name="Colorful Shading Accent 6" w:semiHidden="0" w:uiPriority="71" w:unhideWhenUsed="0"/>
+    <w:lsdException w:name="Colorful List Accent 6" w:semiHidden="0" w:uiPriority="72" w:unhideWhenUsed="0"/>
+    <w:lsdException w:name="Colorful Grid Accent 6" w:semiHidden="0" w:uiPriority="73" w:unhideWhenUsed="0"/>
+    <w:lsdException w:name="Subtle Emphasis" w:semiHidden="0" w:uiPriority="19" w:unhideWhenUsed="0" w:qFormat="1"/>
+    <w:lsdException w:name="Intense Emphasis" w:semiHidden="0" w:uiPriority="21" w:unhideWhenUsed="0" w:qFormat="1"/>
+    <w:lsdException w:name="Subtle Reference" w:semiHidden="0" w:uiPriority="31" w:unhideWhenUsed="0" w:qFormat="1"/>
+    <w:lsdException w:name="Intense Reference" w:semiHidden="0" w:uiPriority="32" w:unhideWhenUsed="0" w:qFormat="1"/>
+    <w:lsdException w:name="Book Title" w:semiHidden="0" w:uiPriority="33" w:unhideWhenUsed="0" w:qFormat="1"/>
+    <w:lsdException w:name="Bibliography" w:uiPriority="37"/>
+    <w:lsdException w:name="TOC Heading" w:uiPriority="39" w:qFormat="1"/>
   </w:latentStyles>
   <w:style w:type="paragraph" w:default="1" w:styleId="Normal">
     <w:name w:val="Normal"/>
@@ -12328,7 +12063,7 @@
       <w:rFonts w:cs="Lucida Sans"/>
     </w:rPr>
   </w:style>
-  <w:style w:type="paragraph" w:styleId="Descripcin">
+  <w:style w:type="paragraph" w:styleId="Epgrafe">
     <w:name w:val="caption"/>
     <w:basedOn w:val="Normal"/>
     <w:qFormat/>
@@ -12458,6 +12193,7 @@
     <w:uiPriority w:val="59"/>
     <w:rsid w:val="00FB4123"/>
     <w:tblPr>
+      <w:tblInd w:w="0" w:type="dxa"/>
       <w:tblBorders>
         <w:top w:val="single" w:sz="4" w:space="0" w:color="000000" w:themeColor="text1"/>
         <w:left w:val="single" w:sz="4" w:space="0" w:color="000000" w:themeColor="text1"/>
@@ -12466,6 +12202,12 @@
         <w:insideH w:val="single" w:sz="4" w:space="0" w:color="000000" w:themeColor="text1"/>
         <w:insideV w:val="single" w:sz="4" w:space="0" w:color="000000" w:themeColor="text1"/>
       </w:tblBorders>
+      <w:tblCellMar>
+        <w:top w:w="0" w:type="dxa"/>
+        <w:left w:w="108" w:type="dxa"/>
+        <w:bottom w:w="0" w:type="dxa"/>
+        <w:right w:w="108" w:type="dxa"/>
+      </w:tblCellMar>
     </w:tblPr>
   </w:style>
   <w:style w:type="table" w:styleId="Cuadrculamedia1-nfasis5">
@@ -12476,6 +12218,7 @@
     <w:tblPr>
       <w:tblStyleRowBandSize w:val="1"/>
       <w:tblStyleColBandSize w:val="1"/>
+      <w:tblInd w:w="0" w:type="dxa"/>
       <w:tblBorders>
         <w:top w:val="single" w:sz="8" w:space="0" w:color="7295D2" w:themeColor="accent5" w:themeTint="BF"/>
         <w:left w:val="single" w:sz="8" w:space="0" w:color="7295D2" w:themeColor="accent5" w:themeTint="BF"/>
@@ -12484,6 +12227,12 @@
         <w:insideH w:val="single" w:sz="8" w:space="0" w:color="7295D2" w:themeColor="accent5" w:themeTint="BF"/>
         <w:insideV w:val="single" w:sz="8" w:space="0" w:color="7295D2" w:themeColor="accent5" w:themeTint="BF"/>
       </w:tblBorders>
+      <w:tblCellMar>
+        <w:top w:w="0" w:type="dxa"/>
+        <w:left w:w="108" w:type="dxa"/>
+        <w:bottom w:w="0" w:type="dxa"/>
+        <w:right w:w="108" w:type="dxa"/>
+      </w:tblCellMar>
     </w:tblPr>
     <w:tcPr>
       <w:shd w:val="clear" w:color="auto" w:fill="D0DBF0" w:themeFill="accent5" w:themeFillTint="3F"/>
@@ -12577,13 +12326,14 @@
       <w:u w:val="single"/>
     </w:rPr>
   </w:style>
-  <w:style w:type="table" w:styleId="Tabladecuadrcula4-nfasis1">
+  <w:style w:type="table" w:customStyle="1" w:styleId="GridTable4Accent1">
     <w:name w:val="Grid Table 4 Accent 1"/>
     <w:basedOn w:val="Tablanormal"/>
     <w:uiPriority w:val="49"/>
     <w:tblPr>
       <w:tblStyleRowBandSize w:val="1"/>
       <w:tblStyleColBandSize w:val="1"/>
+      <w:tblInd w:w="0" w:type="dxa"/>
       <w:tblBorders>
         <w:top w:val="single" w:sz="4" w:space="0" w:color="9CC2E5" w:themeColor="accent1" w:themeTint="99"/>
         <w:left w:val="single" w:sz="4" w:space="0" w:color="9CC2E5" w:themeColor="accent1" w:themeTint="99"/>
@@ -12592,6 +12342,12 @@
         <w:insideH w:val="single" w:sz="4" w:space="0" w:color="9CC2E5" w:themeColor="accent1" w:themeTint="99"/>
         <w:insideV w:val="single" w:sz="4" w:space="0" w:color="9CC2E5" w:themeColor="accent1" w:themeTint="99"/>
       </w:tblBorders>
+      <w:tblCellMar>
+        <w:top w:w="0" w:type="dxa"/>
+        <w:left w:w="108" w:type="dxa"/>
+        <w:bottom w:w="0" w:type="dxa"/>
+        <w:right w:w="108" w:type="dxa"/>
+      </w:tblCellMar>
     </w:tblPr>
     <w:tblStylePr w:type="firstRow">
       <w:rPr>
@@ -12649,17 +12405,24 @@
       </w:tcPr>
     </w:tblStylePr>
   </w:style>
-  <w:style w:type="table" w:styleId="Tablanormal2">
+  <w:style w:type="table" w:customStyle="1" w:styleId="PlainTable2">
     <w:name w:val="Plain Table 2"/>
     <w:basedOn w:val="Tablanormal"/>
     <w:uiPriority w:val="42"/>
     <w:tblPr>
       <w:tblStyleRowBandSize w:val="1"/>
       <w:tblStyleColBandSize w:val="1"/>
+      <w:tblInd w:w="0" w:type="dxa"/>
       <w:tblBorders>
         <w:top w:val="single" w:sz="4" w:space="0" w:color="7F7F7F" w:themeColor="text1" w:themeTint="80"/>
         <w:bottom w:val="single" w:sz="4" w:space="0" w:color="7F7F7F" w:themeColor="text1" w:themeTint="80"/>
       </w:tblBorders>
+      <w:tblCellMar>
+        <w:top w:w="0" w:type="dxa"/>
+        <w:left w:w="108" w:type="dxa"/>
+        <w:bottom w:w="0" w:type="dxa"/>
+        <w:right w:w="108" w:type="dxa"/>
+      </w:tblCellMar>
     </w:tblPr>
     <w:tblStylePr w:type="firstRow">
       <w:rPr>
@@ -12741,7 +12504,7 @@
   </w:style>
   <w:style w:type="paragraph" w:customStyle="1" w:styleId="Texto">
     <w:name w:val="Texto"/>
-    <w:basedOn w:val="Descripcin"/>
+    <w:basedOn w:val="Epgrafe"/>
     <w:qFormat/>
     <w:rsid w:val="00347D69"/>
   </w:style>
@@ -12756,6 +12519,889 @@
       <w:rFonts w:ascii="Courier New" w:eastAsia="Times New Roman" w:hAnsi="Courier New" w:cs="Courier New"/>
       <w:sz w:val="20"/>
       <w:szCs w:val="20"/>
+    </w:rPr>
+  </w:style>
+  <w:style w:type="paragraph" w:styleId="Textodeglobo">
+    <w:name w:val="Balloon Text"/>
+    <w:basedOn w:val="Normal"/>
+    <w:link w:val="TextodegloboCar"/>
+    <w:uiPriority w:val="99"/>
+    <w:semiHidden/>
+    <w:unhideWhenUsed/>
+    <w:rsid w:val="00AF07A6"/>
+    <w:pPr>
+      <w:spacing w:after="0" w:line="240" w:lineRule="auto"/>
+    </w:pPr>
+    <w:rPr>
+      <w:rFonts w:ascii="Tahoma" w:hAnsi="Tahoma" w:cs="Tahoma"/>
+      <w:sz w:val="16"/>
+      <w:szCs w:val="16"/>
+    </w:rPr>
+  </w:style>
+  <w:style w:type="character" w:customStyle="1" w:styleId="TextodegloboCar">
+    <w:name w:val="Texto de globo Car"/>
+    <w:basedOn w:val="Fuentedeprrafopredeter"/>
+    <w:link w:val="Textodeglobo"/>
+    <w:uiPriority w:val="99"/>
+    <w:semiHidden/>
+    <w:rsid w:val="00AF07A6"/>
+    <w:rPr>
+      <w:rFonts w:ascii="Tahoma" w:hAnsi="Tahoma" w:cs="Tahoma"/>
+      <w:sz w:val="16"/>
+      <w:szCs w:val="16"/>
+    </w:rPr>
+  </w:style>
+</w:styles>
+</file>
+
+<file path=word/stylesWithEffects.xml><?xml version="1.0" encoding="utf-8"?>
+<w:styles xmlns:wpc="http://schemas.microsoft.com/office/word/2010/wordprocessingCanvas" xmlns:mc="http://schemas.openxmlformats.org/markup-compatibility/2006" xmlns:o="urn:schemas-microsoft-com:office:office" xmlns:r="http://schemas.openxmlformats.org/officeDocument/2006/relationships" xmlns:m="http://schemas.openxmlformats.org/officeDocument/2006/math" xmlns:v="urn:schemas-microsoft-com:vml" xmlns:wp14="http://schemas.microsoft.com/office/word/2010/wordprocessingDrawing" xmlns:wp="http://schemas.openxmlformats.org/drawingml/2006/wordprocessingDrawing" xmlns:w10="urn:schemas-microsoft-com:office:word" xmlns:w="http://schemas.openxmlformats.org/wordprocessingml/2006/main" xmlns:w14="http://schemas.microsoft.com/office/word/2010/wordml" xmlns:wpg="http://schemas.microsoft.com/office/word/2010/wordprocessingGroup" xmlns:wpi="http://schemas.microsoft.com/office/word/2010/wordprocessingInk" xmlns:wne="http://schemas.microsoft.com/office/word/2006/wordml" xmlns:wps="http://schemas.microsoft.com/office/word/2010/wordprocessingShape" mc:Ignorable="w14 wp14">
+  <w:docDefaults>
+    <w:rPrDefault>
+      <w:rPr>
+        <w:rFonts w:asciiTheme="minorHAnsi" w:eastAsiaTheme="minorHAnsi" w:hAnsiTheme="minorHAnsi" w:cstheme="minorBidi"/>
+        <w:sz w:val="22"/>
+        <w:szCs w:val="22"/>
+        <w:lang w:val="es-ES" w:eastAsia="en-US" w:bidi="ar-SA"/>
+      </w:rPr>
+    </w:rPrDefault>
+    <w:pPrDefault>
+      <w:pPr>
+        <w:suppressAutoHyphens/>
+      </w:pPr>
+    </w:pPrDefault>
+  </w:docDefaults>
+  <w:latentStyles w:defLockedState="0" w:defUIPriority="99" w:defSemiHidden="1" w:defUnhideWhenUsed="1" w:defQFormat="0" w:count="267">
+    <w:lsdException w:name="Normal" w:semiHidden="0" w:uiPriority="0" w:unhideWhenUsed="0" w:qFormat="1"/>
+    <w:lsdException w:name="heading 1" w:semiHidden="0" w:uiPriority="9" w:unhideWhenUsed="0" w:qFormat="1"/>
+    <w:lsdException w:name="heading 2" w:uiPriority="9" w:qFormat="1"/>
+    <w:lsdException w:name="heading 3" w:uiPriority="9" w:qFormat="1"/>
+    <w:lsdException w:name="heading 4" w:uiPriority="9" w:qFormat="1"/>
+    <w:lsdException w:name="heading 5" w:uiPriority="9" w:qFormat="1"/>
+    <w:lsdException w:name="heading 6" w:uiPriority="9" w:qFormat="1"/>
+    <w:lsdException w:name="heading 7" w:uiPriority="9" w:qFormat="1"/>
+    <w:lsdException w:name="heading 8" w:uiPriority="9" w:qFormat="1"/>
+    <w:lsdException w:name="heading 9" w:uiPriority="9" w:qFormat="1"/>
+    <w:lsdException w:name="toc 1" w:uiPriority="39"/>
+    <w:lsdException w:name="toc 2" w:uiPriority="39"/>
+    <w:lsdException w:name="toc 3" w:uiPriority="39"/>
+    <w:lsdException w:name="toc 4" w:uiPriority="39"/>
+    <w:lsdException w:name="toc 5" w:uiPriority="39"/>
+    <w:lsdException w:name="toc 6" w:uiPriority="39"/>
+    <w:lsdException w:name="toc 7" w:uiPriority="39"/>
+    <w:lsdException w:name="toc 8" w:uiPriority="39"/>
+    <w:lsdException w:name="toc 9" w:uiPriority="39"/>
+    <w:lsdException w:name="caption" w:uiPriority="35" w:qFormat="1"/>
+    <w:lsdException w:name="Title" w:semiHidden="0" w:uiPriority="10" w:unhideWhenUsed="0" w:qFormat="1"/>
+    <w:lsdException w:name="Default Paragraph Font" w:uiPriority="1"/>
+    <w:lsdException w:name="Subtitle" w:semiHidden="0" w:uiPriority="11" w:unhideWhenUsed="0" w:qFormat="1"/>
+    <w:lsdException w:name="Strong" w:semiHidden="0" w:uiPriority="22" w:unhideWhenUsed="0" w:qFormat="1"/>
+    <w:lsdException w:name="Emphasis" w:semiHidden="0" w:uiPriority="20" w:unhideWhenUsed="0" w:qFormat="1"/>
+    <w:lsdException w:name="Table Grid" w:semiHidden="0" w:uiPriority="39" w:unhideWhenUsed="0"/>
+    <w:lsdException w:name="Placeholder Text" w:unhideWhenUsed="0"/>
+    <w:lsdException w:name="No Spacing" w:semiHidden="0" w:uiPriority="1" w:unhideWhenUsed="0" w:qFormat="1"/>
+    <w:lsdException w:name="Light Shading" w:semiHidden="0" w:uiPriority="60" w:unhideWhenUsed="0"/>
+    <w:lsdException w:name="Light List" w:semiHidden="0" w:uiPriority="61" w:unhideWhenUsed="0"/>
+    <w:lsdException w:name="Light Grid" w:semiHidden="0" w:uiPriority="62" w:unhideWhenUsed="0"/>
+    <w:lsdException w:name="Medium Shading 1" w:semiHidden="0" w:uiPriority="63" w:unhideWhenUsed="0"/>
+    <w:lsdException w:name="Medium Shading 2" w:semiHidden="0" w:uiPriority="64" w:unhideWhenUsed="0"/>
+    <w:lsdException w:name="Medium List 1" w:semiHidden="0" w:uiPriority="65" w:unhideWhenUsed="0"/>
+    <w:lsdException w:name="Medium List 2" w:semiHidden="0" w:uiPriority="66" w:unhideWhenUsed="0"/>
+    <w:lsdException w:name="Medium Grid 1" w:semiHidden="0" w:uiPriority="67" w:unhideWhenUsed="0"/>
+    <w:lsdException w:name="Medium Grid 2" w:semiHidden="0" w:uiPriority="68" w:unhideWhenUsed="0"/>
+    <w:lsdException w:name="Medium Grid 3" w:semiHidden="0" w:uiPriority="69" w:unhideWhenUsed="0"/>
+    <w:lsdException w:name="Dark List" w:semiHidden="0" w:uiPriority="70" w:unhideWhenUsed="0"/>
+    <w:lsdException w:name="Colorful Shading" w:semiHidden="0" w:uiPriority="71" w:unhideWhenUsed="0"/>
+    <w:lsdException w:name="Colorful List" w:semiHidden="0" w:uiPriority="72" w:unhideWhenUsed="0"/>
+    <w:lsdException w:name="Colorful Grid" w:semiHidden="0" w:uiPriority="73" w:unhideWhenUsed="0"/>
+    <w:lsdException w:name="Light Shading Accent 1" w:semiHidden="0" w:uiPriority="60" w:unhideWhenUsed="0"/>
+    <w:lsdException w:name="Light List Accent 1" w:semiHidden="0" w:uiPriority="61" w:unhideWhenUsed="0"/>
+    <w:lsdException w:name="Light Grid Accent 1" w:semiHidden="0" w:uiPriority="62" w:unhideWhenUsed="0"/>
+    <w:lsdException w:name="Medium Shading 1 Accent 1" w:semiHidden="0" w:uiPriority="63" w:unhideWhenUsed="0"/>
+    <w:lsdException w:name="Medium Shading 2 Accent 1" w:semiHidden="0" w:uiPriority="64" w:unhideWhenUsed="0"/>
+    <w:lsdException w:name="Medium List 1 Accent 1" w:semiHidden="0" w:uiPriority="65" w:unhideWhenUsed="0"/>
+    <w:lsdException w:name="Revision" w:unhideWhenUsed="0"/>
+    <w:lsdException w:name="List Paragraph" w:semiHidden="0" w:uiPriority="34" w:unhideWhenUsed="0" w:qFormat="1"/>
+    <w:lsdException w:name="Quote" w:semiHidden="0" w:uiPriority="29" w:unhideWhenUsed="0" w:qFormat="1"/>
+    <w:lsdException w:name="Intense Quote" w:semiHidden="0" w:uiPriority="30" w:unhideWhenUsed="0" w:qFormat="1"/>
+    <w:lsdException w:name="Medium List 2 Accent 1" w:semiHidden="0" w:uiPriority="66" w:unhideWhenUsed="0"/>
+    <w:lsdException w:name="Medium Grid 1 Accent 1" w:semiHidden="0" w:uiPriority="67" w:unhideWhenUsed="0"/>
+    <w:lsdException w:name="Medium Grid 2 Accent 1" w:semiHidden="0" w:uiPriority="68" w:unhideWhenUsed="0"/>
+    <w:lsdException w:name="Medium Grid 3 Accent 1" w:semiHidden="0" w:uiPriority="69" w:unhideWhenUsed="0"/>
+    <w:lsdException w:name="Dark List Accent 1" w:semiHidden="0" w:uiPriority="70" w:unhideWhenUsed="0"/>
+    <w:lsdException w:name="Colorful Shading Accent 1" w:semiHidden="0" w:uiPriority="71" w:unhideWhenUsed="0"/>
+    <w:lsdException w:name="Colorful List Accent 1" w:semiHidden="0" w:uiPriority="72" w:unhideWhenUsed="0"/>
+    <w:lsdException w:name="Colorful Grid Accent 1" w:semiHidden="0" w:uiPriority="73" w:unhideWhenUsed="0"/>
+    <w:lsdException w:name="Light Shading Accent 2" w:semiHidden="0" w:uiPriority="60" w:unhideWhenUsed="0"/>
+    <w:lsdException w:name="Light List Accent 2" w:semiHidden="0" w:uiPriority="61" w:unhideWhenUsed="0"/>
+    <w:lsdException w:name="Light Grid Accent 2" w:semiHidden="0" w:uiPriority="62" w:unhideWhenUsed="0"/>
+    <w:lsdException w:name="Medium Shading 1 Accent 2" w:semiHidden="0" w:uiPriority="63" w:unhideWhenUsed="0"/>
+    <w:lsdException w:name="Medium Shading 2 Accent 2" w:semiHidden="0" w:uiPriority="64" w:unhideWhenUsed="0"/>
+    <w:lsdException w:name="Medium List 1 Accent 2" w:semiHidden="0" w:uiPriority="65" w:unhideWhenUsed="0"/>
+    <w:lsdException w:name="Medium List 2 Accent 2" w:semiHidden="0" w:uiPriority="66" w:unhideWhenUsed="0"/>
+    <w:lsdException w:name="Medium Grid 1 Accent 2" w:semiHidden="0" w:uiPriority="67" w:unhideWhenUsed="0"/>
+    <w:lsdException w:name="Medium Grid 2 Accent 2" w:semiHidden="0" w:uiPriority="68" w:unhideWhenUsed="0"/>
+    <w:lsdException w:name="Medium Grid 3 Accent 2" w:semiHidden="0" w:uiPriority="69" w:unhideWhenUsed="0"/>
+    <w:lsdException w:name="Dark List Accent 2" w:semiHidden="0" w:uiPriority="70" w:unhideWhenUsed="0"/>
+    <w:lsdException w:name="Colorful Shading Accent 2" w:semiHidden="0" w:uiPriority="71" w:unhideWhenUsed="0"/>
+    <w:lsdException w:name="Colorful List Accent 2" w:semiHidden="0" w:uiPriority="72" w:unhideWhenUsed="0"/>
+    <w:lsdException w:name="Colorful Grid Accent 2" w:semiHidden="0" w:uiPriority="73" w:unhideWhenUsed="0"/>
+    <w:lsdException w:name="Light Shading Accent 3" w:semiHidden="0" w:uiPriority="60" w:unhideWhenUsed="0"/>
+    <w:lsdException w:name="Light List Accent 3" w:semiHidden="0" w:uiPriority="61" w:unhideWhenUsed="0"/>
+    <w:lsdException w:name="Light Grid Accent 3" w:semiHidden="0" w:uiPriority="62" w:unhideWhenUsed="0"/>
+    <w:lsdException w:name="Medium Shading 1 Accent 3" w:semiHidden="0" w:uiPriority="63" w:unhideWhenUsed="0"/>
+    <w:lsdException w:name="Medium Shading 2 Accent 3" w:semiHidden="0" w:uiPriority="64" w:unhideWhenUsed="0"/>
+    <w:lsdException w:name="Medium List 1 Accent 3" w:semiHidden="0" w:uiPriority="65" w:unhideWhenUsed="0"/>
+    <w:lsdException w:name="Medium List 2 Accent 3" w:semiHidden="0" w:uiPriority="66" w:unhideWhenUsed="0"/>
+    <w:lsdException w:name="Medium Grid 1 Accent 3" w:semiHidden="0" w:uiPriority="67" w:unhideWhenUsed="0"/>
+    <w:lsdException w:name="Medium Grid 2 Accent 3" w:semiHidden="0" w:uiPriority="68" w:unhideWhenUsed="0"/>
+    <w:lsdException w:name="Medium Grid 3 Accent 3" w:semiHidden="0" w:uiPriority="69" w:unhideWhenUsed="0"/>
+    <w:lsdException w:name="Dark List Accent 3" w:semiHidden="0" w:uiPriority="70" w:unhideWhenUsed="0"/>
+    <w:lsdException w:name="Colorful Shading Accent 3" w:semiHidden="0" w:uiPriority="71" w:unhideWhenUsed="0"/>
+    <w:lsdException w:name="Colorful List Accent 3" w:semiHidden="0" w:uiPriority="72" w:unhideWhenUsed="0"/>
+    <w:lsdException w:name="Colorful Grid Accent 3" w:semiHidden="0" w:uiPriority="73" w:unhideWhenUsed="0"/>
+    <w:lsdException w:name="Light Shading Accent 4" w:semiHidden="0" w:uiPriority="60" w:unhideWhenUsed="0"/>
+    <w:lsdException w:name="Light List Accent 4" w:semiHidden="0" w:uiPriority="61" w:unhideWhenUsed="0"/>
+    <w:lsdException w:name="Light Grid Accent 4" w:semiHidden="0" w:uiPriority="62" w:unhideWhenUsed="0"/>
+    <w:lsdException w:name="Medium Shading 1 Accent 4" w:semiHidden="0" w:uiPriority="63" w:unhideWhenUsed="0"/>
+    <w:lsdException w:name="Medium Shading 2 Accent 4" w:semiHidden="0" w:uiPriority="64" w:unhideWhenUsed="0"/>
+    <w:lsdException w:name="Medium List 1 Accent 4" w:semiHidden="0" w:uiPriority="65" w:unhideWhenUsed="0"/>
+    <w:lsdException w:name="Medium List 2 Accent 4" w:semiHidden="0" w:uiPriority="66" w:unhideWhenUsed="0"/>
+    <w:lsdException w:name="Medium Grid 1 Accent 4" w:semiHidden="0" w:uiPriority="67" w:unhideWhenUsed="0"/>
+    <w:lsdException w:name="Medium Grid 2 Accent 4" w:semiHidden="0" w:uiPriority="68" w:unhideWhenUsed="0"/>
+    <w:lsdException w:name="Medium Grid 3 Accent 4" w:semiHidden="0" w:uiPriority="69" w:unhideWhenUsed="0"/>
+    <w:lsdException w:name="Dark List Accent 4" w:semiHidden="0" w:uiPriority="70" w:unhideWhenUsed="0"/>
+    <w:lsdException w:name="Colorful Shading Accent 4" w:semiHidden="0" w:uiPriority="71" w:unhideWhenUsed="0"/>
+    <w:lsdException w:name="Colorful List Accent 4" w:semiHidden="0" w:uiPriority="72" w:unhideWhenUsed="0"/>
+    <w:lsdException w:name="Colorful Grid Accent 4" w:semiHidden="0" w:uiPriority="73" w:unhideWhenUsed="0"/>
+    <w:lsdException w:name="Light Shading Accent 5" w:semiHidden="0" w:uiPriority="60" w:unhideWhenUsed="0"/>
+    <w:lsdException w:name="Light List Accent 5" w:semiHidden="0" w:uiPriority="61" w:unhideWhenUsed="0"/>
+    <w:lsdException w:name="Light Grid Accent 5" w:semiHidden="0" w:uiPriority="62" w:unhideWhenUsed="0"/>
+    <w:lsdException w:name="Medium Shading 1 Accent 5" w:semiHidden="0" w:uiPriority="63" w:unhideWhenUsed="0"/>
+    <w:lsdException w:name="Medium Shading 2 Accent 5" w:semiHidden="0" w:uiPriority="64" w:unhideWhenUsed="0"/>
+    <w:lsdException w:name="Medium List 1 Accent 5" w:semiHidden="0" w:uiPriority="65" w:unhideWhenUsed="0"/>
+    <w:lsdException w:name="Medium List 2 Accent 5" w:semiHidden="0" w:uiPriority="66" w:unhideWhenUsed="0"/>
+    <w:lsdException w:name="Medium Grid 1 Accent 5" w:semiHidden="0" w:uiPriority="67" w:unhideWhenUsed="0"/>
+    <w:lsdException w:name="Medium Grid 2 Accent 5" w:semiHidden="0" w:uiPriority="68" w:unhideWhenUsed="0"/>
+    <w:lsdException w:name="Medium Grid 3 Accent 5" w:semiHidden="0" w:uiPriority="69" w:unhideWhenUsed="0"/>
+    <w:lsdException w:name="Dark List Accent 5" w:semiHidden="0" w:uiPriority="70" w:unhideWhenUsed="0"/>
+    <w:lsdException w:name="Colorful Shading Accent 5" w:semiHidden="0" w:uiPriority="71" w:unhideWhenUsed="0"/>
+    <w:lsdException w:name="Colorful List Accent 5" w:semiHidden="0" w:uiPriority="72" w:unhideWhenUsed="0"/>
+    <w:lsdException w:name="Colorful Grid Accent 5" w:semiHidden="0" w:uiPriority="73" w:unhideWhenUsed="0"/>
+    <w:lsdException w:name="Light Shading Accent 6" w:semiHidden="0" w:uiPriority="60" w:unhideWhenUsed="0"/>
+    <w:lsdException w:name="Light List Accent 6" w:semiHidden="0" w:uiPriority="61" w:unhideWhenUsed="0"/>
+    <w:lsdException w:name="Light Grid Accent 6" w:semiHidden="0" w:uiPriority="62" w:unhideWhenUsed="0"/>
+    <w:lsdException w:name="Medium Shading 1 Accent 6" w:semiHidden="0" w:uiPriority="63" w:unhideWhenUsed="0"/>
+    <w:lsdException w:name="Medium Shading 2 Accent 6" w:semiHidden="0" w:uiPriority="64" w:unhideWhenUsed="0"/>
+    <w:lsdException w:name="Medium List 1 Accent 6" w:semiHidden="0" w:uiPriority="65" w:unhideWhenUsed="0"/>
+    <w:lsdException w:name="Medium List 2 Accent 6" w:semiHidden="0" w:uiPriority="66" w:unhideWhenUsed="0"/>
+    <w:lsdException w:name="Medium Grid 1 Accent 6" w:semiHidden="0" w:uiPriority="67" w:unhideWhenUsed="0"/>
+    <w:lsdException w:name="Medium Grid 2 Accent 6" w:semiHidden="0" w:uiPriority="68" w:unhideWhenUsed="0"/>
+    <w:lsdException w:name="Medium Grid 3 Accent 6" w:semiHidden="0" w:uiPriority="69" w:unhideWhenUsed="0"/>
+    <w:lsdException w:name="Dark List Accent 6" w:semiHidden="0" w:uiPriority="70" w:unhideWhenUsed="0"/>
+    <w:lsdException w:name="Colorful Shading Accent 6" w:semiHidden="0" w:uiPriority="71" w:unhideWhenUsed="0"/>
+    <w:lsdException w:name="Colorful List Accent 6" w:semiHidden="0" w:uiPriority="72" w:unhideWhenUsed="0"/>
+    <w:lsdException w:name="Colorful Grid Accent 6" w:semiHidden="0" w:uiPriority="73" w:unhideWhenUsed="0"/>
+    <w:lsdException w:name="Subtle Emphasis" w:semiHidden="0" w:uiPriority="19" w:unhideWhenUsed="0" w:qFormat="1"/>
+    <w:lsdException w:name="Intense Emphasis" w:semiHidden="0" w:uiPriority="21" w:unhideWhenUsed="0" w:qFormat="1"/>
+    <w:lsdException w:name="Subtle Reference" w:semiHidden="0" w:uiPriority="31" w:unhideWhenUsed="0" w:qFormat="1"/>
+    <w:lsdException w:name="Intense Reference" w:semiHidden="0" w:uiPriority="32" w:unhideWhenUsed="0" w:qFormat="1"/>
+    <w:lsdException w:name="Book Title" w:semiHidden="0" w:uiPriority="33" w:unhideWhenUsed="0" w:qFormat="1"/>
+    <w:lsdException w:name="Bibliography" w:uiPriority="37"/>
+    <w:lsdException w:name="TOC Heading" w:uiPriority="39" w:qFormat="1"/>
+  </w:latentStyles>
+  <w:style w:type="paragraph" w:default="1" w:styleId="Normal">
+    <w:name w:val="Normal"/>
+    <w:qFormat/>
+    <w:pPr>
+      <w:spacing w:after="160" w:line="259" w:lineRule="auto"/>
+    </w:pPr>
+  </w:style>
+  <w:style w:type="paragraph" w:styleId="Ttulo2">
+    <w:name w:val="heading 2"/>
+    <w:basedOn w:val="Normal"/>
+    <w:link w:val="Ttulo2Car"/>
+    <w:uiPriority w:val="9"/>
+    <w:qFormat/>
+    <w:rsid w:val="00CA06E5"/>
+    <w:pPr>
+      <w:suppressAutoHyphens w:val="0"/>
+      <w:spacing w:beforeAutospacing="1" w:afterAutospacing="1" w:line="240" w:lineRule="auto"/>
+      <w:outlineLvl w:val="1"/>
+    </w:pPr>
+    <w:rPr>
+      <w:rFonts w:ascii="Times New Roman" w:eastAsia="Times New Roman" w:hAnsi="Times New Roman" w:cs="Times New Roman"/>
+      <w:b/>
+      <w:bCs/>
+      <w:sz w:val="36"/>
+      <w:szCs w:val="36"/>
+      <w:lang w:eastAsia="es-ES"/>
+    </w:rPr>
+  </w:style>
+  <w:style w:type="paragraph" w:styleId="Ttulo3">
+    <w:name w:val="heading 3"/>
+    <w:basedOn w:val="Normal"/>
+    <w:next w:val="Normal"/>
+    <w:link w:val="Ttulo3Car"/>
+    <w:uiPriority w:val="9"/>
+    <w:semiHidden/>
+    <w:unhideWhenUsed/>
+    <w:qFormat/>
+    <w:rsid w:val="00003296"/>
+    <w:pPr>
+      <w:keepNext/>
+      <w:keepLines/>
+      <w:spacing w:before="40" w:after="0"/>
+      <w:outlineLvl w:val="2"/>
+    </w:pPr>
+    <w:rPr>
+      <w:rFonts w:asciiTheme="majorHAnsi" w:eastAsiaTheme="majorEastAsia" w:hAnsiTheme="majorHAnsi" w:cstheme="majorBidi"/>
+      <w:color w:val="1F4D78" w:themeColor="accent1" w:themeShade="7F"/>
+      <w:sz w:val="24"/>
+      <w:szCs w:val="24"/>
+    </w:rPr>
+  </w:style>
+  <w:style w:type="character" w:default="1" w:styleId="Fuentedeprrafopredeter">
+    <w:name w:val="Default Paragraph Font"/>
+    <w:uiPriority w:val="1"/>
+    <w:semiHidden/>
+    <w:unhideWhenUsed/>
+  </w:style>
+  <w:style w:type="table" w:default="1" w:styleId="Tablanormal">
+    <w:name w:val="Normal Table"/>
+    <w:uiPriority w:val="99"/>
+    <w:semiHidden/>
+    <w:unhideWhenUsed/>
+    <w:tblPr>
+      <w:tblInd w:w="0" w:type="dxa"/>
+      <w:tblCellMar>
+        <w:top w:w="0" w:type="dxa"/>
+        <w:left w:w="108" w:type="dxa"/>
+        <w:bottom w:w="0" w:type="dxa"/>
+        <w:right w:w="108" w:type="dxa"/>
+      </w:tblCellMar>
+    </w:tblPr>
+  </w:style>
+  <w:style w:type="numbering" w:default="1" w:styleId="Sinlista">
+    <w:name w:val="No List"/>
+    <w:uiPriority w:val="99"/>
+    <w:semiHidden/>
+    <w:unhideWhenUsed/>
+  </w:style>
+  <w:style w:type="character" w:customStyle="1" w:styleId="hgkelc">
+    <w:name w:val="hgkelc"/>
+    <w:basedOn w:val="Fuentedeprrafopredeter"/>
+    <w:qFormat/>
+    <w:rsid w:val="009460B6"/>
+  </w:style>
+  <w:style w:type="character" w:customStyle="1" w:styleId="EnlacedeInternet">
+    <w:name w:val="Enlace de Internet"/>
+    <w:basedOn w:val="Fuentedeprrafopredeter"/>
+    <w:uiPriority w:val="99"/>
+    <w:unhideWhenUsed/>
+    <w:rsid w:val="00F71939"/>
+    <w:rPr>
+      <w:color w:val="0563C1" w:themeColor="hyperlink"/>
+      <w:u w:val="single"/>
+    </w:rPr>
+  </w:style>
+  <w:style w:type="character" w:customStyle="1" w:styleId="EncabezadoCar">
+    <w:name w:val="Encabezado Car"/>
+    <w:basedOn w:val="Fuentedeprrafopredeter"/>
+    <w:uiPriority w:val="99"/>
+    <w:qFormat/>
+    <w:rsid w:val="00155B85"/>
+  </w:style>
+  <w:style w:type="character" w:customStyle="1" w:styleId="PiedepginaCar">
+    <w:name w:val="Pie de página Car"/>
+    <w:basedOn w:val="Fuentedeprrafopredeter"/>
+    <w:uiPriority w:val="99"/>
+    <w:qFormat/>
+    <w:rsid w:val="00155B85"/>
+  </w:style>
+  <w:style w:type="character" w:customStyle="1" w:styleId="Destacado">
+    <w:name w:val="Destacado"/>
+    <w:basedOn w:val="Fuentedeprrafopredeter"/>
+    <w:uiPriority w:val="20"/>
+    <w:qFormat/>
+    <w:rsid w:val="00BA7F98"/>
+    <w:rPr>
+      <w:i/>
+      <w:iCs/>
+    </w:rPr>
+  </w:style>
+  <w:style w:type="character" w:styleId="Textoennegrita">
+    <w:name w:val="Strong"/>
+    <w:basedOn w:val="Fuentedeprrafopredeter"/>
+    <w:uiPriority w:val="22"/>
+    <w:qFormat/>
+    <w:rsid w:val="0026383D"/>
+    <w:rPr>
+      <w:b/>
+      <w:bCs/>
+    </w:rPr>
+  </w:style>
+  <w:style w:type="character" w:customStyle="1" w:styleId="Smbolosdenumeracin">
+    <w:name w:val="Símbolos de numeración"/>
+    <w:qFormat/>
+  </w:style>
+  <w:style w:type="character" w:customStyle="1" w:styleId="EncabezadoCar1">
+    <w:name w:val="Encabezado Car1"/>
+    <w:basedOn w:val="Fuentedeprrafopredeter"/>
+    <w:link w:val="Encabezado"/>
+    <w:uiPriority w:val="99"/>
+    <w:qFormat/>
+  </w:style>
+  <w:style w:type="character" w:customStyle="1" w:styleId="PiedepginaCar1">
+    <w:name w:val="Pie de página Car1"/>
+    <w:basedOn w:val="Fuentedeprrafopredeter"/>
+    <w:link w:val="Piedepgina"/>
+    <w:uiPriority w:val="99"/>
+    <w:qFormat/>
+  </w:style>
+  <w:style w:type="character" w:customStyle="1" w:styleId="SinespaciadoCar">
+    <w:name w:val="Sin espaciado Car"/>
+    <w:basedOn w:val="Fuentedeprrafopredeter"/>
+    <w:link w:val="Sinespaciado"/>
+    <w:uiPriority w:val="1"/>
+    <w:qFormat/>
+    <w:rsid w:val="001B010B"/>
+    <w:rPr>
+      <w:rFonts w:eastAsiaTheme="minorEastAsia"/>
+      <w:lang w:eastAsia="es-ES"/>
+    </w:rPr>
+  </w:style>
+  <w:style w:type="character" w:customStyle="1" w:styleId="Ttulo2Car">
+    <w:name w:val="Título 2 Car"/>
+    <w:basedOn w:val="Fuentedeprrafopredeter"/>
+    <w:link w:val="Ttulo2"/>
+    <w:uiPriority w:val="9"/>
+    <w:qFormat/>
+    <w:rsid w:val="00CA06E5"/>
+    <w:rPr>
+      <w:rFonts w:ascii="Times New Roman" w:eastAsia="Times New Roman" w:hAnsi="Times New Roman" w:cs="Times New Roman"/>
+      <w:b/>
+      <w:bCs/>
+      <w:sz w:val="36"/>
+      <w:szCs w:val="36"/>
+      <w:lang w:eastAsia="es-ES"/>
+    </w:rPr>
+  </w:style>
+  <w:style w:type="paragraph" w:styleId="Ttulo">
+    <w:name w:val="Title"/>
+    <w:basedOn w:val="Normal"/>
+    <w:next w:val="Textoindependiente"/>
+    <w:qFormat/>
+    <w:pPr>
+      <w:keepNext/>
+      <w:spacing w:before="240" w:after="120"/>
+    </w:pPr>
+    <w:rPr>
+      <w:rFonts w:ascii="Liberation Sans" w:eastAsia="Microsoft YaHei" w:hAnsi="Liberation Sans" w:cs="Lucida Sans"/>
+      <w:sz w:val="28"/>
+      <w:szCs w:val="28"/>
+    </w:rPr>
+  </w:style>
+  <w:style w:type="paragraph" w:styleId="Textoindependiente">
+    <w:name w:val="Body Text"/>
+    <w:basedOn w:val="Normal"/>
+    <w:pPr>
+      <w:spacing w:after="140" w:line="276" w:lineRule="auto"/>
+    </w:pPr>
+  </w:style>
+  <w:style w:type="paragraph" w:styleId="Lista">
+    <w:name w:val="List"/>
+    <w:basedOn w:val="Textoindependiente"/>
+    <w:rPr>
+      <w:rFonts w:cs="Lucida Sans"/>
+    </w:rPr>
+  </w:style>
+  <w:style w:type="paragraph" w:styleId="Epgrafe">
+    <w:name w:val="caption"/>
+    <w:basedOn w:val="Normal"/>
+    <w:qFormat/>
+    <w:pPr>
+      <w:suppressLineNumbers/>
+      <w:spacing w:before="120" w:after="120"/>
+    </w:pPr>
+    <w:rPr>
+      <w:rFonts w:cs="Lucida Sans"/>
+      <w:i/>
+      <w:iCs/>
+      <w:sz w:val="24"/>
+      <w:szCs w:val="24"/>
+    </w:rPr>
+  </w:style>
+  <w:style w:type="paragraph" w:customStyle="1" w:styleId="ndice">
+    <w:name w:val="Índice"/>
+    <w:basedOn w:val="Normal"/>
+    <w:qFormat/>
+    <w:pPr>
+      <w:suppressLineNumbers/>
+    </w:pPr>
+    <w:rPr>
+      <w:rFonts w:cs="Lucida Sans"/>
+    </w:rPr>
+  </w:style>
+  <w:style w:type="paragraph" w:customStyle="1" w:styleId="Cabeceraypie">
+    <w:name w:val="Cabecera y pie"/>
+    <w:basedOn w:val="Normal"/>
+    <w:qFormat/>
+  </w:style>
+  <w:style w:type="paragraph" w:styleId="Encabezado">
+    <w:name w:val="header"/>
+    <w:basedOn w:val="Normal"/>
+    <w:link w:val="EncabezadoCar1"/>
+    <w:uiPriority w:val="99"/>
+    <w:unhideWhenUsed/>
+    <w:pPr>
+      <w:tabs>
+        <w:tab w:val="center" w:pos="4680"/>
+        <w:tab w:val="right" w:pos="9360"/>
+      </w:tabs>
+      <w:spacing w:after="0" w:line="240" w:lineRule="auto"/>
+    </w:pPr>
+  </w:style>
+  <w:style w:type="paragraph" w:styleId="Piedepgina">
+    <w:name w:val="footer"/>
+    <w:basedOn w:val="Normal"/>
+    <w:link w:val="PiedepginaCar1"/>
+    <w:uiPriority w:val="99"/>
+    <w:unhideWhenUsed/>
+    <w:pPr>
+      <w:tabs>
+        <w:tab w:val="center" w:pos="4680"/>
+        <w:tab w:val="right" w:pos="9360"/>
+      </w:tabs>
+      <w:spacing w:after="0" w:line="240" w:lineRule="auto"/>
+    </w:pPr>
+  </w:style>
+  <w:style w:type="paragraph" w:styleId="NormalWeb">
+    <w:name w:val="Normal (Web)"/>
+    <w:basedOn w:val="Normal"/>
+    <w:uiPriority w:val="99"/>
+    <w:unhideWhenUsed/>
+    <w:qFormat/>
+    <w:rsid w:val="00BA7F98"/>
+    <w:pPr>
+      <w:spacing w:beforeAutospacing="1" w:afterAutospacing="1" w:line="240" w:lineRule="auto"/>
+    </w:pPr>
+    <w:rPr>
+      <w:rFonts w:ascii="Times New Roman" w:eastAsia="Times New Roman" w:hAnsi="Times New Roman" w:cs="Times New Roman"/>
+      <w:sz w:val="24"/>
+      <w:szCs w:val="24"/>
+      <w:lang w:eastAsia="es-ES"/>
+    </w:rPr>
+  </w:style>
+  <w:style w:type="paragraph" w:customStyle="1" w:styleId="x-hidden-focus">
+    <w:name w:val="x-hidden-focus"/>
+    <w:basedOn w:val="Normal"/>
+    <w:qFormat/>
+    <w:rsid w:val="00E8272C"/>
+    <w:pPr>
+      <w:spacing w:beforeAutospacing="1" w:afterAutospacing="1" w:line="240" w:lineRule="auto"/>
+    </w:pPr>
+    <w:rPr>
+      <w:rFonts w:ascii="Times New Roman" w:eastAsia="Times New Roman" w:hAnsi="Times New Roman" w:cs="Times New Roman"/>
+      <w:sz w:val="24"/>
+      <w:szCs w:val="24"/>
+      <w:lang w:eastAsia="es-ES"/>
+    </w:rPr>
+  </w:style>
+  <w:style w:type="paragraph" w:customStyle="1" w:styleId="Contenidodelmarco">
+    <w:name w:val="Contenido del marco"/>
+    <w:basedOn w:val="Normal"/>
+    <w:qFormat/>
+  </w:style>
+  <w:style w:type="paragraph" w:styleId="Sinespaciado">
+    <w:name w:val="No Spacing"/>
+    <w:link w:val="SinespaciadoCar"/>
+    <w:uiPriority w:val="1"/>
+    <w:qFormat/>
+    <w:rsid w:val="001B010B"/>
+    <w:pPr>
+      <w:suppressAutoHyphens w:val="0"/>
+    </w:pPr>
+    <w:rPr>
+      <w:rFonts w:ascii="Calibri" w:eastAsiaTheme="minorEastAsia" w:hAnsi="Calibri"/>
+      <w:lang w:eastAsia="es-ES"/>
+    </w:rPr>
+  </w:style>
+  <w:style w:type="paragraph" w:styleId="Prrafodelista">
+    <w:name w:val="List Paragraph"/>
+    <w:basedOn w:val="Normal"/>
+    <w:uiPriority w:val="34"/>
+    <w:qFormat/>
+    <w:rsid w:val="00C70598"/>
+    <w:pPr>
+      <w:suppressAutoHyphens w:val="0"/>
+      <w:spacing w:after="200" w:line="276" w:lineRule="auto"/>
+      <w:ind w:left="720"/>
+      <w:contextualSpacing/>
+    </w:pPr>
+  </w:style>
+  <w:style w:type="table" w:styleId="Tablaconcuadrcula">
+    <w:name w:val="Table Grid"/>
+    <w:basedOn w:val="Tablanormal"/>
+    <w:uiPriority w:val="59"/>
+    <w:rsid w:val="00FB4123"/>
+    <w:tblPr>
+      <w:tblInd w:w="0" w:type="dxa"/>
+      <w:tblBorders>
+        <w:top w:val="single" w:sz="4" w:space="0" w:color="000000" w:themeColor="text1"/>
+        <w:left w:val="single" w:sz="4" w:space="0" w:color="000000" w:themeColor="text1"/>
+        <w:bottom w:val="single" w:sz="4" w:space="0" w:color="000000" w:themeColor="text1"/>
+        <w:right w:val="single" w:sz="4" w:space="0" w:color="000000" w:themeColor="text1"/>
+        <w:insideH w:val="single" w:sz="4" w:space="0" w:color="000000" w:themeColor="text1"/>
+        <w:insideV w:val="single" w:sz="4" w:space="0" w:color="000000" w:themeColor="text1"/>
+      </w:tblBorders>
+      <w:tblCellMar>
+        <w:top w:w="0" w:type="dxa"/>
+        <w:left w:w="108" w:type="dxa"/>
+        <w:bottom w:w="0" w:type="dxa"/>
+        <w:right w:w="108" w:type="dxa"/>
+      </w:tblCellMar>
+    </w:tblPr>
+  </w:style>
+  <w:style w:type="table" w:styleId="Cuadrculamedia1-nfasis5">
+    <w:name w:val="Medium Grid 1 Accent 5"/>
+    <w:basedOn w:val="Tablanormal"/>
+    <w:uiPriority w:val="67"/>
+    <w:rsid w:val="00C70598"/>
+    <w:tblPr>
+      <w:tblStyleRowBandSize w:val="1"/>
+      <w:tblStyleColBandSize w:val="1"/>
+      <w:tblInd w:w="0" w:type="dxa"/>
+      <w:tblBorders>
+        <w:top w:val="single" w:sz="8" w:space="0" w:color="7295D2" w:themeColor="accent5" w:themeTint="BF"/>
+        <w:left w:val="single" w:sz="8" w:space="0" w:color="7295D2" w:themeColor="accent5" w:themeTint="BF"/>
+        <w:bottom w:val="single" w:sz="8" w:space="0" w:color="7295D2" w:themeColor="accent5" w:themeTint="BF"/>
+        <w:right w:val="single" w:sz="8" w:space="0" w:color="7295D2" w:themeColor="accent5" w:themeTint="BF"/>
+        <w:insideH w:val="single" w:sz="8" w:space="0" w:color="7295D2" w:themeColor="accent5" w:themeTint="BF"/>
+        <w:insideV w:val="single" w:sz="8" w:space="0" w:color="7295D2" w:themeColor="accent5" w:themeTint="BF"/>
+      </w:tblBorders>
+      <w:tblCellMar>
+        <w:top w:w="0" w:type="dxa"/>
+        <w:left w:w="108" w:type="dxa"/>
+        <w:bottom w:w="0" w:type="dxa"/>
+        <w:right w:w="108" w:type="dxa"/>
+      </w:tblCellMar>
+    </w:tblPr>
+    <w:tcPr>
+      <w:shd w:val="clear" w:color="auto" w:fill="D0DBF0" w:themeFill="accent5" w:themeFillTint="3F"/>
+    </w:tcPr>
+    <w:tblStylePr w:type="firstRow">
+      <w:rPr>
+        <w:b/>
+        <w:bCs/>
+      </w:rPr>
+    </w:tblStylePr>
+    <w:tblStylePr w:type="lastRow">
+      <w:rPr>
+        <w:b/>
+        <w:bCs/>
+      </w:rPr>
+      <w:tblPr/>
+      <w:tcPr>
+        <w:tcBorders>
+          <w:top w:val="single" w:sz="18" w:space="0" w:color="4472C4" w:themeColor="accent5"/>
+        </w:tcBorders>
+      </w:tcPr>
+    </w:tblStylePr>
+    <w:tblStylePr w:type="firstCol">
+      <w:rPr>
+        <w:b/>
+        <w:bCs/>
+      </w:rPr>
+    </w:tblStylePr>
+    <w:tblStylePr w:type="lastCol">
+      <w:rPr>
+        <w:b/>
+        <w:bCs/>
+      </w:rPr>
+    </w:tblStylePr>
+    <w:tblStylePr w:type="band1Vert">
+      <w:tblPr/>
+      <w:tcPr>
+        <w:shd w:val="clear" w:color="auto" w:fill="A1B8E1" w:themeFill="accent5" w:themeFillTint="7F"/>
+      </w:tcPr>
+    </w:tblStylePr>
+    <w:tblStylePr w:type="band1Horz">
+      <w:tblPr/>
+      <w:tcPr>
+        <w:shd w:val="clear" w:color="auto" w:fill="A1B8E1" w:themeFill="accent5" w:themeFillTint="7F"/>
+      </w:tcPr>
+    </w:tblStylePr>
+  </w:style>
+  <w:style w:type="character" w:styleId="nfasis">
+    <w:name w:val="Emphasis"/>
+    <w:basedOn w:val="Fuentedeprrafopredeter"/>
+    <w:uiPriority w:val="20"/>
+    <w:qFormat/>
+    <w:rsid w:val="009D1C00"/>
+    <w:rPr>
+      <w:i/>
+      <w:iCs/>
+    </w:rPr>
+  </w:style>
+  <w:style w:type="paragraph" w:customStyle="1" w:styleId="Standard">
+    <w:name w:val="Standard"/>
+    <w:rsid w:val="00993281"/>
+    <w:pPr>
+      <w:autoSpaceDN w:val="0"/>
+      <w:textAlignment w:val="baseline"/>
+    </w:pPr>
+    <w:rPr>
+      <w:rFonts w:ascii="Liberation Serif" w:eastAsia="Noto Serif CJK SC" w:hAnsi="Liberation Serif" w:cs="Lohit Devanagari"/>
+      <w:kern w:val="3"/>
+      <w:sz w:val="24"/>
+      <w:szCs w:val="24"/>
+      <w:lang w:eastAsia="zh-CN" w:bidi="hi-IN"/>
+    </w:rPr>
+  </w:style>
+  <w:style w:type="paragraph" w:customStyle="1" w:styleId="Textbody">
+    <w:name w:val="Text body"/>
+    <w:basedOn w:val="Standard"/>
+    <w:qFormat/>
+    <w:rsid w:val="00993281"/>
+    <w:pPr>
+      <w:spacing w:after="140" w:line="276" w:lineRule="auto"/>
+    </w:pPr>
+  </w:style>
+  <w:style w:type="character" w:styleId="Hipervnculo">
+    <w:name w:val="Hyperlink"/>
+    <w:basedOn w:val="Fuentedeprrafopredeter"/>
+    <w:uiPriority w:val="99"/>
+    <w:unhideWhenUsed/>
+    <w:rsid w:val="000F4096"/>
+    <w:rPr>
+      <w:color w:val="0000FF"/>
+      <w:u w:val="single"/>
+    </w:rPr>
+  </w:style>
+  <w:style w:type="table" w:customStyle="1" w:styleId="GridTable4Accent1">
+    <w:name w:val="Grid Table 4 Accent 1"/>
+    <w:basedOn w:val="Tablanormal"/>
+    <w:uiPriority w:val="49"/>
+    <w:tblPr>
+      <w:tblStyleRowBandSize w:val="1"/>
+      <w:tblStyleColBandSize w:val="1"/>
+      <w:tblInd w:w="0" w:type="dxa"/>
+      <w:tblBorders>
+        <w:top w:val="single" w:sz="4" w:space="0" w:color="9CC2E5" w:themeColor="accent1" w:themeTint="99"/>
+        <w:left w:val="single" w:sz="4" w:space="0" w:color="9CC2E5" w:themeColor="accent1" w:themeTint="99"/>
+        <w:bottom w:val="single" w:sz="4" w:space="0" w:color="9CC2E5" w:themeColor="accent1" w:themeTint="99"/>
+        <w:right w:val="single" w:sz="4" w:space="0" w:color="9CC2E5" w:themeColor="accent1" w:themeTint="99"/>
+        <w:insideH w:val="single" w:sz="4" w:space="0" w:color="9CC2E5" w:themeColor="accent1" w:themeTint="99"/>
+        <w:insideV w:val="single" w:sz="4" w:space="0" w:color="9CC2E5" w:themeColor="accent1" w:themeTint="99"/>
+      </w:tblBorders>
+      <w:tblCellMar>
+        <w:top w:w="0" w:type="dxa"/>
+        <w:left w:w="108" w:type="dxa"/>
+        <w:bottom w:w="0" w:type="dxa"/>
+        <w:right w:w="108" w:type="dxa"/>
+      </w:tblCellMar>
+    </w:tblPr>
+    <w:tblStylePr w:type="firstRow">
+      <w:rPr>
+        <w:b/>
+        <w:bCs/>
+        <w:color w:val="FFFFFF" w:themeColor="background1"/>
+      </w:rPr>
+      <w:tblPr/>
+      <w:tcPr>
+        <w:tcBorders>
+          <w:top w:val="single" w:sz="4" w:space="0" w:color="5B9BD5" w:themeColor="accent1"/>
+          <w:left w:val="single" w:sz="4" w:space="0" w:color="5B9BD5" w:themeColor="accent1"/>
+          <w:bottom w:val="single" w:sz="4" w:space="0" w:color="5B9BD5" w:themeColor="accent1"/>
+          <w:right w:val="single" w:sz="4" w:space="0" w:color="5B9BD5" w:themeColor="accent1"/>
+          <w:insideH w:val="nil"/>
+          <w:insideV w:val="nil"/>
+        </w:tcBorders>
+        <w:shd w:val="clear" w:color="auto" w:fill="5B9BD5" w:themeFill="accent1"/>
+      </w:tcPr>
+    </w:tblStylePr>
+    <w:tblStylePr w:type="lastRow">
+      <w:rPr>
+        <w:b/>
+        <w:bCs/>
+      </w:rPr>
+      <w:tblPr/>
+      <w:tcPr>
+        <w:tcBorders>
+          <w:top w:val="double" w:sz="4" w:space="0" w:color="5B9BD5" w:themeColor="accent1"/>
+        </w:tcBorders>
+      </w:tcPr>
+    </w:tblStylePr>
+    <w:tblStylePr w:type="firstCol">
+      <w:rPr>
+        <w:b/>
+        <w:bCs/>
+      </w:rPr>
+    </w:tblStylePr>
+    <w:tblStylePr w:type="lastCol">
+      <w:rPr>
+        <w:b/>
+        <w:bCs/>
+      </w:rPr>
+    </w:tblStylePr>
+    <w:tblStylePr w:type="band1Vert">
+      <w:tblPr/>
+      <w:tcPr>
+        <w:shd w:val="clear" w:color="auto" w:fill="DEEAF6" w:themeFill="accent1" w:themeFillTint="33"/>
+      </w:tcPr>
+    </w:tblStylePr>
+    <w:tblStylePr w:type="band1Horz">
+      <w:tblPr/>
+      <w:tcPr>
+        <w:shd w:val="clear" w:color="auto" w:fill="DEEAF6" w:themeFill="accent1" w:themeFillTint="33"/>
+      </w:tcPr>
+    </w:tblStylePr>
+  </w:style>
+  <w:style w:type="table" w:customStyle="1" w:styleId="PlainTable2">
+    <w:name w:val="Plain Table 2"/>
+    <w:basedOn w:val="Tablanormal"/>
+    <w:uiPriority w:val="42"/>
+    <w:tblPr>
+      <w:tblStyleRowBandSize w:val="1"/>
+      <w:tblStyleColBandSize w:val="1"/>
+      <w:tblInd w:w="0" w:type="dxa"/>
+      <w:tblBorders>
+        <w:top w:val="single" w:sz="4" w:space="0" w:color="7F7F7F" w:themeColor="text1" w:themeTint="80"/>
+        <w:bottom w:val="single" w:sz="4" w:space="0" w:color="7F7F7F" w:themeColor="text1" w:themeTint="80"/>
+      </w:tblBorders>
+      <w:tblCellMar>
+        <w:top w:w="0" w:type="dxa"/>
+        <w:left w:w="108" w:type="dxa"/>
+        <w:bottom w:w="0" w:type="dxa"/>
+        <w:right w:w="108" w:type="dxa"/>
+      </w:tblCellMar>
+    </w:tblPr>
+    <w:tblStylePr w:type="firstRow">
+      <w:rPr>
+        <w:b/>
+        <w:bCs/>
+      </w:rPr>
+      <w:tblPr/>
+      <w:tcPr>
+        <w:tcBorders>
+          <w:bottom w:val="single" w:sz="4" w:space="0" w:color="7F7F7F" w:themeColor="text1" w:themeTint="80"/>
+        </w:tcBorders>
+      </w:tcPr>
+    </w:tblStylePr>
+    <w:tblStylePr w:type="lastRow">
+      <w:rPr>
+        <w:b/>
+        <w:bCs/>
+      </w:rPr>
+      <w:tblPr/>
+      <w:tcPr>
+        <w:tcBorders>
+          <w:top w:val="single" w:sz="4" w:space="0" w:color="7F7F7F" w:themeColor="text1" w:themeTint="80"/>
+        </w:tcBorders>
+      </w:tcPr>
+    </w:tblStylePr>
+    <w:tblStylePr w:type="firstCol">
+      <w:rPr>
+        <w:b/>
+        <w:bCs/>
+      </w:rPr>
+    </w:tblStylePr>
+    <w:tblStylePr w:type="lastCol">
+      <w:rPr>
+        <w:b/>
+        <w:bCs/>
+      </w:rPr>
+    </w:tblStylePr>
+    <w:tblStylePr w:type="band1Vert">
+      <w:tblPr/>
+      <w:tcPr>
+        <w:tcBorders>
+          <w:left w:val="single" w:sz="4" w:space="0" w:color="7F7F7F" w:themeColor="text1" w:themeTint="80"/>
+          <w:right w:val="single" w:sz="4" w:space="0" w:color="7F7F7F" w:themeColor="text1" w:themeTint="80"/>
+        </w:tcBorders>
+      </w:tcPr>
+    </w:tblStylePr>
+    <w:tblStylePr w:type="band2Vert">
+      <w:tblPr/>
+      <w:tcPr>
+        <w:tcBorders>
+          <w:left w:val="single" w:sz="4" w:space="0" w:color="7F7F7F" w:themeColor="text1" w:themeTint="80"/>
+          <w:right w:val="single" w:sz="4" w:space="0" w:color="7F7F7F" w:themeColor="text1" w:themeTint="80"/>
+        </w:tcBorders>
+      </w:tcPr>
+    </w:tblStylePr>
+    <w:tblStylePr w:type="band1Horz">
+      <w:tblPr/>
+      <w:tcPr>
+        <w:tcBorders>
+          <w:top w:val="single" w:sz="4" w:space="0" w:color="7F7F7F" w:themeColor="text1" w:themeTint="80"/>
+          <w:bottom w:val="single" w:sz="4" w:space="0" w:color="7F7F7F" w:themeColor="text1" w:themeTint="80"/>
+        </w:tcBorders>
+      </w:tcPr>
+    </w:tblStylePr>
+  </w:style>
+  <w:style w:type="character" w:customStyle="1" w:styleId="Ttulo3Car">
+    <w:name w:val="Título 3 Car"/>
+    <w:basedOn w:val="Fuentedeprrafopredeter"/>
+    <w:link w:val="Ttulo3"/>
+    <w:uiPriority w:val="9"/>
+    <w:semiHidden/>
+    <w:rsid w:val="00003296"/>
+    <w:rPr>
+      <w:rFonts w:asciiTheme="majorHAnsi" w:eastAsiaTheme="majorEastAsia" w:hAnsiTheme="majorHAnsi" w:cstheme="majorBidi"/>
+      <w:color w:val="1F4D78" w:themeColor="accent1" w:themeShade="7F"/>
+      <w:sz w:val="24"/>
+      <w:szCs w:val="24"/>
+    </w:rPr>
+  </w:style>
+  <w:style w:type="paragraph" w:customStyle="1" w:styleId="Texto">
+    <w:name w:val="Texto"/>
+    <w:basedOn w:val="Epgrafe"/>
+    <w:qFormat/>
+    <w:rsid w:val="00347D69"/>
+  </w:style>
+  <w:style w:type="character" w:styleId="CdigoHTML">
+    <w:name w:val="HTML Code"/>
+    <w:basedOn w:val="Fuentedeprrafopredeter"/>
+    <w:uiPriority w:val="99"/>
+    <w:semiHidden/>
+    <w:unhideWhenUsed/>
+    <w:rsid w:val="00AD60FF"/>
+    <w:rPr>
+      <w:rFonts w:ascii="Courier New" w:eastAsia="Times New Roman" w:hAnsi="Courier New" w:cs="Courier New"/>
+      <w:sz w:val="20"/>
+      <w:szCs w:val="20"/>
+    </w:rPr>
+  </w:style>
+  <w:style w:type="paragraph" w:styleId="Textodeglobo">
+    <w:name w:val="Balloon Text"/>
+    <w:basedOn w:val="Normal"/>
+    <w:link w:val="TextodegloboCar"/>
+    <w:uiPriority w:val="99"/>
+    <w:semiHidden/>
+    <w:unhideWhenUsed/>
+    <w:rsid w:val="00AF07A6"/>
+    <w:pPr>
+      <w:spacing w:after="0" w:line="240" w:lineRule="auto"/>
+    </w:pPr>
+    <w:rPr>
+      <w:rFonts w:ascii="Tahoma" w:hAnsi="Tahoma" w:cs="Tahoma"/>
+      <w:sz w:val="16"/>
+      <w:szCs w:val="16"/>
+    </w:rPr>
+  </w:style>
+  <w:style w:type="character" w:customStyle="1" w:styleId="TextodegloboCar">
+    <w:name w:val="Texto de globo Car"/>
+    <w:basedOn w:val="Fuentedeprrafopredeter"/>
+    <w:link w:val="Textodeglobo"/>
+    <w:uiPriority w:val="99"/>
+    <w:semiHidden/>
+    <w:rsid w:val="00AF07A6"/>
+    <w:rPr>
+      <w:rFonts w:ascii="Tahoma" w:hAnsi="Tahoma" w:cs="Tahoma"/>
+      <w:sz w:val="16"/>
+      <w:szCs w:val="16"/>
     </w:rPr>
   </w:style>
 </w:styles>
@@ -12804,7 +13450,7 @@
     </a:clrScheme>
     <a:fontScheme name="Office">
       <a:majorFont>
-        <a:latin typeface="Calibri Light" panose="020F0302020204030204"/>
+        <a:latin typeface="Calibri Light"/>
         <a:ea typeface=""/>
         <a:cs typeface=""/>
         <a:font script="Jpan" typeface="游ゴシック Light"/>
@@ -12839,7 +13485,7 @@
         <a:font script="Geor" typeface="Sylfaen"/>
       </a:majorFont>
       <a:minorFont>
-        <a:latin typeface="Calibri" panose="020F0502020204030204"/>
+        <a:latin typeface="Calibri"/>
         <a:ea typeface=""/>
         <a:cs typeface=""/>
         <a:font script="Jpan" typeface="游明朝"/>
@@ -13016,7 +13662,7 @@
   <a:extraClrSchemeLst/>
   <a:extLst>
     <a:ext uri="{05A4C25C-085E-4340-85A3-A5531E510DB2}">
-      <thm15:themeFamily xmlns:thm15="http://schemas.microsoft.com/office/thememl/2012/main" name="Office Theme" id="{62F939B6-93AF-4DB8-9C6B-D6C7DFDC589F}" vid="{4A3C46E8-61CC-4603-A589-7422A47A8E4A}"/>
+      <thm15:themeFamily xmlns:thm15="http://schemas.microsoft.com/office/thememl/2012/main" xmlns="" name="Office Theme" id="{62F939B6-93AF-4DB8-9C6B-D6C7DFDC589F}" vid="{4A3C46E8-61CC-4603-A589-7422A47A8E4A}"/>
     </a:ext>
   </a:extLst>
 </a:theme>
@@ -13045,7 +13691,7 @@
 </file>
 
 <file path=customXml/itemProps1.xml><?xml version="1.0" encoding="utf-8"?>
-<ds:datastoreItem xmlns:ds="http://schemas.openxmlformats.org/officeDocument/2006/customXml" ds:itemID="{E75134C5-CDF9-43AA-B536-4851017A7430}">
+<ds:datastoreItem xmlns:ds="http://schemas.openxmlformats.org/officeDocument/2006/customXml" ds:itemID="{4B327B05-387C-485C-A40C-95E45A651DA9}">
   <ds:schemaRefs>
     <ds:schemaRef ds:uri="http://schemas.openxmlformats.org/officeDocument/2006/bibliography"/>
   </ds:schemaRefs>

</xml_diff>